<commit_message>
Added unit tests for Registration, Blog (Index, Category, Details) as well as Log Out
</commit_message>
<xml_diff>
--- a/E-Portfolio Testing Report.docx
+++ b/E-Portfolio Testing Report.docx
@@ -1489,7 +1489,21 @@
               <w:rPr>
                 <w:rFonts w:ascii="Arial" w:hAnsi="Arial" w:cs="Arial"/>
               </w:rPr>
-              <w:t>clicking the “Read More” button for the project “BackToGoal”</w:t>
+              <w:t>clicking the “Read More” button for the project “</w:t>
+            </w:r>
+            <w:proofErr w:type="spellStart"/>
+            <w:r>
+              <w:rPr>
+                <w:rFonts w:ascii="Arial" w:hAnsi="Arial" w:cs="Arial"/>
+              </w:rPr>
+              <w:t>BackToGoal</w:t>
+            </w:r>
+            <w:proofErr w:type="spellEnd"/>
+            <w:r>
+              <w:rPr>
+                <w:rFonts w:ascii="Arial" w:hAnsi="Arial" w:cs="Arial"/>
+              </w:rPr>
+              <w:t>”</w:t>
             </w:r>
             <w:r>
               <w:rPr>
@@ -1501,7 +1515,21 @@
               <w:rPr>
                 <w:rFonts w:ascii="Arial" w:hAnsi="Arial" w:cs="Arial"/>
               </w:rPr>
-              <w:t>will redirect the user to the project details page for “BackToGoal”.</w:t>
+              <w:t>will redirect the user to the project details page for “</w:t>
+            </w:r>
+            <w:proofErr w:type="spellStart"/>
+            <w:r>
+              <w:rPr>
+                <w:rFonts w:ascii="Arial" w:hAnsi="Arial" w:cs="Arial"/>
+              </w:rPr>
+              <w:t>BackToGoal</w:t>
+            </w:r>
+            <w:proofErr w:type="spellEnd"/>
+            <w:r>
+              <w:rPr>
+                <w:rFonts w:ascii="Arial" w:hAnsi="Arial" w:cs="Arial"/>
+              </w:rPr>
+              <w:t>”.</w:t>
             </w:r>
           </w:p>
         </w:tc>
@@ -1526,7 +1554,21 @@
               <w:rPr>
                 <w:rFonts w:ascii="Arial" w:hAnsi="Arial" w:cs="Arial"/>
               </w:rPr>
-              <w:t>Click the “Read More” button for the project “BackToGoal”</w:t>
+              <w:t>Click the “Read More” button for the project “</w:t>
+            </w:r>
+            <w:proofErr w:type="spellStart"/>
+            <w:r>
+              <w:rPr>
+                <w:rFonts w:ascii="Arial" w:hAnsi="Arial" w:cs="Arial"/>
+              </w:rPr>
+              <w:t>BackToGoal</w:t>
+            </w:r>
+            <w:proofErr w:type="spellEnd"/>
+            <w:r>
+              <w:rPr>
+                <w:rFonts w:ascii="Arial" w:hAnsi="Arial" w:cs="Arial"/>
+              </w:rPr>
+              <w:t>”</w:t>
             </w:r>
           </w:p>
         </w:tc>
@@ -1551,7 +1593,21 @@
               <w:rPr>
                 <w:rFonts w:ascii="Arial" w:hAnsi="Arial" w:cs="Arial"/>
               </w:rPr>
-              <w:t>User is redirected to a project details page with the project details for the project “BackToGoal”.</w:t>
+              <w:t>User is redirected to a project details page with the project details for the project “</w:t>
+            </w:r>
+            <w:proofErr w:type="spellStart"/>
+            <w:r>
+              <w:rPr>
+                <w:rFonts w:ascii="Arial" w:hAnsi="Arial" w:cs="Arial"/>
+              </w:rPr>
+              <w:t>BackToGoal</w:t>
+            </w:r>
+            <w:proofErr w:type="spellEnd"/>
+            <w:r>
+              <w:rPr>
+                <w:rFonts w:ascii="Arial" w:hAnsi="Arial" w:cs="Arial"/>
+              </w:rPr>
+              <w:t>”.</w:t>
             </w:r>
           </w:p>
         </w:tc>
@@ -4415,7 +4471,7 @@
               <w:rPr>
                 <w:rFonts w:ascii="Arial" w:hAnsi="Arial" w:cs="Arial"/>
               </w:rPr>
-              <w:t>David3k</w:t>
+              <w:t>Jack20</w:t>
             </w:r>
           </w:p>
           <w:p>
@@ -4484,13 +4540,13 @@
               <w:rPr>
                 <w:rFonts w:ascii="Arial" w:hAnsi="Arial" w:cs="Arial"/>
               </w:rPr>
-              <w:t>An error message “Password must be</w:t>
-            </w:r>
-            <w:r>
-              <w:rPr>
-                <w:rFonts w:ascii="Arial" w:hAnsi="Arial" w:cs="Arial"/>
-              </w:rPr>
-              <w:t xml:space="preserve"> at least 8 characters</w:t>
+              <w:t>An error message “</w:t>
+            </w:r>
+            <w:r>
+              <w:rPr>
+                <w:rFonts w:ascii="Arial" w:hAnsi="Arial" w:cs="Arial"/>
+              </w:rPr>
+              <w:t>Password must be at least 8 characters long</w:t>
             </w:r>
             <w:r>
               <w:rPr>
@@ -4686,13 +4742,13 @@
               <w:rPr>
                 <w:rFonts w:ascii="Arial" w:hAnsi="Arial" w:cs="Arial"/>
               </w:rPr>
-              <w:t xml:space="preserve">An error message “Password and Confirm Password are </w:t>
-            </w:r>
-            <w:r>
-              <w:rPr>
-                <w:rFonts w:ascii="Arial" w:hAnsi="Arial" w:cs="Arial"/>
-              </w:rPr>
-              <w:t>not the same</w:t>
+              <w:t xml:space="preserve">An error message “Password and Confirm Password </w:t>
+            </w:r>
+            <w:r>
+              <w:rPr>
+                <w:rFonts w:ascii="Arial" w:hAnsi="Arial" w:cs="Arial"/>
+              </w:rPr>
+              <w:t>do not match</w:t>
             </w:r>
             <w:r>
               <w:rPr>
@@ -5788,7 +5844,19 @@
               <w:rPr>
                 <w:rFonts w:ascii="Arial" w:hAnsi="Arial" w:cs="Arial"/>
               </w:rPr>
-              <w:t>Click on “Shopify”</w:t>
+              <w:t>Click on “</w:t>
+            </w:r>
+            <w:r>
+              <w:rPr>
+                <w:rFonts w:ascii="Arial" w:hAnsi="Arial" w:cs="Arial"/>
+              </w:rPr>
+              <w:t>Cycling Journey: Changi towards the City</w:t>
+            </w:r>
+            <w:r>
+              <w:rPr>
+                <w:rFonts w:ascii="Arial" w:hAnsi="Arial" w:cs="Arial"/>
+              </w:rPr>
+              <w:t>”</w:t>
             </w:r>
           </w:p>
         </w:tc>
@@ -5813,7 +5881,19 @@
               <w:rPr>
                 <w:rFonts w:ascii="Arial" w:hAnsi="Arial" w:cs="Arial"/>
               </w:rPr>
-              <w:t>Redirected to blog details page for “Shopify”</w:t>
+              <w:t>Redirected to blog details page for “</w:t>
+            </w:r>
+            <w:r>
+              <w:rPr>
+                <w:rFonts w:ascii="Arial" w:hAnsi="Arial" w:cs="Arial"/>
+              </w:rPr>
+              <w:t>Cycling Journey: Changi towards the City</w:t>
+            </w:r>
+            <w:r>
+              <w:rPr>
+                <w:rFonts w:ascii="Arial" w:hAnsi="Arial" w:cs="Arial"/>
+              </w:rPr>
+              <w:t>”</w:t>
             </w:r>
           </w:p>
         </w:tc>
@@ -5915,7 +5995,19 @@
               <w:rPr>
                 <w:rFonts w:ascii="Arial" w:hAnsi="Arial" w:cs="Arial"/>
               </w:rPr>
-              <w:t>Click on “Hobbies”</w:t>
+              <w:t>Click on “</w:t>
+            </w:r>
+            <w:r>
+              <w:rPr>
+                <w:rFonts w:ascii="Arial" w:hAnsi="Arial" w:cs="Arial"/>
+              </w:rPr>
+              <w:t>School Project</w:t>
+            </w:r>
+            <w:r>
+              <w:rPr>
+                <w:rFonts w:ascii="Arial" w:hAnsi="Arial" w:cs="Arial"/>
+              </w:rPr>
+              <w:t>”</w:t>
             </w:r>
           </w:p>
         </w:tc>
@@ -5940,7 +6032,21 @@
               <w:rPr>
                 <w:rFonts w:ascii="Arial" w:hAnsi="Arial" w:cs="Arial"/>
               </w:rPr>
-              <w:t>Blog posts with the “Hobbies” category are shown.</w:t>
+              <w:t>Blog posts with the “</w:t>
+            </w:r>
+            <w:r>
+              <w:rPr>
+                <w:rFonts w:ascii="Arial" w:hAnsi="Arial" w:cs="Arial"/>
+              </w:rPr>
+              <w:t>School Project</w:t>
+            </w:r>
+            <w:bookmarkStart w:id="8" w:name="_GoBack"/>
+            <w:bookmarkEnd w:id="8"/>
+            <w:r>
+              <w:rPr>
+                <w:rFonts w:ascii="Arial" w:hAnsi="Arial" w:cs="Arial"/>
+              </w:rPr>
+              <w:t>” category are shown.</w:t>
             </w:r>
           </w:p>
         </w:tc>
@@ -5970,7 +6076,7 @@
           <w:u w:val="single"/>
         </w:rPr>
       </w:pPr>
-      <w:bookmarkStart w:id="8" w:name="_Toc25151955"/>
+      <w:bookmarkStart w:id="9" w:name="_Toc25151955"/>
       <w:r>
         <w:rPr>
           <w:rFonts w:ascii="Arial" w:hAnsi="Arial" w:cs="Arial"/>
@@ -5982,337 +6088,6 @@
           <w:u w:val="single"/>
         </w:rPr>
         <w:t>Test Case Scenario 7: Blog Category</w:t>
-      </w:r>
-      <w:bookmarkEnd w:id="8"/>
-    </w:p>
-    <w:tbl>
-      <w:tblPr>
-        <w:tblStyle w:val="TableGrid"/>
-        <w:tblW w:w="0" w:type="auto"/>
-        <w:tblInd w:w="0" w:type="dxa"/>
-        <w:tblLook w:val="04A0" w:firstRow="1" w:lastRow="0" w:firstColumn="1" w:lastColumn="0" w:noHBand="0" w:noVBand="1"/>
-      </w:tblPr>
-      <w:tblGrid>
-        <w:gridCol w:w="1146"/>
-        <w:gridCol w:w="3319"/>
-        <w:gridCol w:w="2400"/>
-        <w:gridCol w:w="2151"/>
-      </w:tblGrid>
-      <w:tr>
-        <w:tc>
-          <w:tcPr>
-            <w:tcW w:w="1146" w:type="dxa"/>
-            <w:tcBorders>
-              <w:top w:val="single" w:sz="4" w:space="0" w:color="auto"/>
-              <w:left w:val="single" w:sz="4" w:space="0" w:color="auto"/>
-              <w:bottom w:val="single" w:sz="4" w:space="0" w:color="auto"/>
-              <w:right w:val="single" w:sz="4" w:space="0" w:color="auto"/>
-            </w:tcBorders>
-            <w:hideMark/>
-          </w:tcPr>
-          <w:p>
-            <w:pPr>
-              <w:rPr>
-                <w:rFonts w:ascii="Arial" w:hAnsi="Arial" w:cs="Arial"/>
-                <w:b/>
-                <w:bCs/>
-              </w:rPr>
-            </w:pPr>
-            <w:r>
-              <w:rPr>
-                <w:rFonts w:ascii="Arial" w:hAnsi="Arial" w:cs="Arial"/>
-                <w:b/>
-                <w:bCs/>
-              </w:rPr>
-              <w:t>Test Scenario</w:t>
-            </w:r>
-          </w:p>
-        </w:tc>
-        <w:tc>
-          <w:tcPr>
-            <w:tcW w:w="3319" w:type="dxa"/>
-            <w:tcBorders>
-              <w:top w:val="single" w:sz="4" w:space="0" w:color="auto"/>
-              <w:left w:val="single" w:sz="4" w:space="0" w:color="auto"/>
-              <w:bottom w:val="single" w:sz="4" w:space="0" w:color="auto"/>
-              <w:right w:val="single" w:sz="4" w:space="0" w:color="auto"/>
-            </w:tcBorders>
-            <w:hideMark/>
-          </w:tcPr>
-          <w:p>
-            <w:pPr>
-              <w:rPr>
-                <w:rFonts w:ascii="Arial" w:hAnsi="Arial" w:cs="Arial"/>
-                <w:b/>
-                <w:bCs/>
-              </w:rPr>
-            </w:pPr>
-            <w:r>
-              <w:rPr>
-                <w:rFonts w:ascii="Arial" w:hAnsi="Arial" w:cs="Arial"/>
-                <w:b/>
-                <w:bCs/>
-              </w:rPr>
-              <w:t>Test Description</w:t>
-            </w:r>
-          </w:p>
-        </w:tc>
-        <w:tc>
-          <w:tcPr>
-            <w:tcW w:w="2400" w:type="dxa"/>
-            <w:tcBorders>
-              <w:top w:val="single" w:sz="4" w:space="0" w:color="auto"/>
-              <w:left w:val="single" w:sz="4" w:space="0" w:color="auto"/>
-              <w:bottom w:val="single" w:sz="4" w:space="0" w:color="auto"/>
-              <w:right w:val="single" w:sz="4" w:space="0" w:color="auto"/>
-            </w:tcBorders>
-            <w:hideMark/>
-          </w:tcPr>
-          <w:p>
-            <w:pPr>
-              <w:rPr>
-                <w:rFonts w:ascii="Arial" w:hAnsi="Arial" w:cs="Arial"/>
-                <w:b/>
-                <w:bCs/>
-              </w:rPr>
-            </w:pPr>
-            <w:r>
-              <w:rPr>
-                <w:rFonts w:ascii="Arial" w:hAnsi="Arial" w:cs="Arial"/>
-                <w:b/>
-                <w:bCs/>
-              </w:rPr>
-              <w:t>Test Values</w:t>
-            </w:r>
-          </w:p>
-        </w:tc>
-        <w:tc>
-          <w:tcPr>
-            <w:tcW w:w="2151" w:type="dxa"/>
-            <w:tcBorders>
-              <w:top w:val="single" w:sz="4" w:space="0" w:color="auto"/>
-              <w:left w:val="single" w:sz="4" w:space="0" w:color="auto"/>
-              <w:bottom w:val="single" w:sz="4" w:space="0" w:color="auto"/>
-              <w:right w:val="single" w:sz="4" w:space="0" w:color="auto"/>
-            </w:tcBorders>
-            <w:hideMark/>
-          </w:tcPr>
-          <w:p>
-            <w:pPr>
-              <w:rPr>
-                <w:rFonts w:ascii="Arial" w:hAnsi="Arial" w:cs="Arial"/>
-                <w:b/>
-                <w:bCs/>
-              </w:rPr>
-            </w:pPr>
-            <w:r>
-              <w:rPr>
-                <w:rFonts w:ascii="Arial" w:hAnsi="Arial" w:cs="Arial"/>
-                <w:b/>
-                <w:bCs/>
-              </w:rPr>
-              <w:t>Expected Outcome</w:t>
-            </w:r>
-          </w:p>
-        </w:tc>
-      </w:tr>
-      <w:tr>
-        <w:tc>
-          <w:tcPr>
-            <w:tcW w:w="1146" w:type="dxa"/>
-            <w:tcBorders>
-              <w:top w:val="single" w:sz="4" w:space="0" w:color="auto"/>
-              <w:left w:val="single" w:sz="4" w:space="0" w:color="auto"/>
-              <w:bottom w:val="single" w:sz="4" w:space="0" w:color="auto"/>
-              <w:right w:val="single" w:sz="4" w:space="0" w:color="auto"/>
-            </w:tcBorders>
-            <w:hideMark/>
-          </w:tcPr>
-          <w:p>
-            <w:pPr>
-              <w:rPr>
-                <w:rFonts w:ascii="Arial" w:hAnsi="Arial" w:cs="Arial"/>
-              </w:rPr>
-            </w:pPr>
-            <w:r>
-              <w:rPr>
-                <w:rFonts w:ascii="Arial" w:hAnsi="Arial" w:cs="Arial"/>
-              </w:rPr>
-              <w:t>7</w:t>
-            </w:r>
-            <w:r>
-              <w:rPr>
-                <w:rFonts w:ascii="Arial" w:hAnsi="Arial" w:cs="Arial"/>
-              </w:rPr>
-              <w:t>.1</w:t>
-            </w:r>
-          </w:p>
-        </w:tc>
-        <w:tc>
-          <w:tcPr>
-            <w:tcW w:w="3319" w:type="dxa"/>
-            <w:tcBorders>
-              <w:top w:val="single" w:sz="4" w:space="0" w:color="auto"/>
-              <w:left w:val="single" w:sz="4" w:space="0" w:color="auto"/>
-              <w:bottom w:val="single" w:sz="4" w:space="0" w:color="auto"/>
-              <w:right w:val="single" w:sz="4" w:space="0" w:color="auto"/>
-            </w:tcBorders>
-            <w:hideMark/>
-          </w:tcPr>
-          <w:p>
-            <w:pPr>
-              <w:rPr>
-                <w:rFonts w:ascii="Arial" w:hAnsi="Arial" w:cs="Arial"/>
-              </w:rPr>
-            </w:pPr>
-            <w:r>
-              <w:rPr>
-                <w:rFonts w:ascii="Arial" w:hAnsi="Arial" w:cs="Arial"/>
-              </w:rPr>
-              <w:t>This is to test</w:t>
-            </w:r>
-            <w:r>
-              <w:rPr>
-                <w:rFonts w:ascii="Arial" w:hAnsi="Arial" w:cs="Arial"/>
-              </w:rPr>
-              <w:t xml:space="preserve"> if clicking on a blog post title at the Blog Category Page would redirect the user to the blog details page for that specific post.</w:t>
-            </w:r>
-          </w:p>
-        </w:tc>
-        <w:tc>
-          <w:tcPr>
-            <w:tcW w:w="2400" w:type="dxa"/>
-            <w:tcBorders>
-              <w:top w:val="single" w:sz="4" w:space="0" w:color="auto"/>
-              <w:left w:val="single" w:sz="4" w:space="0" w:color="auto"/>
-              <w:bottom w:val="single" w:sz="4" w:space="0" w:color="auto"/>
-              <w:right w:val="single" w:sz="4" w:space="0" w:color="auto"/>
-            </w:tcBorders>
-            <w:hideMark/>
-          </w:tcPr>
-          <w:p>
-            <w:pPr>
-              <w:rPr>
-                <w:rFonts w:ascii="Arial" w:hAnsi="Arial" w:cs="Arial"/>
-              </w:rPr>
-            </w:pPr>
-            <w:r>
-              <w:rPr>
-                <w:rFonts w:ascii="Arial" w:hAnsi="Arial" w:cs="Arial"/>
-              </w:rPr>
-              <w:t>At Blog Category:</w:t>
-            </w:r>
-          </w:p>
-          <w:p>
-            <w:pPr>
-              <w:rPr>
-                <w:rFonts w:ascii="Arial" w:hAnsi="Arial" w:cs="Arial"/>
-              </w:rPr>
-            </w:pPr>
-            <w:r>
-              <w:rPr>
-                <w:rFonts w:ascii="Arial" w:hAnsi="Arial" w:cs="Arial"/>
-              </w:rPr>
-              <w:t>Category: “Personal Project”</w:t>
-            </w:r>
-          </w:p>
-          <w:p>
-            <w:pPr>
-              <w:rPr>
-                <w:rFonts w:ascii="Arial" w:hAnsi="Arial" w:cs="Arial"/>
-              </w:rPr>
-            </w:pPr>
-            <w:r>
-              <w:rPr>
-                <w:rFonts w:ascii="Arial" w:hAnsi="Arial" w:cs="Arial"/>
-              </w:rPr>
-              <w:t>Click on “Shopify”</w:t>
-            </w:r>
-          </w:p>
-        </w:tc>
-        <w:tc>
-          <w:tcPr>
-            <w:tcW w:w="2151" w:type="dxa"/>
-            <w:tcBorders>
-              <w:top w:val="single" w:sz="4" w:space="0" w:color="auto"/>
-              <w:left w:val="single" w:sz="4" w:space="0" w:color="auto"/>
-              <w:bottom w:val="single" w:sz="4" w:space="0" w:color="auto"/>
-              <w:right w:val="single" w:sz="4" w:space="0" w:color="auto"/>
-            </w:tcBorders>
-            <w:hideMark/>
-          </w:tcPr>
-          <w:p>
-            <w:pPr>
-              <w:rPr>
-                <w:rFonts w:ascii="Arial" w:hAnsi="Arial" w:cs="Arial"/>
-              </w:rPr>
-            </w:pPr>
-            <w:r>
-              <w:rPr>
-                <w:rFonts w:ascii="Arial" w:hAnsi="Arial" w:cs="Arial"/>
-              </w:rPr>
-              <w:t>Redirected to blog details page for “Shopify”</w:t>
-            </w:r>
-          </w:p>
-        </w:tc>
-      </w:tr>
-    </w:tbl>
-    <w:p>
-      <w:pPr>
-        <w:rPr>
-          <w:rFonts w:ascii="Arial" w:hAnsi="Arial" w:cs="Arial"/>
-          <w:b/>
-          <w:bCs/>
-          <w:u w:val="single"/>
-        </w:rPr>
-      </w:pPr>
-    </w:p>
-    <w:p>
-      <w:pPr>
-        <w:rPr>
-          <w:rFonts w:ascii="Arial" w:hAnsi="Arial" w:cs="Arial"/>
-          <w:b/>
-          <w:bCs/>
-          <w:u w:val="single"/>
-        </w:rPr>
-      </w:pPr>
-      <w:r>
-        <w:rPr>
-          <w:rFonts w:ascii="Arial" w:hAnsi="Arial" w:cs="Arial"/>
-          <w:b/>
-          <w:bCs/>
-          <w:u w:val="single"/>
-        </w:rPr>
-        <w:br w:type="page"/>
-      </w:r>
-    </w:p>
-    <w:p>
-      <w:pPr>
-        <w:pStyle w:val="Heading2"/>
-        <w:spacing w:line="360" w:lineRule="auto"/>
-        <w:rPr>
-          <w:rFonts w:ascii="Arial" w:hAnsi="Arial" w:cs="Arial"/>
-          <w:b/>
-          <w:bCs/>
-          <w:color w:val="auto"/>
-          <w:sz w:val="22"/>
-          <w:szCs w:val="22"/>
-          <w:u w:val="single"/>
-        </w:rPr>
-      </w:pPr>
-      <w:bookmarkStart w:id="9" w:name="_Toc25151956"/>
-      <w:r>
-        <w:rPr>
-          <w:rFonts w:ascii="Arial" w:hAnsi="Arial" w:cs="Arial"/>
-          <w:b/>
-          <w:bCs/>
-          <w:color w:val="auto"/>
-          <w:sz w:val="22"/>
-          <w:szCs w:val="22"/>
-          <w:u w:val="single"/>
-        </w:rPr>
-        <w:lastRenderedPageBreak/>
-        <w:t>Test Case Scenario 8: Comments Feature (Blog Details)</w:t>
       </w:r>
       <w:bookmarkEnd w:id="9"/>
     </w:p>
@@ -6469,6 +6244,337 @@
               <w:rPr>
                 <w:rFonts w:ascii="Arial" w:hAnsi="Arial" w:cs="Arial"/>
               </w:rPr>
+              <w:t>7</w:t>
+            </w:r>
+            <w:r>
+              <w:rPr>
+                <w:rFonts w:ascii="Arial" w:hAnsi="Arial" w:cs="Arial"/>
+              </w:rPr>
+              <w:t>.1</w:t>
+            </w:r>
+          </w:p>
+        </w:tc>
+        <w:tc>
+          <w:tcPr>
+            <w:tcW w:w="3319" w:type="dxa"/>
+            <w:tcBorders>
+              <w:top w:val="single" w:sz="4" w:space="0" w:color="auto"/>
+              <w:left w:val="single" w:sz="4" w:space="0" w:color="auto"/>
+              <w:bottom w:val="single" w:sz="4" w:space="0" w:color="auto"/>
+              <w:right w:val="single" w:sz="4" w:space="0" w:color="auto"/>
+            </w:tcBorders>
+            <w:hideMark/>
+          </w:tcPr>
+          <w:p>
+            <w:pPr>
+              <w:rPr>
+                <w:rFonts w:ascii="Arial" w:hAnsi="Arial" w:cs="Arial"/>
+              </w:rPr>
+            </w:pPr>
+            <w:r>
+              <w:rPr>
+                <w:rFonts w:ascii="Arial" w:hAnsi="Arial" w:cs="Arial"/>
+              </w:rPr>
+              <w:t>This is to test</w:t>
+            </w:r>
+            <w:r>
+              <w:rPr>
+                <w:rFonts w:ascii="Arial" w:hAnsi="Arial" w:cs="Arial"/>
+              </w:rPr>
+              <w:t xml:space="preserve"> if clicking on a blog post title at the Blog Category Page would redirect the user to the blog details page for that specific post.</w:t>
+            </w:r>
+          </w:p>
+        </w:tc>
+        <w:tc>
+          <w:tcPr>
+            <w:tcW w:w="2400" w:type="dxa"/>
+            <w:tcBorders>
+              <w:top w:val="single" w:sz="4" w:space="0" w:color="auto"/>
+              <w:left w:val="single" w:sz="4" w:space="0" w:color="auto"/>
+              <w:bottom w:val="single" w:sz="4" w:space="0" w:color="auto"/>
+              <w:right w:val="single" w:sz="4" w:space="0" w:color="auto"/>
+            </w:tcBorders>
+            <w:hideMark/>
+          </w:tcPr>
+          <w:p>
+            <w:pPr>
+              <w:rPr>
+                <w:rFonts w:ascii="Arial" w:hAnsi="Arial" w:cs="Arial"/>
+              </w:rPr>
+            </w:pPr>
+            <w:r>
+              <w:rPr>
+                <w:rFonts w:ascii="Arial" w:hAnsi="Arial" w:cs="Arial"/>
+              </w:rPr>
+              <w:t>At Blog Category:</w:t>
+            </w:r>
+          </w:p>
+          <w:p>
+            <w:pPr>
+              <w:rPr>
+                <w:rFonts w:ascii="Arial" w:hAnsi="Arial" w:cs="Arial"/>
+              </w:rPr>
+            </w:pPr>
+            <w:r>
+              <w:rPr>
+                <w:rFonts w:ascii="Arial" w:hAnsi="Arial" w:cs="Arial"/>
+              </w:rPr>
+              <w:t>Category: “Personal Project”</w:t>
+            </w:r>
+          </w:p>
+          <w:p>
+            <w:pPr>
+              <w:rPr>
+                <w:rFonts w:ascii="Arial" w:hAnsi="Arial" w:cs="Arial"/>
+              </w:rPr>
+            </w:pPr>
+            <w:r>
+              <w:rPr>
+                <w:rFonts w:ascii="Arial" w:hAnsi="Arial" w:cs="Arial"/>
+              </w:rPr>
+              <w:t>Click on “Shopify”</w:t>
+            </w:r>
+          </w:p>
+        </w:tc>
+        <w:tc>
+          <w:tcPr>
+            <w:tcW w:w="2151" w:type="dxa"/>
+            <w:tcBorders>
+              <w:top w:val="single" w:sz="4" w:space="0" w:color="auto"/>
+              <w:left w:val="single" w:sz="4" w:space="0" w:color="auto"/>
+              <w:bottom w:val="single" w:sz="4" w:space="0" w:color="auto"/>
+              <w:right w:val="single" w:sz="4" w:space="0" w:color="auto"/>
+            </w:tcBorders>
+            <w:hideMark/>
+          </w:tcPr>
+          <w:p>
+            <w:pPr>
+              <w:rPr>
+                <w:rFonts w:ascii="Arial" w:hAnsi="Arial" w:cs="Arial"/>
+              </w:rPr>
+            </w:pPr>
+            <w:r>
+              <w:rPr>
+                <w:rFonts w:ascii="Arial" w:hAnsi="Arial" w:cs="Arial"/>
+              </w:rPr>
+              <w:t>Redirected to blog details page for “Shopify”</w:t>
+            </w:r>
+          </w:p>
+        </w:tc>
+      </w:tr>
+    </w:tbl>
+    <w:p>
+      <w:pPr>
+        <w:rPr>
+          <w:rFonts w:ascii="Arial" w:hAnsi="Arial" w:cs="Arial"/>
+          <w:b/>
+          <w:bCs/>
+          <w:u w:val="single"/>
+        </w:rPr>
+      </w:pPr>
+    </w:p>
+    <w:p>
+      <w:pPr>
+        <w:rPr>
+          <w:rFonts w:ascii="Arial" w:hAnsi="Arial" w:cs="Arial"/>
+          <w:b/>
+          <w:bCs/>
+          <w:u w:val="single"/>
+        </w:rPr>
+      </w:pPr>
+      <w:r>
+        <w:rPr>
+          <w:rFonts w:ascii="Arial" w:hAnsi="Arial" w:cs="Arial"/>
+          <w:b/>
+          <w:bCs/>
+          <w:u w:val="single"/>
+        </w:rPr>
+        <w:br w:type="page"/>
+      </w:r>
+    </w:p>
+    <w:p>
+      <w:pPr>
+        <w:pStyle w:val="Heading2"/>
+        <w:spacing w:line="360" w:lineRule="auto"/>
+        <w:rPr>
+          <w:rFonts w:ascii="Arial" w:hAnsi="Arial" w:cs="Arial"/>
+          <w:b/>
+          <w:bCs/>
+          <w:color w:val="auto"/>
+          <w:sz w:val="22"/>
+          <w:szCs w:val="22"/>
+          <w:u w:val="single"/>
+        </w:rPr>
+      </w:pPr>
+      <w:bookmarkStart w:id="10" w:name="_Toc25151956"/>
+      <w:r>
+        <w:rPr>
+          <w:rFonts w:ascii="Arial" w:hAnsi="Arial" w:cs="Arial"/>
+          <w:b/>
+          <w:bCs/>
+          <w:color w:val="auto"/>
+          <w:sz w:val="22"/>
+          <w:szCs w:val="22"/>
+          <w:u w:val="single"/>
+        </w:rPr>
+        <w:lastRenderedPageBreak/>
+        <w:t>Test Case Scenario 8: Comments Feature (Blog Details)</w:t>
+      </w:r>
+      <w:bookmarkEnd w:id="10"/>
+    </w:p>
+    <w:tbl>
+      <w:tblPr>
+        <w:tblStyle w:val="TableGrid"/>
+        <w:tblW w:w="0" w:type="auto"/>
+        <w:tblInd w:w="0" w:type="dxa"/>
+        <w:tblLook w:val="04A0" w:firstRow="1" w:lastRow="0" w:firstColumn="1" w:lastColumn="0" w:noHBand="0" w:noVBand="1"/>
+      </w:tblPr>
+      <w:tblGrid>
+        <w:gridCol w:w="1146"/>
+        <w:gridCol w:w="3319"/>
+        <w:gridCol w:w="2400"/>
+        <w:gridCol w:w="2151"/>
+      </w:tblGrid>
+      <w:tr>
+        <w:tc>
+          <w:tcPr>
+            <w:tcW w:w="1146" w:type="dxa"/>
+            <w:tcBorders>
+              <w:top w:val="single" w:sz="4" w:space="0" w:color="auto"/>
+              <w:left w:val="single" w:sz="4" w:space="0" w:color="auto"/>
+              <w:bottom w:val="single" w:sz="4" w:space="0" w:color="auto"/>
+              <w:right w:val="single" w:sz="4" w:space="0" w:color="auto"/>
+            </w:tcBorders>
+            <w:hideMark/>
+          </w:tcPr>
+          <w:p>
+            <w:pPr>
+              <w:rPr>
+                <w:rFonts w:ascii="Arial" w:hAnsi="Arial" w:cs="Arial"/>
+                <w:b/>
+                <w:bCs/>
+              </w:rPr>
+            </w:pPr>
+            <w:r>
+              <w:rPr>
+                <w:rFonts w:ascii="Arial" w:hAnsi="Arial" w:cs="Arial"/>
+                <w:b/>
+                <w:bCs/>
+              </w:rPr>
+              <w:t>Test Scenario</w:t>
+            </w:r>
+          </w:p>
+        </w:tc>
+        <w:tc>
+          <w:tcPr>
+            <w:tcW w:w="3319" w:type="dxa"/>
+            <w:tcBorders>
+              <w:top w:val="single" w:sz="4" w:space="0" w:color="auto"/>
+              <w:left w:val="single" w:sz="4" w:space="0" w:color="auto"/>
+              <w:bottom w:val="single" w:sz="4" w:space="0" w:color="auto"/>
+              <w:right w:val="single" w:sz="4" w:space="0" w:color="auto"/>
+            </w:tcBorders>
+            <w:hideMark/>
+          </w:tcPr>
+          <w:p>
+            <w:pPr>
+              <w:rPr>
+                <w:rFonts w:ascii="Arial" w:hAnsi="Arial" w:cs="Arial"/>
+                <w:b/>
+                <w:bCs/>
+              </w:rPr>
+            </w:pPr>
+            <w:r>
+              <w:rPr>
+                <w:rFonts w:ascii="Arial" w:hAnsi="Arial" w:cs="Arial"/>
+                <w:b/>
+                <w:bCs/>
+              </w:rPr>
+              <w:t>Test Description</w:t>
+            </w:r>
+          </w:p>
+        </w:tc>
+        <w:tc>
+          <w:tcPr>
+            <w:tcW w:w="2400" w:type="dxa"/>
+            <w:tcBorders>
+              <w:top w:val="single" w:sz="4" w:space="0" w:color="auto"/>
+              <w:left w:val="single" w:sz="4" w:space="0" w:color="auto"/>
+              <w:bottom w:val="single" w:sz="4" w:space="0" w:color="auto"/>
+              <w:right w:val="single" w:sz="4" w:space="0" w:color="auto"/>
+            </w:tcBorders>
+            <w:hideMark/>
+          </w:tcPr>
+          <w:p>
+            <w:pPr>
+              <w:rPr>
+                <w:rFonts w:ascii="Arial" w:hAnsi="Arial" w:cs="Arial"/>
+                <w:b/>
+                <w:bCs/>
+              </w:rPr>
+            </w:pPr>
+            <w:r>
+              <w:rPr>
+                <w:rFonts w:ascii="Arial" w:hAnsi="Arial" w:cs="Arial"/>
+                <w:b/>
+                <w:bCs/>
+              </w:rPr>
+              <w:t>Test Values</w:t>
+            </w:r>
+          </w:p>
+        </w:tc>
+        <w:tc>
+          <w:tcPr>
+            <w:tcW w:w="2151" w:type="dxa"/>
+            <w:tcBorders>
+              <w:top w:val="single" w:sz="4" w:space="0" w:color="auto"/>
+              <w:left w:val="single" w:sz="4" w:space="0" w:color="auto"/>
+              <w:bottom w:val="single" w:sz="4" w:space="0" w:color="auto"/>
+              <w:right w:val="single" w:sz="4" w:space="0" w:color="auto"/>
+            </w:tcBorders>
+            <w:hideMark/>
+          </w:tcPr>
+          <w:p>
+            <w:pPr>
+              <w:rPr>
+                <w:rFonts w:ascii="Arial" w:hAnsi="Arial" w:cs="Arial"/>
+                <w:b/>
+                <w:bCs/>
+              </w:rPr>
+            </w:pPr>
+            <w:r>
+              <w:rPr>
+                <w:rFonts w:ascii="Arial" w:hAnsi="Arial" w:cs="Arial"/>
+                <w:b/>
+                <w:bCs/>
+              </w:rPr>
+              <w:t>Expected Outcome</w:t>
+            </w:r>
+          </w:p>
+        </w:tc>
+      </w:tr>
+      <w:tr>
+        <w:tc>
+          <w:tcPr>
+            <w:tcW w:w="1146" w:type="dxa"/>
+            <w:tcBorders>
+              <w:top w:val="single" w:sz="4" w:space="0" w:color="auto"/>
+              <w:left w:val="single" w:sz="4" w:space="0" w:color="auto"/>
+              <w:bottom w:val="single" w:sz="4" w:space="0" w:color="auto"/>
+              <w:right w:val="single" w:sz="4" w:space="0" w:color="auto"/>
+            </w:tcBorders>
+            <w:hideMark/>
+          </w:tcPr>
+          <w:p>
+            <w:pPr>
+              <w:rPr>
+                <w:rFonts w:ascii="Arial" w:hAnsi="Arial" w:cs="Arial"/>
+              </w:rPr>
+            </w:pPr>
+            <w:r>
+              <w:rPr>
+                <w:rFonts w:ascii="Arial" w:hAnsi="Arial" w:cs="Arial"/>
+              </w:rPr>
               <w:t>8</w:t>
             </w:r>
             <w:r>
@@ -7120,7 +7226,7 @@
           <w:color w:val="auto"/>
         </w:rPr>
       </w:pPr>
-      <w:bookmarkStart w:id="10" w:name="_Toc25151957"/>
+      <w:bookmarkStart w:id="11" w:name="_Toc25151957"/>
       <w:r>
         <w:rPr>
           <w:rFonts w:ascii="Arial" w:hAnsi="Arial" w:cs="Arial"/>
@@ -7131,7 +7237,7 @@
         <w:lastRenderedPageBreak/>
         <w:t>Test Results</w:t>
       </w:r>
-      <w:bookmarkEnd w:id="10"/>
+      <w:bookmarkEnd w:id="11"/>
     </w:p>
     <w:p>
       <w:pPr>
@@ -7158,7 +7264,25 @@
           <w:sz w:val="24"/>
           <w:szCs w:val="24"/>
         </w:rPr>
-        <w:t>Run “pytest -v”</w:t>
+        <w:t>Run “</w:t>
+      </w:r>
+      <w:proofErr w:type="spellStart"/>
+      <w:r>
+        <w:rPr>
+          <w:rFonts w:ascii="Arial" w:hAnsi="Arial" w:cs="Arial"/>
+          <w:sz w:val="24"/>
+          <w:szCs w:val="24"/>
+        </w:rPr>
+        <w:t>pytest</w:t>
+      </w:r>
+      <w:proofErr w:type="spellEnd"/>
+      <w:r>
+        <w:rPr>
+          <w:rFonts w:ascii="Arial" w:hAnsi="Arial" w:cs="Arial"/>
+          <w:sz w:val="24"/>
+          <w:szCs w:val="24"/>
+        </w:rPr>
+        <w:t xml:space="preserve"> -v”</w:t>
       </w:r>
     </w:p>
     <w:p>
@@ -7213,7 +7337,7 @@
         </w:rPr>
         <w:br w:type="page"/>
       </w:r>
-      <w:bookmarkStart w:id="11" w:name="_Toc25151958"/>
+      <w:bookmarkStart w:id="12" w:name="_Toc25151958"/>
       <w:r>
         <w:rPr>
           <w:rFonts w:ascii="Arial" w:hAnsi="Arial" w:cs="Arial"/>
@@ -7224,7 +7348,7 @@
         <w:lastRenderedPageBreak/>
         <w:t>Coverage Results</w:t>
       </w:r>
-      <w:bookmarkEnd w:id="11"/>
+      <w:bookmarkEnd w:id="12"/>
     </w:p>
     <w:p>
       <w:pPr>
@@ -7245,7 +7369,35 @@
         <w:rPr>
           <w:rFonts w:ascii="Arial" w:hAnsi="Arial" w:cs="Arial"/>
         </w:rPr>
-        <w:t>Run “pytest --cov”</w:t>
+        <w:t>Run “</w:t>
+      </w:r>
+      <w:proofErr w:type="spellStart"/>
+      <w:r>
+        <w:rPr>
+          <w:rFonts w:ascii="Arial" w:hAnsi="Arial" w:cs="Arial"/>
+        </w:rPr>
+        <w:t>pytest</w:t>
+      </w:r>
+      <w:proofErr w:type="spellEnd"/>
+      <w:r>
+        <w:rPr>
+          <w:rFonts w:ascii="Arial" w:hAnsi="Arial" w:cs="Arial"/>
+        </w:rPr>
+        <w:t xml:space="preserve"> --</w:t>
+      </w:r>
+      <w:proofErr w:type="spellStart"/>
+      <w:r>
+        <w:rPr>
+          <w:rFonts w:ascii="Arial" w:hAnsi="Arial" w:cs="Arial"/>
+        </w:rPr>
+        <w:t>cov</w:t>
+      </w:r>
+      <w:proofErr w:type="spellEnd"/>
+      <w:r>
+        <w:rPr>
+          <w:rFonts w:ascii="Arial" w:hAnsi="Arial" w:cs="Arial"/>
+        </w:rPr>
+        <w:t>”</w:t>
       </w:r>
     </w:p>
     <w:p>
@@ -7295,15 +7447,7 @@
         <w:rPr>
           <w:rFonts w:ascii="Arial" w:hAnsi="Arial" w:cs="Arial"/>
         </w:rPr>
-        <w:t>Current Results (Home + Login</w:t>
-      </w:r>
-      <w:bookmarkStart w:id="12" w:name="_GoBack"/>
-      <w:bookmarkEnd w:id="12"/>
-      <w:r>
-        <w:rPr>
-          <w:rFonts w:ascii="Arial" w:hAnsi="Arial" w:cs="Arial"/>
-        </w:rPr>
-        <w:t>)</w:t>
+        <w:t>Current Results (Home + Login)</w:t>
       </w:r>
     </w:p>
     <w:p>
@@ -8413,7 +8557,7 @@
 </file>
 
 <file path=customXml/itemProps1.xml><?xml version="1.0" encoding="utf-8"?>
-<ds:datastoreItem xmlns:ds="http://schemas.openxmlformats.org/officeDocument/2006/customXml" ds:itemID="{CD94F8B5-5FC8-477E-8816-6967CD81D8DC}">
+<ds:datastoreItem xmlns:ds="http://schemas.openxmlformats.org/officeDocument/2006/customXml" ds:itemID="{001BF061-513D-4CCC-A4BA-02138A8F8C93}">
   <ds:schemaRefs>
     <ds:schemaRef ds:uri="http://schemas.openxmlformats.org/officeDocument/2006/bibliography"/>
   </ds:schemaRefs>

</xml_diff>

<commit_message>
Testing Report final update
</commit_message>
<xml_diff>
--- a/E-Portfolio Testing Report.docx
+++ b/E-Portfolio Testing Report.docx
@@ -292,7 +292,7 @@
             </w:rPr>
             <w:fldChar w:fldCharType="separate"/>
           </w:r>
-          <w:hyperlink w:anchor="_Toc25151948" w:history="1">
+          <w:hyperlink w:anchor="_Toc25344638" w:history="1">
             <w:r>
               <w:rPr>
                 <w:rStyle w:val="Hyperlink"/>
@@ -325,7 +325,7 @@
                 <w:noProof/>
                 <w:webHidden/>
               </w:rPr>
-              <w:instrText xml:space="preserve"> PAGEREF _Toc25151948 \h </w:instrText>
+              <w:instrText xml:space="preserve"> PAGEREF _Toc25344638 \h </w:instrText>
             </w:r>
             <w:r>
               <w:rPr>
@@ -371,7 +371,7 @@
               <w:noProof/>
             </w:rPr>
           </w:pPr>
-          <w:hyperlink w:anchor="_Toc25151949" w:history="1">
+          <w:hyperlink w:anchor="_Toc25344639" w:history="1">
             <w:r>
               <w:rPr>
                 <w:rStyle w:val="Hyperlink"/>
@@ -404,7 +404,7 @@
                 <w:noProof/>
                 <w:webHidden/>
               </w:rPr>
-              <w:instrText xml:space="preserve"> PAGEREF _Toc25151949 \h </w:instrText>
+              <w:instrText xml:space="preserve"> PAGEREF _Toc25344639 \h </w:instrText>
             </w:r>
             <w:r>
               <w:rPr>
@@ -450,7 +450,7 @@
               <w:noProof/>
             </w:rPr>
           </w:pPr>
-          <w:hyperlink w:anchor="_Toc25151950" w:history="1">
+          <w:hyperlink w:anchor="_Toc25344640" w:history="1">
             <w:r>
               <w:rPr>
                 <w:rStyle w:val="Hyperlink"/>
@@ -483,7 +483,7 @@
                 <w:noProof/>
                 <w:webHidden/>
               </w:rPr>
-              <w:instrText xml:space="preserve"> PAGEREF _Toc25151950 \h </w:instrText>
+              <w:instrText xml:space="preserve"> PAGEREF _Toc25344640 \h </w:instrText>
             </w:r>
             <w:r>
               <w:rPr>
@@ -529,7 +529,7 @@
               <w:noProof/>
             </w:rPr>
           </w:pPr>
-          <w:hyperlink w:anchor="_Toc25151951" w:history="1">
+          <w:hyperlink w:anchor="_Toc25344641" w:history="1">
             <w:r>
               <w:rPr>
                 <w:rStyle w:val="Hyperlink"/>
@@ -562,7 +562,7 @@
                 <w:noProof/>
                 <w:webHidden/>
               </w:rPr>
-              <w:instrText xml:space="preserve"> PAGEREF _Toc25151951 \h </w:instrText>
+              <w:instrText xml:space="preserve"> PAGEREF _Toc25344641 \h </w:instrText>
             </w:r>
             <w:r>
               <w:rPr>
@@ -608,7 +608,7 @@
               <w:noProof/>
             </w:rPr>
           </w:pPr>
-          <w:hyperlink w:anchor="_Toc25151952" w:history="1">
+          <w:hyperlink w:anchor="_Toc25344642" w:history="1">
             <w:r>
               <w:rPr>
                 <w:rStyle w:val="Hyperlink"/>
@@ -641,7 +641,7 @@
                 <w:noProof/>
                 <w:webHidden/>
               </w:rPr>
-              <w:instrText xml:space="preserve"> PAGEREF _Toc25151952 \h </w:instrText>
+              <w:instrText xml:space="preserve"> PAGEREF _Toc25344642 \h </w:instrText>
             </w:r>
             <w:r>
               <w:rPr>
@@ -687,7 +687,7 @@
               <w:noProof/>
             </w:rPr>
           </w:pPr>
-          <w:hyperlink w:anchor="_Toc25151953" w:history="1">
+          <w:hyperlink w:anchor="_Toc25344643" w:history="1">
             <w:r>
               <w:rPr>
                 <w:rStyle w:val="Hyperlink"/>
@@ -720,7 +720,7 @@
                 <w:noProof/>
                 <w:webHidden/>
               </w:rPr>
-              <w:instrText xml:space="preserve"> PAGEREF _Toc25151953 \h </w:instrText>
+              <w:instrText xml:space="preserve"> PAGEREF _Toc25344643 \h </w:instrText>
             </w:r>
             <w:r>
               <w:rPr>
@@ -766,7 +766,7 @@
               <w:noProof/>
             </w:rPr>
           </w:pPr>
-          <w:hyperlink w:anchor="_Toc25151954" w:history="1">
+          <w:hyperlink w:anchor="_Toc25344644" w:history="1">
             <w:r>
               <w:rPr>
                 <w:rStyle w:val="Hyperlink"/>
@@ -799,7 +799,7 @@
                 <w:noProof/>
                 <w:webHidden/>
               </w:rPr>
-              <w:instrText xml:space="preserve"> PAGEREF _Toc25151954 \h </w:instrText>
+              <w:instrText xml:space="preserve"> PAGEREF _Toc25344644 \h </w:instrText>
             </w:r>
             <w:r>
               <w:rPr>
@@ -845,7 +845,7 @@
               <w:noProof/>
             </w:rPr>
           </w:pPr>
-          <w:hyperlink w:anchor="_Toc25151955" w:history="1">
+          <w:hyperlink w:anchor="_Toc25344645" w:history="1">
             <w:r>
               <w:rPr>
                 <w:rStyle w:val="Hyperlink"/>
@@ -878,7 +878,7 @@
                 <w:noProof/>
                 <w:webHidden/>
               </w:rPr>
-              <w:instrText xml:space="preserve"> PAGEREF _Toc25151955 \h </w:instrText>
+              <w:instrText xml:space="preserve"> PAGEREF _Toc25344645 \h </w:instrText>
             </w:r>
             <w:r>
               <w:rPr>
@@ -924,7 +924,7 @@
               <w:noProof/>
             </w:rPr>
           </w:pPr>
-          <w:hyperlink w:anchor="_Toc25151956" w:history="1">
+          <w:hyperlink w:anchor="_Toc25344646" w:history="1">
             <w:r>
               <w:rPr>
                 <w:rStyle w:val="Hyperlink"/>
@@ -957,7 +957,7 @@
                 <w:noProof/>
                 <w:webHidden/>
               </w:rPr>
-              <w:instrText xml:space="preserve"> PAGEREF _Toc25151956 \h </w:instrText>
+              <w:instrText xml:space="preserve"> PAGEREF _Toc25344646 \h </w:instrText>
             </w:r>
             <w:r>
               <w:rPr>
@@ -1003,7 +1003,7 @@
               <w:noProof/>
             </w:rPr>
           </w:pPr>
-          <w:hyperlink w:anchor="_Toc25151957" w:history="1">
+          <w:hyperlink w:anchor="_Toc25344647" w:history="1">
             <w:r>
               <w:rPr>
                 <w:rStyle w:val="Hyperlink"/>
@@ -1036,7 +1036,7 @@
                 <w:noProof/>
                 <w:webHidden/>
               </w:rPr>
-              <w:instrText xml:space="preserve"> PAGEREF _Toc25151957 \h </w:instrText>
+              <w:instrText xml:space="preserve"> PAGEREF _Toc25344647 \h </w:instrText>
             </w:r>
             <w:r>
               <w:rPr>
@@ -1060,6 +1060,164 @@
                 <w:webHidden/>
               </w:rPr>
               <w:t>8</w:t>
+            </w:r>
+            <w:r>
+              <w:rPr>
+                <w:rFonts w:ascii="Century Gothic" w:hAnsi="Century Gothic"/>
+                <w:noProof/>
+                <w:webHidden/>
+              </w:rPr>
+              <w:fldChar w:fldCharType="end"/>
+            </w:r>
+          </w:hyperlink>
+        </w:p>
+        <w:p>
+          <w:pPr>
+            <w:pStyle w:val="TOC2"/>
+            <w:tabs>
+              <w:tab w:val="right" w:leader="dot" w:pos="9016"/>
+            </w:tabs>
+            <w:rPr>
+              <w:rFonts w:ascii="Century Gothic" w:hAnsi="Century Gothic"/>
+              <w:noProof/>
+            </w:rPr>
+          </w:pPr>
+          <w:hyperlink w:anchor="_Toc25344648" w:history="1">
+            <w:r>
+              <w:rPr>
+                <w:rStyle w:val="Hyperlink"/>
+                <w:rFonts w:ascii="Century Gothic" w:hAnsi="Century Gothic" w:cs="Arial"/>
+                <w:b/>
+                <w:bCs/>
+                <w:noProof/>
+              </w:rPr>
+              <w:t>Screenshot of Results</w:t>
+            </w:r>
+            <w:r>
+              <w:rPr>
+                <w:rFonts w:ascii="Century Gothic" w:hAnsi="Century Gothic"/>
+                <w:noProof/>
+                <w:webHidden/>
+              </w:rPr>
+              <w:tab/>
+            </w:r>
+            <w:r>
+              <w:rPr>
+                <w:rFonts w:ascii="Century Gothic" w:hAnsi="Century Gothic"/>
+                <w:noProof/>
+                <w:webHidden/>
+              </w:rPr>
+              <w:fldChar w:fldCharType="begin"/>
+            </w:r>
+            <w:r>
+              <w:rPr>
+                <w:rFonts w:ascii="Century Gothic" w:hAnsi="Century Gothic"/>
+                <w:noProof/>
+                <w:webHidden/>
+              </w:rPr>
+              <w:instrText xml:space="preserve"> PAGEREF _Toc25344648 \h </w:instrText>
+            </w:r>
+            <w:r>
+              <w:rPr>
+                <w:rFonts w:ascii="Century Gothic" w:hAnsi="Century Gothic"/>
+                <w:noProof/>
+                <w:webHidden/>
+              </w:rPr>
+            </w:r>
+            <w:r>
+              <w:rPr>
+                <w:rFonts w:ascii="Century Gothic" w:hAnsi="Century Gothic"/>
+                <w:noProof/>
+                <w:webHidden/>
+              </w:rPr>
+              <w:fldChar w:fldCharType="separate"/>
+            </w:r>
+            <w:r>
+              <w:rPr>
+                <w:rFonts w:ascii="Century Gothic" w:hAnsi="Century Gothic"/>
+                <w:noProof/>
+                <w:webHidden/>
+              </w:rPr>
+              <w:t>8</w:t>
+            </w:r>
+            <w:r>
+              <w:rPr>
+                <w:rFonts w:ascii="Century Gothic" w:hAnsi="Century Gothic"/>
+                <w:noProof/>
+                <w:webHidden/>
+              </w:rPr>
+              <w:fldChar w:fldCharType="end"/>
+            </w:r>
+          </w:hyperlink>
+        </w:p>
+        <w:p>
+          <w:pPr>
+            <w:pStyle w:val="TOC2"/>
+            <w:tabs>
+              <w:tab w:val="right" w:leader="dot" w:pos="9016"/>
+            </w:tabs>
+            <w:rPr>
+              <w:rFonts w:ascii="Century Gothic" w:hAnsi="Century Gothic"/>
+              <w:noProof/>
+            </w:rPr>
+          </w:pPr>
+          <w:hyperlink w:anchor="_Toc25344649" w:history="1">
+            <w:r>
+              <w:rPr>
+                <w:rStyle w:val="Hyperlink"/>
+                <w:rFonts w:ascii="Century Gothic" w:hAnsi="Century Gothic" w:cs="Arial"/>
+                <w:b/>
+                <w:bCs/>
+                <w:noProof/>
+              </w:rPr>
+              <w:t>Failed Test Cases</w:t>
+            </w:r>
+            <w:r>
+              <w:rPr>
+                <w:rFonts w:ascii="Century Gothic" w:hAnsi="Century Gothic"/>
+                <w:noProof/>
+                <w:webHidden/>
+              </w:rPr>
+              <w:tab/>
+            </w:r>
+            <w:r>
+              <w:rPr>
+                <w:rFonts w:ascii="Century Gothic" w:hAnsi="Century Gothic"/>
+                <w:noProof/>
+                <w:webHidden/>
+              </w:rPr>
+              <w:fldChar w:fldCharType="begin"/>
+            </w:r>
+            <w:r>
+              <w:rPr>
+                <w:rFonts w:ascii="Century Gothic" w:hAnsi="Century Gothic"/>
+                <w:noProof/>
+                <w:webHidden/>
+              </w:rPr>
+              <w:instrText xml:space="preserve"> PAGEREF _Toc25344649 \h </w:instrText>
+            </w:r>
+            <w:r>
+              <w:rPr>
+                <w:rFonts w:ascii="Century Gothic" w:hAnsi="Century Gothic"/>
+                <w:noProof/>
+                <w:webHidden/>
+              </w:rPr>
+            </w:r>
+            <w:r>
+              <w:rPr>
+                <w:rFonts w:ascii="Century Gothic" w:hAnsi="Century Gothic"/>
+                <w:noProof/>
+                <w:webHidden/>
+              </w:rPr>
+              <w:fldChar w:fldCharType="separate"/>
+            </w:r>
+            <w:r>
+              <w:rPr>
+                <w:rFonts w:ascii="Century Gothic" w:hAnsi="Century Gothic"/>
+                <w:noProof/>
+                <w:webHidden/>
+              </w:rPr>
+              <w:t>9</w:t>
             </w:r>
             <w:r>
               <w:rPr>
@@ -1082,7 +1240,7 @@
               <w:noProof/>
             </w:rPr>
           </w:pPr>
-          <w:hyperlink w:anchor="_Toc25151958" w:history="1">
+          <w:hyperlink w:anchor="_Toc25344650" w:history="1">
             <w:r>
               <w:rPr>
                 <w:rStyle w:val="Hyperlink"/>
@@ -1115,7 +1273,7 @@
                 <w:noProof/>
                 <w:webHidden/>
               </w:rPr>
-              <w:instrText xml:space="preserve"> PAGEREF _Toc25151958 \h </w:instrText>
+              <w:instrText xml:space="preserve"> PAGEREF _Toc25344650 \h </w:instrText>
             </w:r>
             <w:r>
               <w:rPr>
@@ -1138,7 +1296,7 @@
                 <w:noProof/>
                 <w:webHidden/>
               </w:rPr>
-              <w:t>9</w:t>
+              <w:t>14</w:t>
             </w:r>
             <w:r>
               <w:rPr>
@@ -1201,7 +1359,7 @@
           <w:color w:val="auto"/>
         </w:rPr>
       </w:pPr>
-      <w:bookmarkStart w:id="0" w:name="_Toc25151948"/>
+      <w:bookmarkStart w:id="0" w:name="_Toc25344638"/>
       <w:r>
         <w:rPr>
           <w:rFonts w:ascii="Arial" w:hAnsi="Arial" w:cs="Arial"/>
@@ -1236,7 +1394,7 @@
           <w:u w:val="single"/>
         </w:rPr>
       </w:pPr>
-      <w:bookmarkStart w:id="1" w:name="_Toc25151949"/>
+      <w:bookmarkStart w:id="1" w:name="_Toc25344639"/>
       <w:r>
         <w:rPr>
           <w:rFonts w:ascii="Arial" w:hAnsi="Arial" w:cs="Arial"/>
@@ -1489,21 +1647,7 @@
               <w:rPr>
                 <w:rFonts w:ascii="Arial" w:hAnsi="Arial" w:cs="Arial"/>
               </w:rPr>
-              <w:t>clicking the “Read More” button for the project “</w:t>
-            </w:r>
-            <w:proofErr w:type="spellStart"/>
-            <w:r>
-              <w:rPr>
-                <w:rFonts w:ascii="Arial" w:hAnsi="Arial" w:cs="Arial"/>
-              </w:rPr>
-              <w:t>BackToGoal</w:t>
-            </w:r>
-            <w:proofErr w:type="spellEnd"/>
-            <w:r>
-              <w:rPr>
-                <w:rFonts w:ascii="Arial" w:hAnsi="Arial" w:cs="Arial"/>
-              </w:rPr>
-              <w:t>”</w:t>
+              <w:t>clicking the “Read More” button for the project “BackToGoal”</w:t>
             </w:r>
             <w:r>
               <w:rPr>
@@ -1515,21 +1659,7 @@
               <w:rPr>
                 <w:rFonts w:ascii="Arial" w:hAnsi="Arial" w:cs="Arial"/>
               </w:rPr>
-              <w:t>will redirect the user to the project details page for “</w:t>
-            </w:r>
-            <w:proofErr w:type="spellStart"/>
-            <w:r>
-              <w:rPr>
-                <w:rFonts w:ascii="Arial" w:hAnsi="Arial" w:cs="Arial"/>
-              </w:rPr>
-              <w:t>BackToGoal</w:t>
-            </w:r>
-            <w:proofErr w:type="spellEnd"/>
-            <w:r>
-              <w:rPr>
-                <w:rFonts w:ascii="Arial" w:hAnsi="Arial" w:cs="Arial"/>
-              </w:rPr>
-              <w:t>”.</w:t>
+              <w:t>will redirect the user to the project details page for “BackToGoal”.</w:t>
             </w:r>
           </w:p>
         </w:tc>
@@ -1554,21 +1684,7 @@
               <w:rPr>
                 <w:rFonts w:ascii="Arial" w:hAnsi="Arial" w:cs="Arial"/>
               </w:rPr>
-              <w:t>Click the “Read More” button for the project “</w:t>
-            </w:r>
-            <w:proofErr w:type="spellStart"/>
-            <w:r>
-              <w:rPr>
-                <w:rFonts w:ascii="Arial" w:hAnsi="Arial" w:cs="Arial"/>
-              </w:rPr>
-              <w:t>BackToGoal</w:t>
-            </w:r>
-            <w:proofErr w:type="spellEnd"/>
-            <w:r>
-              <w:rPr>
-                <w:rFonts w:ascii="Arial" w:hAnsi="Arial" w:cs="Arial"/>
-              </w:rPr>
-              <w:t>”</w:t>
+              <w:t>Click the “Read More” button for the project “BackToGoal”</w:t>
             </w:r>
           </w:p>
         </w:tc>
@@ -1593,21 +1709,7 @@
               <w:rPr>
                 <w:rFonts w:ascii="Arial" w:hAnsi="Arial" w:cs="Arial"/>
               </w:rPr>
-              <w:t>User is redirected to a project details page with the project details for the project “</w:t>
-            </w:r>
-            <w:proofErr w:type="spellStart"/>
-            <w:r>
-              <w:rPr>
-                <w:rFonts w:ascii="Arial" w:hAnsi="Arial" w:cs="Arial"/>
-              </w:rPr>
-              <w:t>BackToGoal</w:t>
-            </w:r>
-            <w:proofErr w:type="spellEnd"/>
-            <w:r>
-              <w:rPr>
-                <w:rFonts w:ascii="Arial" w:hAnsi="Arial" w:cs="Arial"/>
-              </w:rPr>
-              <w:t>”.</w:t>
+              <w:t>User is redirected to a project details page with the project details for the project “BackToGoal”.</w:t>
             </w:r>
           </w:p>
         </w:tc>
@@ -1637,7 +1739,7 @@
           <w:u w:val="single"/>
         </w:rPr>
       </w:pPr>
-      <w:bookmarkStart w:id="2" w:name="_Toc25151950"/>
+      <w:bookmarkStart w:id="2" w:name="_Toc25344640"/>
       <w:r>
         <w:rPr>
           <w:rFonts w:ascii="Arial" w:hAnsi="Arial" w:cs="Arial"/>
@@ -2351,8 +2453,8 @@
           <w:u w:val="single"/>
         </w:rPr>
       </w:pPr>
-      <w:bookmarkStart w:id="3" w:name="_Toc25151951"/>
-      <w:bookmarkStart w:id="4" w:name="_Hlk25068915"/>
+      <w:bookmarkStart w:id="3" w:name="_Hlk25068915"/>
+      <w:bookmarkStart w:id="4" w:name="_Toc25344641"/>
       <w:r>
         <w:rPr>
           <w:rFonts w:ascii="Arial" w:hAnsi="Arial" w:cs="Arial"/>
@@ -2390,7 +2492,7 @@
         </w:rPr>
         <w:t>: Login</w:t>
       </w:r>
-      <w:bookmarkEnd w:id="3"/>
+      <w:bookmarkEnd w:id="4"/>
     </w:p>
     <w:tbl>
       <w:tblPr>
@@ -3507,8 +3609,8 @@
           <w:u w:val="single"/>
         </w:rPr>
       </w:pPr>
-      <w:bookmarkStart w:id="5" w:name="_Toc25151952"/>
-      <w:bookmarkEnd w:id="4"/>
+      <w:bookmarkStart w:id="5" w:name="_Toc25344642"/>
+      <w:bookmarkEnd w:id="3"/>
       <w:r>
         <w:rPr>
           <w:rFonts w:ascii="Arial" w:hAnsi="Arial" w:cs="Arial"/>
@@ -4006,7 +4108,19 @@
               <w:rPr>
                 <w:rFonts w:ascii="Arial" w:hAnsi="Arial" w:cs="Arial"/>
               </w:rPr>
-              <w:t>An error message “Invalid email format” is shown.</w:t>
+              <w:t>An error message “Invalid email format</w:t>
+            </w:r>
+            <w:r>
+              <w:rPr>
+                <w:rFonts w:ascii="Arial" w:hAnsi="Arial" w:cs="Arial"/>
+              </w:rPr>
+              <w:t>.</w:t>
+            </w:r>
+            <w:r>
+              <w:rPr>
+                <w:rFonts w:ascii="Arial" w:hAnsi="Arial" w:cs="Arial"/>
+              </w:rPr>
+              <w:t>” is shown.</w:t>
             </w:r>
           </w:p>
         </w:tc>
@@ -5224,7 +5338,7 @@
           <w:u w:val="single"/>
         </w:rPr>
       </w:pPr>
-      <w:bookmarkStart w:id="6" w:name="_Toc25151953"/>
+      <w:bookmarkStart w:id="6" w:name="_Toc25344643"/>
       <w:r>
         <w:rPr>
           <w:rFonts w:ascii="Arial" w:hAnsi="Arial" w:cs="Arial"/>
@@ -5601,7 +5715,7 @@
           <w:u w:val="single"/>
         </w:rPr>
       </w:pPr>
-      <w:bookmarkStart w:id="7" w:name="_Toc25151954"/>
+      <w:bookmarkStart w:id="7" w:name="_Toc25344644"/>
       <w:r>
         <w:rPr>
           <w:rFonts w:ascii="Arial" w:hAnsi="Arial" w:cs="Arial"/>
@@ -6040,8 +6154,6 @@
               </w:rPr>
               <w:t>School Project</w:t>
             </w:r>
-            <w:bookmarkStart w:id="8" w:name="_GoBack"/>
-            <w:bookmarkEnd w:id="8"/>
             <w:r>
               <w:rPr>
                 <w:rFonts w:ascii="Arial" w:hAnsi="Arial" w:cs="Arial"/>
@@ -6076,7 +6188,7 @@
           <w:u w:val="single"/>
         </w:rPr>
       </w:pPr>
-      <w:bookmarkStart w:id="9" w:name="_Toc25151955"/>
+      <w:bookmarkStart w:id="8" w:name="_Toc25344645"/>
       <w:r>
         <w:rPr>
           <w:rFonts w:ascii="Arial" w:hAnsi="Arial" w:cs="Arial"/>
@@ -6088,6 +6200,337 @@
           <w:u w:val="single"/>
         </w:rPr>
         <w:t>Test Case Scenario 7: Blog Category</w:t>
+      </w:r>
+      <w:bookmarkEnd w:id="8"/>
+    </w:p>
+    <w:tbl>
+      <w:tblPr>
+        <w:tblStyle w:val="TableGrid"/>
+        <w:tblW w:w="0" w:type="auto"/>
+        <w:tblInd w:w="0" w:type="dxa"/>
+        <w:tblLook w:val="04A0" w:firstRow="1" w:lastRow="0" w:firstColumn="1" w:lastColumn="0" w:noHBand="0" w:noVBand="1"/>
+      </w:tblPr>
+      <w:tblGrid>
+        <w:gridCol w:w="1146"/>
+        <w:gridCol w:w="3319"/>
+        <w:gridCol w:w="2400"/>
+        <w:gridCol w:w="2151"/>
+      </w:tblGrid>
+      <w:tr>
+        <w:tc>
+          <w:tcPr>
+            <w:tcW w:w="1146" w:type="dxa"/>
+            <w:tcBorders>
+              <w:top w:val="single" w:sz="4" w:space="0" w:color="auto"/>
+              <w:left w:val="single" w:sz="4" w:space="0" w:color="auto"/>
+              <w:bottom w:val="single" w:sz="4" w:space="0" w:color="auto"/>
+              <w:right w:val="single" w:sz="4" w:space="0" w:color="auto"/>
+            </w:tcBorders>
+            <w:hideMark/>
+          </w:tcPr>
+          <w:p>
+            <w:pPr>
+              <w:rPr>
+                <w:rFonts w:ascii="Arial" w:hAnsi="Arial" w:cs="Arial"/>
+                <w:b/>
+                <w:bCs/>
+              </w:rPr>
+            </w:pPr>
+            <w:r>
+              <w:rPr>
+                <w:rFonts w:ascii="Arial" w:hAnsi="Arial" w:cs="Arial"/>
+                <w:b/>
+                <w:bCs/>
+              </w:rPr>
+              <w:t>Test Scenario</w:t>
+            </w:r>
+          </w:p>
+        </w:tc>
+        <w:tc>
+          <w:tcPr>
+            <w:tcW w:w="3319" w:type="dxa"/>
+            <w:tcBorders>
+              <w:top w:val="single" w:sz="4" w:space="0" w:color="auto"/>
+              <w:left w:val="single" w:sz="4" w:space="0" w:color="auto"/>
+              <w:bottom w:val="single" w:sz="4" w:space="0" w:color="auto"/>
+              <w:right w:val="single" w:sz="4" w:space="0" w:color="auto"/>
+            </w:tcBorders>
+            <w:hideMark/>
+          </w:tcPr>
+          <w:p>
+            <w:pPr>
+              <w:rPr>
+                <w:rFonts w:ascii="Arial" w:hAnsi="Arial" w:cs="Arial"/>
+                <w:b/>
+                <w:bCs/>
+              </w:rPr>
+            </w:pPr>
+            <w:r>
+              <w:rPr>
+                <w:rFonts w:ascii="Arial" w:hAnsi="Arial" w:cs="Arial"/>
+                <w:b/>
+                <w:bCs/>
+              </w:rPr>
+              <w:t>Test Description</w:t>
+            </w:r>
+          </w:p>
+        </w:tc>
+        <w:tc>
+          <w:tcPr>
+            <w:tcW w:w="2400" w:type="dxa"/>
+            <w:tcBorders>
+              <w:top w:val="single" w:sz="4" w:space="0" w:color="auto"/>
+              <w:left w:val="single" w:sz="4" w:space="0" w:color="auto"/>
+              <w:bottom w:val="single" w:sz="4" w:space="0" w:color="auto"/>
+              <w:right w:val="single" w:sz="4" w:space="0" w:color="auto"/>
+            </w:tcBorders>
+            <w:hideMark/>
+          </w:tcPr>
+          <w:p>
+            <w:pPr>
+              <w:rPr>
+                <w:rFonts w:ascii="Arial" w:hAnsi="Arial" w:cs="Arial"/>
+                <w:b/>
+                <w:bCs/>
+              </w:rPr>
+            </w:pPr>
+            <w:r>
+              <w:rPr>
+                <w:rFonts w:ascii="Arial" w:hAnsi="Arial" w:cs="Arial"/>
+                <w:b/>
+                <w:bCs/>
+              </w:rPr>
+              <w:t>Test Values</w:t>
+            </w:r>
+          </w:p>
+        </w:tc>
+        <w:tc>
+          <w:tcPr>
+            <w:tcW w:w="2151" w:type="dxa"/>
+            <w:tcBorders>
+              <w:top w:val="single" w:sz="4" w:space="0" w:color="auto"/>
+              <w:left w:val="single" w:sz="4" w:space="0" w:color="auto"/>
+              <w:bottom w:val="single" w:sz="4" w:space="0" w:color="auto"/>
+              <w:right w:val="single" w:sz="4" w:space="0" w:color="auto"/>
+            </w:tcBorders>
+            <w:hideMark/>
+          </w:tcPr>
+          <w:p>
+            <w:pPr>
+              <w:rPr>
+                <w:rFonts w:ascii="Arial" w:hAnsi="Arial" w:cs="Arial"/>
+                <w:b/>
+                <w:bCs/>
+              </w:rPr>
+            </w:pPr>
+            <w:r>
+              <w:rPr>
+                <w:rFonts w:ascii="Arial" w:hAnsi="Arial" w:cs="Arial"/>
+                <w:b/>
+                <w:bCs/>
+              </w:rPr>
+              <w:t>Expected Outcome</w:t>
+            </w:r>
+          </w:p>
+        </w:tc>
+      </w:tr>
+      <w:tr>
+        <w:tc>
+          <w:tcPr>
+            <w:tcW w:w="1146" w:type="dxa"/>
+            <w:tcBorders>
+              <w:top w:val="single" w:sz="4" w:space="0" w:color="auto"/>
+              <w:left w:val="single" w:sz="4" w:space="0" w:color="auto"/>
+              <w:bottom w:val="single" w:sz="4" w:space="0" w:color="auto"/>
+              <w:right w:val="single" w:sz="4" w:space="0" w:color="auto"/>
+            </w:tcBorders>
+            <w:hideMark/>
+          </w:tcPr>
+          <w:p>
+            <w:pPr>
+              <w:rPr>
+                <w:rFonts w:ascii="Arial" w:hAnsi="Arial" w:cs="Arial"/>
+              </w:rPr>
+            </w:pPr>
+            <w:r>
+              <w:rPr>
+                <w:rFonts w:ascii="Arial" w:hAnsi="Arial" w:cs="Arial"/>
+              </w:rPr>
+              <w:t>7</w:t>
+            </w:r>
+            <w:r>
+              <w:rPr>
+                <w:rFonts w:ascii="Arial" w:hAnsi="Arial" w:cs="Arial"/>
+              </w:rPr>
+              <w:t>.1</w:t>
+            </w:r>
+          </w:p>
+        </w:tc>
+        <w:tc>
+          <w:tcPr>
+            <w:tcW w:w="3319" w:type="dxa"/>
+            <w:tcBorders>
+              <w:top w:val="single" w:sz="4" w:space="0" w:color="auto"/>
+              <w:left w:val="single" w:sz="4" w:space="0" w:color="auto"/>
+              <w:bottom w:val="single" w:sz="4" w:space="0" w:color="auto"/>
+              <w:right w:val="single" w:sz="4" w:space="0" w:color="auto"/>
+            </w:tcBorders>
+            <w:hideMark/>
+          </w:tcPr>
+          <w:p>
+            <w:pPr>
+              <w:rPr>
+                <w:rFonts w:ascii="Arial" w:hAnsi="Arial" w:cs="Arial"/>
+              </w:rPr>
+            </w:pPr>
+            <w:r>
+              <w:rPr>
+                <w:rFonts w:ascii="Arial" w:hAnsi="Arial" w:cs="Arial"/>
+              </w:rPr>
+              <w:t>This is to test</w:t>
+            </w:r>
+            <w:r>
+              <w:rPr>
+                <w:rFonts w:ascii="Arial" w:hAnsi="Arial" w:cs="Arial"/>
+              </w:rPr>
+              <w:t xml:space="preserve"> if clicking on a blog post title at the Blog Category Page would redirect the user to the blog details page for that specific post.</w:t>
+            </w:r>
+          </w:p>
+        </w:tc>
+        <w:tc>
+          <w:tcPr>
+            <w:tcW w:w="2400" w:type="dxa"/>
+            <w:tcBorders>
+              <w:top w:val="single" w:sz="4" w:space="0" w:color="auto"/>
+              <w:left w:val="single" w:sz="4" w:space="0" w:color="auto"/>
+              <w:bottom w:val="single" w:sz="4" w:space="0" w:color="auto"/>
+              <w:right w:val="single" w:sz="4" w:space="0" w:color="auto"/>
+            </w:tcBorders>
+            <w:hideMark/>
+          </w:tcPr>
+          <w:p>
+            <w:pPr>
+              <w:rPr>
+                <w:rFonts w:ascii="Arial" w:hAnsi="Arial" w:cs="Arial"/>
+              </w:rPr>
+            </w:pPr>
+            <w:r>
+              <w:rPr>
+                <w:rFonts w:ascii="Arial" w:hAnsi="Arial" w:cs="Arial"/>
+              </w:rPr>
+              <w:t>At Blog Category:</w:t>
+            </w:r>
+          </w:p>
+          <w:p>
+            <w:pPr>
+              <w:rPr>
+                <w:rFonts w:ascii="Arial" w:hAnsi="Arial" w:cs="Arial"/>
+              </w:rPr>
+            </w:pPr>
+            <w:r>
+              <w:rPr>
+                <w:rFonts w:ascii="Arial" w:hAnsi="Arial" w:cs="Arial"/>
+              </w:rPr>
+              <w:t>Category: “Personal Project”</w:t>
+            </w:r>
+          </w:p>
+          <w:p>
+            <w:pPr>
+              <w:rPr>
+                <w:rFonts w:ascii="Arial" w:hAnsi="Arial" w:cs="Arial"/>
+              </w:rPr>
+            </w:pPr>
+            <w:r>
+              <w:rPr>
+                <w:rFonts w:ascii="Arial" w:hAnsi="Arial" w:cs="Arial"/>
+              </w:rPr>
+              <w:t>Click on “Shopify”</w:t>
+            </w:r>
+          </w:p>
+        </w:tc>
+        <w:tc>
+          <w:tcPr>
+            <w:tcW w:w="2151" w:type="dxa"/>
+            <w:tcBorders>
+              <w:top w:val="single" w:sz="4" w:space="0" w:color="auto"/>
+              <w:left w:val="single" w:sz="4" w:space="0" w:color="auto"/>
+              <w:bottom w:val="single" w:sz="4" w:space="0" w:color="auto"/>
+              <w:right w:val="single" w:sz="4" w:space="0" w:color="auto"/>
+            </w:tcBorders>
+            <w:hideMark/>
+          </w:tcPr>
+          <w:p>
+            <w:pPr>
+              <w:rPr>
+                <w:rFonts w:ascii="Arial" w:hAnsi="Arial" w:cs="Arial"/>
+              </w:rPr>
+            </w:pPr>
+            <w:r>
+              <w:rPr>
+                <w:rFonts w:ascii="Arial" w:hAnsi="Arial" w:cs="Arial"/>
+              </w:rPr>
+              <w:t>Redirected to blog details page for “Shopify”</w:t>
+            </w:r>
+          </w:p>
+        </w:tc>
+      </w:tr>
+    </w:tbl>
+    <w:p>
+      <w:pPr>
+        <w:rPr>
+          <w:rFonts w:ascii="Arial" w:hAnsi="Arial" w:cs="Arial"/>
+          <w:b/>
+          <w:bCs/>
+          <w:u w:val="single"/>
+        </w:rPr>
+      </w:pPr>
+    </w:p>
+    <w:p>
+      <w:pPr>
+        <w:rPr>
+          <w:rFonts w:ascii="Arial" w:hAnsi="Arial" w:cs="Arial"/>
+          <w:b/>
+          <w:bCs/>
+          <w:u w:val="single"/>
+        </w:rPr>
+      </w:pPr>
+      <w:r>
+        <w:rPr>
+          <w:rFonts w:ascii="Arial" w:hAnsi="Arial" w:cs="Arial"/>
+          <w:b/>
+          <w:bCs/>
+          <w:u w:val="single"/>
+        </w:rPr>
+        <w:br w:type="page"/>
+      </w:r>
+    </w:p>
+    <w:p>
+      <w:pPr>
+        <w:pStyle w:val="Heading2"/>
+        <w:spacing w:line="360" w:lineRule="auto"/>
+        <w:rPr>
+          <w:rFonts w:ascii="Arial" w:hAnsi="Arial" w:cs="Arial"/>
+          <w:b/>
+          <w:bCs/>
+          <w:color w:val="auto"/>
+          <w:sz w:val="22"/>
+          <w:szCs w:val="22"/>
+          <w:u w:val="single"/>
+        </w:rPr>
+      </w:pPr>
+      <w:bookmarkStart w:id="9" w:name="_Toc25344646"/>
+      <w:r>
+        <w:rPr>
+          <w:rFonts w:ascii="Arial" w:hAnsi="Arial" w:cs="Arial"/>
+          <w:b/>
+          <w:bCs/>
+          <w:color w:val="auto"/>
+          <w:sz w:val="22"/>
+          <w:szCs w:val="22"/>
+          <w:u w:val="single"/>
+        </w:rPr>
+        <w:lastRenderedPageBreak/>
+        <w:t>Test Case Scenario 8: Comments Feature (Blog Details)</w:t>
       </w:r>
       <w:bookmarkEnd w:id="9"/>
     </w:p>
@@ -6244,7 +6687,7 @@
               <w:rPr>
                 <w:rFonts w:ascii="Arial" w:hAnsi="Arial" w:cs="Arial"/>
               </w:rPr>
-              <w:t>7</w:t>
+              <w:t>8</w:t>
             </w:r>
             <w:r>
               <w:rPr>
@@ -6275,13 +6718,7 @@
               <w:rPr>
                 <w:rFonts w:ascii="Arial" w:hAnsi="Arial" w:cs="Arial"/>
               </w:rPr>
-              <w:t>This is to test</w:t>
-            </w:r>
-            <w:r>
-              <w:rPr>
-                <w:rFonts w:ascii="Arial" w:hAnsi="Arial" w:cs="Arial"/>
-              </w:rPr>
-              <w:t xml:space="preserve"> if clicking on a blog post title at the Blog Category Page would redirect the user to the blog details page for that specific post.</w:t>
+              <w:t>This is to test the comments feature of the blog details page when the user that visits the page is not logged in.</w:t>
             </w:r>
           </w:p>
         </w:tc>
@@ -6306,33 +6743,13 @@
               <w:rPr>
                 <w:rFonts w:ascii="Arial" w:hAnsi="Arial" w:cs="Arial"/>
               </w:rPr>
-              <w:t>At Blog Category:</w:t>
-            </w:r>
-          </w:p>
-          <w:p>
-            <w:pPr>
-              <w:rPr>
-                <w:rFonts w:ascii="Arial" w:hAnsi="Arial" w:cs="Arial"/>
-              </w:rPr>
-            </w:pPr>
-            <w:r>
-              <w:rPr>
-                <w:rFonts w:ascii="Arial" w:hAnsi="Arial" w:cs="Arial"/>
-              </w:rPr>
-              <w:t>Category: “Personal Project”</w:t>
-            </w:r>
-          </w:p>
-          <w:p>
-            <w:pPr>
-              <w:rPr>
-                <w:rFonts w:ascii="Arial" w:hAnsi="Arial" w:cs="Arial"/>
-              </w:rPr>
-            </w:pPr>
-            <w:r>
-              <w:rPr>
-                <w:rFonts w:ascii="Arial" w:hAnsi="Arial" w:cs="Arial"/>
-              </w:rPr>
-              <w:t>Click on “Shopify”</w:t>
+              <w:t>If not logged out c</w:t>
+            </w:r>
+            <w:r>
+              <w:rPr>
+                <w:rFonts w:ascii="Arial" w:hAnsi="Arial" w:cs="Arial"/>
+              </w:rPr>
+              <w:t>lick “Log Out” on the navigation bar.</w:t>
             </w:r>
           </w:p>
         </w:tc>
@@ -6357,7 +6774,536 @@
               <w:rPr>
                 <w:rFonts w:ascii="Arial" w:hAnsi="Arial" w:cs="Arial"/>
               </w:rPr>
-              <w:t>Redirected to blog details page for “Shopify”</w:t>
+              <w:t>An alert dialog “Login to comment” is shown.</w:t>
+            </w:r>
+          </w:p>
+          <w:p>
+            <w:pPr>
+              <w:rPr>
+                <w:rFonts w:ascii="Arial" w:hAnsi="Arial" w:cs="Arial"/>
+              </w:rPr>
+            </w:pPr>
+          </w:p>
+          <w:p>
+            <w:pPr>
+              <w:rPr>
+                <w:rFonts w:ascii="Arial" w:hAnsi="Arial" w:cs="Arial"/>
+              </w:rPr>
+            </w:pPr>
+            <w:r>
+              <w:rPr>
+                <w:rFonts w:ascii="Arial" w:hAnsi="Arial" w:cs="Arial"/>
+              </w:rPr>
+              <w:t>Only comments can be seen</w:t>
+            </w:r>
+          </w:p>
+        </w:tc>
+      </w:tr>
+      <w:tr>
+        <w:tc>
+          <w:tcPr>
+            <w:tcW w:w="1146" w:type="dxa"/>
+            <w:tcBorders>
+              <w:top w:val="single" w:sz="4" w:space="0" w:color="auto"/>
+              <w:left w:val="single" w:sz="4" w:space="0" w:color="auto"/>
+              <w:bottom w:val="single" w:sz="4" w:space="0" w:color="auto"/>
+              <w:right w:val="single" w:sz="4" w:space="0" w:color="auto"/>
+            </w:tcBorders>
+            <w:hideMark/>
+          </w:tcPr>
+          <w:p>
+            <w:pPr>
+              <w:rPr>
+                <w:rFonts w:ascii="Arial" w:hAnsi="Arial" w:cs="Arial"/>
+              </w:rPr>
+            </w:pPr>
+            <w:r>
+              <w:rPr>
+                <w:rFonts w:ascii="Arial" w:hAnsi="Arial" w:cs="Arial"/>
+              </w:rPr>
+              <w:t>8</w:t>
+            </w:r>
+            <w:r>
+              <w:rPr>
+                <w:rFonts w:ascii="Arial" w:hAnsi="Arial" w:cs="Arial"/>
+              </w:rPr>
+              <w:t>.2</w:t>
+            </w:r>
+          </w:p>
+        </w:tc>
+        <w:tc>
+          <w:tcPr>
+            <w:tcW w:w="3319" w:type="dxa"/>
+            <w:tcBorders>
+              <w:top w:val="single" w:sz="4" w:space="0" w:color="auto"/>
+              <w:left w:val="single" w:sz="4" w:space="0" w:color="auto"/>
+              <w:bottom w:val="single" w:sz="4" w:space="0" w:color="auto"/>
+              <w:right w:val="single" w:sz="4" w:space="0" w:color="auto"/>
+            </w:tcBorders>
+            <w:hideMark/>
+          </w:tcPr>
+          <w:p>
+            <w:pPr>
+              <w:rPr>
+                <w:rFonts w:ascii="Arial" w:hAnsi="Arial" w:cs="Arial"/>
+              </w:rPr>
+            </w:pPr>
+            <w:r>
+              <w:rPr>
+                <w:rFonts w:ascii="Arial" w:hAnsi="Arial" w:cs="Arial"/>
+              </w:rPr>
+              <w:t>This is to test the comments feature of the blog details page when the user that visits the page is logged in.</w:t>
+            </w:r>
+          </w:p>
+        </w:tc>
+        <w:tc>
+          <w:tcPr>
+            <w:tcW w:w="2400" w:type="dxa"/>
+            <w:tcBorders>
+              <w:top w:val="single" w:sz="4" w:space="0" w:color="auto"/>
+              <w:left w:val="single" w:sz="4" w:space="0" w:color="auto"/>
+              <w:bottom w:val="single" w:sz="4" w:space="0" w:color="auto"/>
+              <w:right w:val="single" w:sz="4" w:space="0" w:color="auto"/>
+            </w:tcBorders>
+            <w:hideMark/>
+          </w:tcPr>
+          <w:p>
+            <w:pPr>
+              <w:rPr>
+                <w:rFonts w:ascii="Arial" w:hAnsi="Arial" w:cs="Arial"/>
+              </w:rPr>
+            </w:pPr>
+            <w:r>
+              <w:rPr>
+                <w:rFonts w:ascii="Arial" w:hAnsi="Arial" w:cs="Arial"/>
+              </w:rPr>
+              <w:t>At “Home” page</w:t>
+            </w:r>
+          </w:p>
+          <w:p>
+            <w:pPr>
+              <w:rPr>
+                <w:rFonts w:ascii="Arial" w:hAnsi="Arial" w:cs="Arial"/>
+              </w:rPr>
+            </w:pPr>
+            <w:r>
+              <w:rPr>
+                <w:rFonts w:ascii="Arial" w:hAnsi="Arial" w:cs="Arial"/>
+              </w:rPr>
+              <w:t>Click “Login” on the navigation bar</w:t>
+            </w:r>
+          </w:p>
+          <w:p>
+            <w:pPr>
+              <w:rPr>
+                <w:rFonts w:ascii="Arial" w:hAnsi="Arial" w:cs="Arial"/>
+              </w:rPr>
+            </w:pPr>
+          </w:p>
+          <w:p>
+            <w:pPr>
+              <w:rPr>
+                <w:rFonts w:ascii="Arial" w:hAnsi="Arial" w:cs="Arial"/>
+              </w:rPr>
+            </w:pPr>
+            <w:r>
+              <w:rPr>
+                <w:rFonts w:ascii="Arial" w:hAnsi="Arial" w:cs="Arial"/>
+              </w:rPr>
+              <w:t>At “Login” page</w:t>
+            </w:r>
+          </w:p>
+          <w:p>
+            <w:pPr>
+              <w:rPr>
+                <w:rFonts w:ascii="Arial" w:hAnsi="Arial" w:cs="Arial"/>
+              </w:rPr>
+            </w:pPr>
+            <w:r>
+              <w:rPr>
+                <w:rFonts w:ascii="Arial" w:hAnsi="Arial" w:cs="Arial"/>
+              </w:rPr>
+              <w:t>Username: David3</w:t>
+            </w:r>
+          </w:p>
+          <w:p>
+            <w:pPr>
+              <w:rPr>
+                <w:rFonts w:ascii="Arial" w:hAnsi="Arial" w:cs="Arial"/>
+              </w:rPr>
+            </w:pPr>
+            <w:r>
+              <w:rPr>
+                <w:rFonts w:ascii="Arial" w:hAnsi="Arial" w:cs="Arial"/>
+              </w:rPr>
+              <w:t>Password: Cyan30red</w:t>
+            </w:r>
+          </w:p>
+        </w:tc>
+        <w:tc>
+          <w:tcPr>
+            <w:tcW w:w="2151" w:type="dxa"/>
+            <w:tcBorders>
+              <w:top w:val="single" w:sz="4" w:space="0" w:color="auto"/>
+              <w:left w:val="single" w:sz="4" w:space="0" w:color="auto"/>
+              <w:bottom w:val="single" w:sz="4" w:space="0" w:color="auto"/>
+              <w:right w:val="single" w:sz="4" w:space="0" w:color="auto"/>
+            </w:tcBorders>
+            <w:hideMark/>
+          </w:tcPr>
+          <w:p>
+            <w:pPr>
+              <w:rPr>
+                <w:rFonts w:ascii="Arial" w:hAnsi="Arial" w:cs="Arial"/>
+              </w:rPr>
+            </w:pPr>
+            <w:r>
+              <w:rPr>
+                <w:rFonts w:ascii="Arial" w:hAnsi="Arial" w:cs="Arial"/>
+              </w:rPr>
+              <w:t>The user should be able to see the details of the blog post as well as the list of comments below.</w:t>
+            </w:r>
+          </w:p>
+          <w:p>
+            <w:pPr>
+              <w:rPr>
+                <w:rFonts w:ascii="Arial" w:hAnsi="Arial" w:cs="Arial"/>
+              </w:rPr>
+            </w:pPr>
+          </w:p>
+          <w:p>
+            <w:pPr>
+              <w:rPr>
+                <w:rFonts w:ascii="Arial" w:hAnsi="Arial" w:cs="Arial"/>
+              </w:rPr>
+            </w:pPr>
+            <w:r>
+              <w:rPr>
+                <w:rFonts w:ascii="Arial" w:hAnsi="Arial" w:cs="Arial"/>
+              </w:rPr>
+              <w:t>The user would be able to post a comment as well.</w:t>
+            </w:r>
+          </w:p>
+        </w:tc>
+      </w:tr>
+      <w:tr>
+        <w:tc>
+          <w:tcPr>
+            <w:tcW w:w="1146" w:type="dxa"/>
+            <w:tcBorders>
+              <w:top w:val="single" w:sz="4" w:space="0" w:color="auto"/>
+              <w:left w:val="single" w:sz="4" w:space="0" w:color="auto"/>
+              <w:bottom w:val="single" w:sz="4" w:space="0" w:color="auto"/>
+              <w:right w:val="single" w:sz="4" w:space="0" w:color="auto"/>
+            </w:tcBorders>
+            <w:hideMark/>
+          </w:tcPr>
+          <w:p>
+            <w:pPr>
+              <w:rPr>
+                <w:rFonts w:ascii="Arial" w:hAnsi="Arial" w:cs="Arial"/>
+              </w:rPr>
+            </w:pPr>
+            <w:r>
+              <w:rPr>
+                <w:rFonts w:ascii="Arial" w:hAnsi="Arial" w:cs="Arial"/>
+              </w:rPr>
+              <w:t>8</w:t>
+            </w:r>
+            <w:r>
+              <w:rPr>
+                <w:rFonts w:ascii="Arial" w:hAnsi="Arial" w:cs="Arial"/>
+              </w:rPr>
+              <w:t>.3</w:t>
+            </w:r>
+          </w:p>
+        </w:tc>
+        <w:tc>
+          <w:tcPr>
+            <w:tcW w:w="3319" w:type="dxa"/>
+            <w:tcBorders>
+              <w:top w:val="single" w:sz="4" w:space="0" w:color="auto"/>
+              <w:left w:val="single" w:sz="4" w:space="0" w:color="auto"/>
+              <w:bottom w:val="single" w:sz="4" w:space="0" w:color="auto"/>
+              <w:right w:val="single" w:sz="4" w:space="0" w:color="auto"/>
+            </w:tcBorders>
+            <w:hideMark/>
+          </w:tcPr>
+          <w:p>
+            <w:pPr>
+              <w:rPr>
+                <w:rFonts w:ascii="Arial" w:hAnsi="Arial" w:cs="Arial"/>
+              </w:rPr>
+            </w:pPr>
+            <w:r>
+              <w:rPr>
+                <w:rFonts w:ascii="Arial" w:hAnsi="Arial" w:cs="Arial"/>
+              </w:rPr>
+              <w:t xml:space="preserve">This is to test the comments feature of the blog details page when the user who is logged in posts </w:t>
+            </w:r>
+            <w:r>
+              <w:rPr>
+                <w:rFonts w:ascii="Arial" w:hAnsi="Arial" w:cs="Arial"/>
+              </w:rPr>
+              <w:t>a comment with 0 characters.</w:t>
+            </w:r>
+          </w:p>
+        </w:tc>
+        <w:tc>
+          <w:tcPr>
+            <w:tcW w:w="2400" w:type="dxa"/>
+            <w:tcBorders>
+              <w:top w:val="single" w:sz="4" w:space="0" w:color="auto"/>
+              <w:left w:val="single" w:sz="4" w:space="0" w:color="auto"/>
+              <w:bottom w:val="single" w:sz="4" w:space="0" w:color="auto"/>
+              <w:right w:val="single" w:sz="4" w:space="0" w:color="auto"/>
+            </w:tcBorders>
+            <w:hideMark/>
+          </w:tcPr>
+          <w:p>
+            <w:pPr>
+              <w:rPr>
+                <w:rFonts w:ascii="Arial" w:hAnsi="Arial" w:cs="Arial"/>
+              </w:rPr>
+            </w:pPr>
+            <w:r>
+              <w:rPr>
+                <w:rFonts w:ascii="Arial" w:hAnsi="Arial" w:cs="Arial"/>
+              </w:rPr>
+              <w:t>Comment: None</w:t>
+            </w:r>
+          </w:p>
+        </w:tc>
+        <w:tc>
+          <w:tcPr>
+            <w:tcW w:w="2151" w:type="dxa"/>
+            <w:tcBorders>
+              <w:top w:val="single" w:sz="4" w:space="0" w:color="auto"/>
+              <w:left w:val="single" w:sz="4" w:space="0" w:color="auto"/>
+              <w:bottom w:val="single" w:sz="4" w:space="0" w:color="auto"/>
+              <w:right w:val="single" w:sz="4" w:space="0" w:color="auto"/>
+            </w:tcBorders>
+            <w:hideMark/>
+          </w:tcPr>
+          <w:p>
+            <w:pPr>
+              <w:rPr>
+                <w:rFonts w:ascii="Arial" w:hAnsi="Arial" w:cs="Arial"/>
+              </w:rPr>
+            </w:pPr>
+            <w:r>
+              <w:rPr>
+                <w:rFonts w:ascii="Arial" w:hAnsi="Arial" w:cs="Arial"/>
+              </w:rPr>
+              <w:t>An error about the comment being empty is shown.</w:t>
+            </w:r>
+          </w:p>
+        </w:tc>
+      </w:tr>
+      <w:tr>
+        <w:tc>
+          <w:tcPr>
+            <w:tcW w:w="1146" w:type="dxa"/>
+            <w:tcBorders>
+              <w:top w:val="single" w:sz="4" w:space="0" w:color="auto"/>
+              <w:left w:val="single" w:sz="4" w:space="0" w:color="auto"/>
+              <w:bottom w:val="single" w:sz="4" w:space="0" w:color="auto"/>
+              <w:right w:val="single" w:sz="4" w:space="0" w:color="auto"/>
+            </w:tcBorders>
+          </w:tcPr>
+          <w:p>
+            <w:pPr>
+              <w:rPr>
+                <w:rFonts w:ascii="Arial" w:hAnsi="Arial" w:cs="Arial"/>
+              </w:rPr>
+            </w:pPr>
+            <w:r>
+              <w:rPr>
+                <w:rFonts w:ascii="Arial" w:hAnsi="Arial" w:cs="Arial"/>
+              </w:rPr>
+              <w:t>8</w:t>
+            </w:r>
+            <w:r>
+              <w:rPr>
+                <w:rFonts w:ascii="Arial" w:hAnsi="Arial" w:cs="Arial"/>
+              </w:rPr>
+              <w:t>.4</w:t>
+            </w:r>
+          </w:p>
+        </w:tc>
+        <w:tc>
+          <w:tcPr>
+            <w:tcW w:w="3319" w:type="dxa"/>
+            <w:tcBorders>
+              <w:top w:val="single" w:sz="4" w:space="0" w:color="auto"/>
+              <w:left w:val="single" w:sz="4" w:space="0" w:color="auto"/>
+              <w:bottom w:val="single" w:sz="4" w:space="0" w:color="auto"/>
+              <w:right w:val="single" w:sz="4" w:space="0" w:color="auto"/>
+            </w:tcBorders>
+          </w:tcPr>
+          <w:p>
+            <w:pPr>
+              <w:rPr>
+                <w:rFonts w:ascii="Arial" w:hAnsi="Arial" w:cs="Arial"/>
+              </w:rPr>
+            </w:pPr>
+            <w:r>
+              <w:rPr>
+                <w:rFonts w:ascii="Arial" w:hAnsi="Arial" w:cs="Arial"/>
+              </w:rPr>
+              <w:t xml:space="preserve">This is to test the comments feature of the blog details page when the user who is logged in posts a </w:t>
+            </w:r>
+            <w:r>
+              <w:rPr>
+                <w:rFonts w:ascii="Arial" w:hAnsi="Arial" w:cs="Arial"/>
+              </w:rPr>
+              <w:t>comment that has more than 0 characters and less than 2000 characters</w:t>
+            </w:r>
+          </w:p>
+        </w:tc>
+        <w:tc>
+          <w:tcPr>
+            <w:tcW w:w="2400" w:type="dxa"/>
+            <w:tcBorders>
+              <w:top w:val="single" w:sz="4" w:space="0" w:color="auto"/>
+              <w:left w:val="single" w:sz="4" w:space="0" w:color="auto"/>
+              <w:bottom w:val="single" w:sz="4" w:space="0" w:color="auto"/>
+              <w:right w:val="single" w:sz="4" w:space="0" w:color="auto"/>
+            </w:tcBorders>
+          </w:tcPr>
+          <w:p>
+            <w:pPr>
+              <w:rPr>
+                <w:rFonts w:ascii="Arial" w:hAnsi="Arial" w:cs="Arial"/>
+              </w:rPr>
+            </w:pPr>
+            <w:r>
+              <w:rPr>
+                <w:rFonts w:ascii="Arial" w:hAnsi="Arial" w:cs="Arial"/>
+              </w:rPr>
+              <w:t>Comment: This project looks good.</w:t>
+            </w:r>
+          </w:p>
+        </w:tc>
+        <w:tc>
+          <w:tcPr>
+            <w:tcW w:w="2151" w:type="dxa"/>
+            <w:tcBorders>
+              <w:top w:val="single" w:sz="4" w:space="0" w:color="auto"/>
+              <w:left w:val="single" w:sz="4" w:space="0" w:color="auto"/>
+              <w:bottom w:val="single" w:sz="4" w:space="0" w:color="auto"/>
+              <w:right w:val="single" w:sz="4" w:space="0" w:color="auto"/>
+            </w:tcBorders>
+          </w:tcPr>
+          <w:p>
+            <w:pPr>
+              <w:rPr>
+                <w:rFonts w:ascii="Arial" w:hAnsi="Arial" w:cs="Arial"/>
+              </w:rPr>
+            </w:pPr>
+            <w:r>
+              <w:rPr>
+                <w:rFonts w:ascii="Arial" w:hAnsi="Arial" w:cs="Arial"/>
+              </w:rPr>
+              <w:t>Comment is posted and is shown as the latest comment in the list of comments for the blog post.</w:t>
+            </w:r>
+          </w:p>
+        </w:tc>
+      </w:tr>
+      <w:tr>
+        <w:tc>
+          <w:tcPr>
+            <w:tcW w:w="1146" w:type="dxa"/>
+            <w:tcBorders>
+              <w:top w:val="single" w:sz="4" w:space="0" w:color="auto"/>
+              <w:left w:val="single" w:sz="4" w:space="0" w:color="auto"/>
+              <w:bottom w:val="single" w:sz="4" w:space="0" w:color="auto"/>
+              <w:right w:val="single" w:sz="4" w:space="0" w:color="auto"/>
+            </w:tcBorders>
+          </w:tcPr>
+          <w:p>
+            <w:pPr>
+              <w:rPr>
+                <w:rFonts w:ascii="Arial" w:hAnsi="Arial" w:cs="Arial"/>
+              </w:rPr>
+            </w:pPr>
+            <w:r>
+              <w:rPr>
+                <w:rFonts w:ascii="Arial" w:hAnsi="Arial" w:cs="Arial"/>
+              </w:rPr>
+              <w:t>8.5</w:t>
+            </w:r>
+          </w:p>
+        </w:tc>
+        <w:tc>
+          <w:tcPr>
+            <w:tcW w:w="3319" w:type="dxa"/>
+            <w:tcBorders>
+              <w:top w:val="single" w:sz="4" w:space="0" w:color="auto"/>
+              <w:left w:val="single" w:sz="4" w:space="0" w:color="auto"/>
+              <w:bottom w:val="single" w:sz="4" w:space="0" w:color="auto"/>
+              <w:right w:val="single" w:sz="4" w:space="0" w:color="auto"/>
+            </w:tcBorders>
+          </w:tcPr>
+          <w:p>
+            <w:pPr>
+              <w:rPr>
+                <w:rFonts w:ascii="Arial" w:hAnsi="Arial" w:cs="Arial"/>
+              </w:rPr>
+            </w:pPr>
+            <w:r>
+              <w:rPr>
+                <w:rFonts w:ascii="Arial" w:hAnsi="Arial" w:cs="Arial"/>
+              </w:rPr>
+              <w:t>This is to test the limits of the comments feature by posting a comment with more than 2000 characters.</w:t>
+            </w:r>
+          </w:p>
+        </w:tc>
+        <w:tc>
+          <w:tcPr>
+            <w:tcW w:w="2400" w:type="dxa"/>
+            <w:tcBorders>
+              <w:top w:val="single" w:sz="4" w:space="0" w:color="auto"/>
+              <w:left w:val="single" w:sz="4" w:space="0" w:color="auto"/>
+              <w:bottom w:val="single" w:sz="4" w:space="0" w:color="auto"/>
+              <w:right w:val="single" w:sz="4" w:space="0" w:color="auto"/>
+            </w:tcBorders>
+          </w:tcPr>
+          <w:p>
+            <w:pPr>
+              <w:rPr>
+                <w:rFonts w:ascii="Arial" w:hAnsi="Arial" w:cs="Arial"/>
+              </w:rPr>
+            </w:pPr>
+            <w:r>
+              <w:rPr>
+                <w:rFonts w:ascii="Arial" w:hAnsi="Arial" w:cs="Arial"/>
+              </w:rPr>
+              <w:t>Comment: &lt;No space to type 2000 characters here&gt;</w:t>
+            </w:r>
+          </w:p>
+        </w:tc>
+        <w:tc>
+          <w:tcPr>
+            <w:tcW w:w="2151" w:type="dxa"/>
+            <w:tcBorders>
+              <w:top w:val="single" w:sz="4" w:space="0" w:color="auto"/>
+              <w:left w:val="single" w:sz="4" w:space="0" w:color="auto"/>
+              <w:bottom w:val="single" w:sz="4" w:space="0" w:color="auto"/>
+              <w:right w:val="single" w:sz="4" w:space="0" w:color="auto"/>
+            </w:tcBorders>
+          </w:tcPr>
+          <w:p>
+            <w:pPr>
+              <w:rPr>
+                <w:rFonts w:ascii="Arial" w:hAnsi="Arial" w:cs="Arial"/>
+              </w:rPr>
+            </w:pPr>
+            <w:r>
+              <w:rPr>
+                <w:rFonts w:ascii="Arial" w:hAnsi="Arial" w:cs="Arial"/>
+              </w:rPr>
+              <w:t xml:space="preserve">An error about exceeding the character limit for comments is shown. </w:t>
             </w:r>
           </w:p>
         </w:tc>
@@ -6372,22 +7318,219 @@
           <w:u w:val="single"/>
         </w:rPr>
       </w:pPr>
-    </w:p>
-    <w:p>
-      <w:pPr>
+      <w:r>
         <w:rPr>
           <w:rFonts w:ascii="Arial" w:hAnsi="Arial" w:cs="Arial"/>
           <w:b/>
           <w:bCs/>
           <w:u w:val="single"/>
         </w:rPr>
-      </w:pPr>
-      <w:r>
+        <w:br w:type="page"/>
+      </w:r>
+    </w:p>
+    <w:p>
+      <w:pPr>
+        <w:pStyle w:val="Heading1"/>
         <w:rPr>
           <w:rFonts w:ascii="Arial" w:hAnsi="Arial" w:cs="Arial"/>
           <w:b/>
           <w:bCs/>
-          <w:u w:val="single"/>
+          <w:color w:val="auto"/>
+        </w:rPr>
+      </w:pPr>
+      <w:bookmarkStart w:id="10" w:name="_Toc25344647"/>
+      <w:r>
+        <w:rPr>
+          <w:rFonts w:ascii="Arial" w:hAnsi="Arial" w:cs="Arial"/>
+          <w:b/>
+          <w:bCs/>
+          <w:color w:val="auto"/>
+        </w:rPr>
+        <w:lastRenderedPageBreak/>
+        <w:t>Test Results</w:t>
+      </w:r>
+      <w:bookmarkEnd w:id="10"/>
+    </w:p>
+    <w:p>
+      <w:pPr>
+        <w:spacing w:after="0"/>
+        <w:rPr>
+          <w:rFonts w:ascii="Arial" w:hAnsi="Arial" w:cs="Arial"/>
+          <w:sz w:val="24"/>
+          <w:szCs w:val="24"/>
+        </w:rPr>
+      </w:pPr>
+    </w:p>
+    <w:p>
+      <w:pPr>
+        <w:pStyle w:val="Heading2"/>
+        <w:rPr>
+          <w:rFonts w:ascii="Arial" w:hAnsi="Arial" w:cs="Arial"/>
+          <w:b/>
+          <w:bCs/>
+          <w:color w:val="auto"/>
+          <w:sz w:val="28"/>
+          <w:szCs w:val="28"/>
+        </w:rPr>
+      </w:pPr>
+      <w:bookmarkStart w:id="11" w:name="_Toc25344648"/>
+      <w:r>
+        <w:rPr>
+          <w:rFonts w:ascii="Arial" w:hAnsi="Arial" w:cs="Arial"/>
+          <w:b/>
+          <w:bCs/>
+          <w:color w:val="auto"/>
+          <w:sz w:val="28"/>
+          <w:szCs w:val="28"/>
+        </w:rPr>
+        <w:t>Screenshot of Results</w:t>
+      </w:r>
+      <w:bookmarkEnd w:id="11"/>
+    </w:p>
+    <w:p>
+      <w:pPr>
+        <w:spacing w:after="0"/>
+        <w:rPr>
+          <w:rFonts w:ascii="Arial" w:hAnsi="Arial" w:cs="Arial"/>
+          <w:sz w:val="24"/>
+          <w:szCs w:val="24"/>
+        </w:rPr>
+      </w:pPr>
+      <w:r>
+        <w:rPr>
+          <w:noProof/>
+        </w:rPr>
+        <w:drawing>
+          <wp:inline distT="0" distB="0" distL="0" distR="0" wp14:anchorId="05746926" wp14:editId="54CB9CFC">
+            <wp:extent cx="5731510" cy="2918460"/>
+            <wp:effectExtent l="0" t="0" r="2540" b="0"/>
+            <wp:docPr id="2" name="Picture 2"/>
+            <wp:cNvGraphicFramePr>
+              <a:graphicFrameLocks xmlns:a="http://schemas.openxmlformats.org/drawingml/2006/main" noChangeAspect="1"/>
+            </wp:cNvGraphicFramePr>
+            <a:graphic xmlns:a="http://schemas.openxmlformats.org/drawingml/2006/main">
+              <a:graphicData uri="http://schemas.openxmlformats.org/drawingml/2006/picture">
+                <pic:pic xmlns:pic="http://schemas.openxmlformats.org/drawingml/2006/picture">
+                  <pic:nvPicPr>
+                    <pic:cNvPr id="1" name=""/>
+                    <pic:cNvPicPr/>
+                  </pic:nvPicPr>
+                  <pic:blipFill rotWithShape="1">
+                    <a:blip r:embed="rId8"/>
+                    <a:srcRect b="9474"/>
+                    <a:stretch/>
+                  </pic:blipFill>
+                  <pic:spPr bwMode="auto">
+                    <a:xfrm>
+                      <a:off x="0" y="0"/>
+                      <a:ext cx="5731510" cy="2918460"/>
+                    </a:xfrm>
+                    <a:prstGeom prst="rect">
+                      <a:avLst/>
+                    </a:prstGeom>
+                    <a:ln>
+                      <a:noFill/>
+                    </a:ln>
+                    <a:extLst>
+                      <a:ext uri="{53640926-AAD7-44D8-BBD7-CCE9431645EC}">
+                        <a14:shadowObscured xmlns:a14="http://schemas.microsoft.com/office/drawing/2010/main"/>
+                      </a:ext>
+                    </a:extLst>
+                  </pic:spPr>
+                </pic:pic>
+              </a:graphicData>
+            </a:graphic>
+          </wp:inline>
+        </w:drawing>
+      </w:r>
+    </w:p>
+    <w:p>
+      <w:pPr>
+        <w:spacing w:after="0"/>
+        <w:rPr>
+          <w:rFonts w:ascii="Arial" w:hAnsi="Arial" w:cs="Arial"/>
+          <w:sz w:val="24"/>
+          <w:szCs w:val="24"/>
+        </w:rPr>
+      </w:pPr>
+    </w:p>
+    <w:p>
+      <w:pPr>
+        <w:spacing w:after="0"/>
+        <w:rPr>
+          <w:rFonts w:ascii="Arial" w:hAnsi="Arial" w:cs="Arial"/>
+          <w:sz w:val="24"/>
+          <w:szCs w:val="24"/>
+        </w:rPr>
+      </w:pPr>
+      <w:r>
+        <w:rPr>
+          <w:noProof/>
+        </w:rPr>
+        <w:drawing>
+          <wp:inline distT="0" distB="0" distL="0" distR="0" wp14:anchorId="34ACFE82" wp14:editId="3727EF1F">
+            <wp:extent cx="5731510" cy="1244600"/>
+            <wp:effectExtent l="0" t="0" r="2540" b="0"/>
+            <wp:docPr id="3" name="Picture 3"/>
+            <wp:cNvGraphicFramePr>
+              <a:graphicFrameLocks xmlns:a="http://schemas.openxmlformats.org/drawingml/2006/main" noChangeAspect="1"/>
+            </wp:cNvGraphicFramePr>
+            <a:graphic xmlns:a="http://schemas.openxmlformats.org/drawingml/2006/main">
+              <a:graphicData uri="http://schemas.openxmlformats.org/drawingml/2006/picture">
+                <pic:pic xmlns:pic="http://schemas.openxmlformats.org/drawingml/2006/picture">
+                  <pic:nvPicPr>
+                    <pic:cNvPr id="1" name=""/>
+                    <pic:cNvPicPr/>
+                  </pic:nvPicPr>
+                  <pic:blipFill>
+                    <a:blip r:embed="rId9"/>
+                    <a:stretch>
+                      <a:fillRect/>
+                    </a:stretch>
+                  </pic:blipFill>
+                  <pic:spPr>
+                    <a:xfrm>
+                      <a:off x="0" y="0"/>
+                      <a:ext cx="5731510" cy="1244600"/>
+                    </a:xfrm>
+                    <a:prstGeom prst="rect">
+                      <a:avLst/>
+                    </a:prstGeom>
+                  </pic:spPr>
+                </pic:pic>
+              </a:graphicData>
+            </a:graphic>
+          </wp:inline>
+        </w:drawing>
+      </w:r>
+    </w:p>
+    <w:p>
+      <w:pPr>
+        <w:spacing w:after="0"/>
+        <w:rPr>
+          <w:rFonts w:ascii="Arial" w:hAnsi="Arial" w:cs="Arial"/>
+          <w:sz w:val="24"/>
+          <w:szCs w:val="24"/>
+        </w:rPr>
+      </w:pPr>
+    </w:p>
+    <w:p>
+      <w:pPr>
+        <w:rPr>
+          <w:rFonts w:ascii="Arial" w:eastAsiaTheme="majorEastAsia" w:hAnsi="Arial" w:cs="Arial"/>
+          <w:b/>
+          <w:bCs/>
+          <w:sz w:val="28"/>
+          <w:szCs w:val="28"/>
+        </w:rPr>
+      </w:pPr>
+      <w:r>
+        <w:rPr>
+          <w:rFonts w:ascii="Arial" w:hAnsi="Arial" w:cs="Arial"/>
+          <w:b/>
+          <w:bCs/>
+          <w:sz w:val="28"/>
+          <w:szCs w:val="28"/>
         </w:rPr>
         <w:br w:type="page"/>
       </w:r>
@@ -6401,26 +7544,45 @@
           <w:b/>
           <w:bCs/>
           <w:color w:val="auto"/>
-          <w:sz w:val="22"/>
-          <w:szCs w:val="22"/>
-          <w:u w:val="single"/>
+          <w:sz w:val="28"/>
+          <w:szCs w:val="28"/>
         </w:rPr>
       </w:pPr>
-      <w:bookmarkStart w:id="10" w:name="_Toc25151956"/>
+      <w:bookmarkStart w:id="12" w:name="_Toc25344649"/>
       <w:r>
         <w:rPr>
           <w:rFonts w:ascii="Arial" w:hAnsi="Arial" w:cs="Arial"/>
           <w:b/>
           <w:bCs/>
           <w:color w:val="auto"/>
-          <w:sz w:val="22"/>
-          <w:szCs w:val="22"/>
-          <w:u w:val="single"/>
+          <w:sz w:val="28"/>
+          <w:szCs w:val="28"/>
         </w:rPr>
         <w:lastRenderedPageBreak/>
-        <w:t>Test Case Scenario 8: Comments Feature (Blog Details)</w:t>
+        <w:t>Failed Test Cases</w:t>
       </w:r>
-      <w:bookmarkEnd w:id="10"/>
+      <w:bookmarkEnd w:id="12"/>
+    </w:p>
+    <w:p>
+      <w:pPr>
+        <w:pStyle w:val="Heading3"/>
+        <w:spacing w:line="360" w:lineRule="auto"/>
+        <w:rPr>
+          <w:rFonts w:ascii="Arial" w:hAnsi="Arial" w:cs="Arial"/>
+          <w:b/>
+          <w:bCs/>
+          <w:color w:val="auto"/>
+        </w:rPr>
+      </w:pPr>
+      <w:r>
+        <w:rPr>
+          <w:rFonts w:ascii="Arial" w:hAnsi="Arial" w:cs="Arial"/>
+          <w:b/>
+          <w:bCs/>
+          <w:color w:val="auto"/>
+        </w:rPr>
+        <w:t>test_access_project_details</w:t>
+      </w:r>
     </w:p>
     <w:tbl>
       <w:tblPr>
@@ -6563,25 +7725,18 @@
               <w:bottom w:val="single" w:sz="4" w:space="0" w:color="auto"/>
               <w:right w:val="single" w:sz="4" w:space="0" w:color="auto"/>
             </w:tcBorders>
-            <w:hideMark/>
-          </w:tcPr>
-          <w:p>
-            <w:pPr>
-              <w:rPr>
-                <w:rFonts w:ascii="Arial" w:hAnsi="Arial" w:cs="Arial"/>
-              </w:rPr>
-            </w:pPr>
-            <w:r>
-              <w:rPr>
-                <w:rFonts w:ascii="Arial" w:hAnsi="Arial" w:cs="Arial"/>
-              </w:rPr>
-              <w:t>8</w:t>
-            </w:r>
-            <w:r>
-              <w:rPr>
-                <w:rFonts w:ascii="Arial" w:hAnsi="Arial" w:cs="Arial"/>
-              </w:rPr>
-              <w:t>.1</w:t>
+          </w:tcPr>
+          <w:p>
+            <w:pPr>
+              <w:rPr>
+                <w:rFonts w:ascii="Arial" w:hAnsi="Arial" w:cs="Arial"/>
+              </w:rPr>
+            </w:pPr>
+            <w:r>
+              <w:rPr>
+                <w:rFonts w:ascii="Arial" w:hAnsi="Arial" w:cs="Arial"/>
+              </w:rPr>
+              <w:t>1.1</w:t>
             </w:r>
           </w:p>
         </w:tc>
@@ -6594,19 +7749,32 @@
               <w:bottom w:val="single" w:sz="4" w:space="0" w:color="auto"/>
               <w:right w:val="single" w:sz="4" w:space="0" w:color="auto"/>
             </w:tcBorders>
-            <w:hideMark/>
-          </w:tcPr>
-          <w:p>
-            <w:pPr>
-              <w:rPr>
-                <w:rFonts w:ascii="Arial" w:hAnsi="Arial" w:cs="Arial"/>
-              </w:rPr>
-            </w:pPr>
-            <w:r>
-              <w:rPr>
-                <w:rFonts w:ascii="Arial" w:hAnsi="Arial" w:cs="Arial"/>
-              </w:rPr>
-              <w:t>This is to test the comments feature of the blog details page when the user that visits the page is not logged in.</w:t>
+          </w:tcPr>
+          <w:p>
+            <w:pPr>
+              <w:rPr>
+                <w:rFonts w:ascii="Arial" w:hAnsi="Arial" w:cs="Arial"/>
+                <w:b/>
+                <w:bCs/>
+              </w:rPr>
+            </w:pPr>
+            <w:r>
+              <w:rPr>
+                <w:rFonts w:ascii="Arial" w:hAnsi="Arial" w:cs="Arial"/>
+              </w:rPr>
+              <w:t>This is to test</w:t>
+            </w:r>
+            <w:r>
+              <w:rPr>
+                <w:rFonts w:ascii="Arial" w:hAnsi="Arial" w:cs="Arial"/>
+              </w:rPr>
+              <w:t xml:space="preserve"> the projects section of the “Home” page</w:t>
+            </w:r>
+            <w:r>
+              <w:rPr>
+                <w:rFonts w:ascii="Arial" w:hAnsi="Arial" w:cs="Arial"/>
+              </w:rPr>
+              <w:t xml:space="preserve"> if clicking the “Read More” button for the project “BackToGoal” will redirect the user to the project details page for “BackToGoal”.</w:t>
             </w:r>
           </w:p>
         </w:tc>
@@ -6619,25 +7787,20 @@
               <w:bottom w:val="single" w:sz="4" w:space="0" w:color="auto"/>
               <w:right w:val="single" w:sz="4" w:space="0" w:color="auto"/>
             </w:tcBorders>
-            <w:hideMark/>
-          </w:tcPr>
-          <w:p>
-            <w:pPr>
-              <w:rPr>
-                <w:rFonts w:ascii="Arial" w:hAnsi="Arial" w:cs="Arial"/>
-              </w:rPr>
-            </w:pPr>
-            <w:r>
-              <w:rPr>
-                <w:rFonts w:ascii="Arial" w:hAnsi="Arial" w:cs="Arial"/>
-              </w:rPr>
-              <w:t>If not logged out c</w:t>
-            </w:r>
-            <w:r>
-              <w:rPr>
-                <w:rFonts w:ascii="Arial" w:hAnsi="Arial" w:cs="Arial"/>
-              </w:rPr>
-              <w:t>lick “Log Out” on the navigation bar.</w:t>
+          </w:tcPr>
+          <w:p>
+            <w:pPr>
+              <w:rPr>
+                <w:rFonts w:ascii="Arial" w:hAnsi="Arial" w:cs="Arial"/>
+                <w:b/>
+                <w:bCs/>
+              </w:rPr>
+            </w:pPr>
+            <w:r>
+              <w:rPr>
+                <w:rFonts w:ascii="Arial" w:hAnsi="Arial" w:cs="Arial"/>
+              </w:rPr>
+              <w:t>Click the “Read More” button for the project “BackToGoal”</w:t>
             </w:r>
           </w:p>
         </w:tc>
@@ -6650,39 +7813,215 @@
               <w:bottom w:val="single" w:sz="4" w:space="0" w:color="auto"/>
               <w:right w:val="single" w:sz="4" w:space="0" w:color="auto"/>
             </w:tcBorders>
-            <w:hideMark/>
-          </w:tcPr>
-          <w:p>
-            <w:pPr>
-              <w:rPr>
-                <w:rFonts w:ascii="Arial" w:hAnsi="Arial" w:cs="Arial"/>
-              </w:rPr>
-            </w:pPr>
-            <w:r>
-              <w:rPr>
-                <w:rFonts w:ascii="Arial" w:hAnsi="Arial" w:cs="Arial"/>
-              </w:rPr>
-              <w:t>An alert dialog “Login to comment” is shown.</w:t>
-            </w:r>
-          </w:p>
-          <w:p>
-            <w:pPr>
-              <w:rPr>
-                <w:rFonts w:ascii="Arial" w:hAnsi="Arial" w:cs="Arial"/>
-              </w:rPr>
-            </w:pPr>
-          </w:p>
-          <w:p>
-            <w:pPr>
-              <w:rPr>
-                <w:rFonts w:ascii="Arial" w:hAnsi="Arial" w:cs="Arial"/>
-              </w:rPr>
-            </w:pPr>
-            <w:r>
-              <w:rPr>
-                <w:rFonts w:ascii="Arial" w:hAnsi="Arial" w:cs="Arial"/>
-              </w:rPr>
-              <w:t>Only comments can be seen</w:t>
+          </w:tcPr>
+          <w:p>
+            <w:pPr>
+              <w:rPr>
+                <w:rFonts w:ascii="Arial" w:hAnsi="Arial" w:cs="Arial"/>
+                <w:b/>
+                <w:bCs/>
+              </w:rPr>
+            </w:pPr>
+            <w:r>
+              <w:rPr>
+                <w:rFonts w:ascii="Arial" w:hAnsi="Arial" w:cs="Arial"/>
+              </w:rPr>
+              <w:t>User is redirected to a project details page with the project details for the project “BackToGoal”.</w:t>
+            </w:r>
+          </w:p>
+        </w:tc>
+      </w:tr>
+    </w:tbl>
+    <w:p/>
+    <w:p>
+      <w:pPr>
+        <w:rPr>
+          <w:rFonts w:ascii="Arial" w:hAnsi="Arial" w:cs="Arial"/>
+        </w:rPr>
+      </w:pPr>
+      <w:r>
+        <w:rPr>
+          <w:noProof/>
+        </w:rPr>
+        <w:drawing>
+          <wp:inline distT="0" distB="0" distL="0" distR="0" wp14:anchorId="48A4B7D2" wp14:editId="40E3EFC0">
+            <wp:extent cx="5731510" cy="1196340"/>
+            <wp:effectExtent l="0" t="0" r="2540" b="3810"/>
+            <wp:docPr id="8" name="Picture 8"/>
+            <wp:cNvGraphicFramePr>
+              <a:graphicFrameLocks xmlns:a="http://schemas.openxmlformats.org/drawingml/2006/main" noChangeAspect="1"/>
+            </wp:cNvGraphicFramePr>
+            <a:graphic xmlns:a="http://schemas.openxmlformats.org/drawingml/2006/main">
+              <a:graphicData uri="http://schemas.openxmlformats.org/drawingml/2006/picture">
+                <pic:pic xmlns:pic="http://schemas.openxmlformats.org/drawingml/2006/picture">
+                  <pic:nvPicPr>
+                    <pic:cNvPr id="1" name=""/>
+                    <pic:cNvPicPr/>
+                  </pic:nvPicPr>
+                  <pic:blipFill rotWithShape="1">
+                    <a:blip r:embed="rId10"/>
+                    <a:srcRect b="62892"/>
+                    <a:stretch/>
+                  </pic:blipFill>
+                  <pic:spPr bwMode="auto">
+                    <a:xfrm>
+                      <a:off x="0" y="0"/>
+                      <a:ext cx="5731510" cy="1196340"/>
+                    </a:xfrm>
+                    <a:prstGeom prst="rect">
+                      <a:avLst/>
+                    </a:prstGeom>
+                    <a:ln>
+                      <a:noFill/>
+                    </a:ln>
+                    <a:extLst>
+                      <a:ext uri="{53640926-AAD7-44D8-BBD7-CCE9431645EC}">
+                        <a14:shadowObscured xmlns:a14="http://schemas.microsoft.com/office/drawing/2010/main"/>
+                      </a:ext>
+                    </a:extLst>
+                  </pic:spPr>
+                </pic:pic>
+              </a:graphicData>
+            </a:graphic>
+          </wp:inline>
+        </w:drawing>
+      </w:r>
+    </w:p>
+    <w:p>
+      <w:pPr>
+        <w:rPr>
+          <w:rFonts w:ascii="Arial" w:hAnsi="Arial" w:cs="Arial"/>
+        </w:rPr>
+      </w:pPr>
+      <w:r>
+        <w:rPr>
+          <w:rFonts w:ascii="Arial" w:hAnsi="Arial" w:cs="Arial"/>
+        </w:rPr>
+        <w:br w:type="page"/>
+      </w:r>
+    </w:p>
+    <w:tbl>
+      <w:tblPr>
+        <w:tblStyle w:val="TableGrid"/>
+        <w:tblW w:w="0" w:type="auto"/>
+        <w:tblInd w:w="0" w:type="dxa"/>
+        <w:tblLook w:val="04A0" w:firstRow="1" w:lastRow="0" w:firstColumn="1" w:lastColumn="0" w:noHBand="0" w:noVBand="1"/>
+      </w:tblPr>
+      <w:tblGrid>
+        <w:gridCol w:w="1146"/>
+        <w:gridCol w:w="3319"/>
+        <w:gridCol w:w="2400"/>
+        <w:gridCol w:w="2151"/>
+      </w:tblGrid>
+      <w:tr>
+        <w:tc>
+          <w:tcPr>
+            <w:tcW w:w="1146" w:type="dxa"/>
+            <w:tcBorders>
+              <w:top w:val="single" w:sz="4" w:space="0" w:color="auto"/>
+              <w:left w:val="single" w:sz="4" w:space="0" w:color="auto"/>
+              <w:bottom w:val="single" w:sz="4" w:space="0" w:color="auto"/>
+              <w:right w:val="single" w:sz="4" w:space="0" w:color="auto"/>
+            </w:tcBorders>
+          </w:tcPr>
+          <w:p>
+            <w:pPr>
+              <w:rPr>
+                <w:rFonts w:ascii="Arial" w:hAnsi="Arial" w:cs="Arial"/>
+              </w:rPr>
+            </w:pPr>
+            <w:r>
+              <w:rPr>
+                <w:rFonts w:ascii="Arial" w:hAnsi="Arial" w:cs="Arial"/>
+                <w:b/>
+                <w:bCs/>
+              </w:rPr>
+              <w:lastRenderedPageBreak/>
+              <w:t>Test Scenario</w:t>
+            </w:r>
+          </w:p>
+        </w:tc>
+        <w:tc>
+          <w:tcPr>
+            <w:tcW w:w="3319" w:type="dxa"/>
+            <w:tcBorders>
+              <w:top w:val="single" w:sz="4" w:space="0" w:color="auto"/>
+              <w:left w:val="single" w:sz="4" w:space="0" w:color="auto"/>
+              <w:bottom w:val="single" w:sz="4" w:space="0" w:color="auto"/>
+              <w:right w:val="single" w:sz="4" w:space="0" w:color="auto"/>
+            </w:tcBorders>
+          </w:tcPr>
+          <w:p>
+            <w:pPr>
+              <w:rPr>
+                <w:rFonts w:ascii="Arial" w:hAnsi="Arial" w:cs="Arial"/>
+                <w:b/>
+                <w:bCs/>
+              </w:rPr>
+            </w:pPr>
+            <w:r>
+              <w:rPr>
+                <w:rFonts w:ascii="Arial" w:hAnsi="Arial" w:cs="Arial"/>
+                <w:b/>
+                <w:bCs/>
+              </w:rPr>
+              <w:t>Test Description</w:t>
+            </w:r>
+          </w:p>
+        </w:tc>
+        <w:tc>
+          <w:tcPr>
+            <w:tcW w:w="2400" w:type="dxa"/>
+            <w:tcBorders>
+              <w:top w:val="single" w:sz="4" w:space="0" w:color="auto"/>
+              <w:left w:val="single" w:sz="4" w:space="0" w:color="auto"/>
+              <w:bottom w:val="single" w:sz="4" w:space="0" w:color="auto"/>
+              <w:right w:val="single" w:sz="4" w:space="0" w:color="auto"/>
+            </w:tcBorders>
+          </w:tcPr>
+          <w:p>
+            <w:pPr>
+              <w:rPr>
+                <w:rFonts w:ascii="Arial" w:hAnsi="Arial" w:cs="Arial"/>
+                <w:b/>
+                <w:bCs/>
+              </w:rPr>
+            </w:pPr>
+            <w:r>
+              <w:rPr>
+                <w:rFonts w:ascii="Arial" w:hAnsi="Arial" w:cs="Arial"/>
+                <w:b/>
+                <w:bCs/>
+              </w:rPr>
+              <w:t>Test Values</w:t>
+            </w:r>
+          </w:p>
+        </w:tc>
+        <w:tc>
+          <w:tcPr>
+            <w:tcW w:w="2151" w:type="dxa"/>
+            <w:tcBorders>
+              <w:top w:val="single" w:sz="4" w:space="0" w:color="auto"/>
+              <w:left w:val="single" w:sz="4" w:space="0" w:color="auto"/>
+              <w:bottom w:val="single" w:sz="4" w:space="0" w:color="auto"/>
+              <w:right w:val="single" w:sz="4" w:space="0" w:color="auto"/>
+            </w:tcBorders>
+          </w:tcPr>
+          <w:p>
+            <w:pPr>
+              <w:rPr>
+                <w:rFonts w:ascii="Arial" w:hAnsi="Arial" w:cs="Arial"/>
+                <w:b/>
+                <w:bCs/>
+              </w:rPr>
+            </w:pPr>
+            <w:r>
+              <w:rPr>
+                <w:rFonts w:ascii="Arial" w:hAnsi="Arial" w:cs="Arial"/>
+                <w:b/>
+                <w:bCs/>
+              </w:rPr>
+              <w:t>Expected Outcome</w:t>
             </w:r>
           </w:p>
         </w:tc>
@@ -6697,25 +8036,18 @@
               <w:bottom w:val="single" w:sz="4" w:space="0" w:color="auto"/>
               <w:right w:val="single" w:sz="4" w:space="0" w:color="auto"/>
             </w:tcBorders>
-            <w:hideMark/>
-          </w:tcPr>
-          <w:p>
-            <w:pPr>
-              <w:rPr>
-                <w:rFonts w:ascii="Arial" w:hAnsi="Arial" w:cs="Arial"/>
-              </w:rPr>
-            </w:pPr>
-            <w:r>
-              <w:rPr>
-                <w:rFonts w:ascii="Arial" w:hAnsi="Arial" w:cs="Arial"/>
-              </w:rPr>
-              <w:t>8</w:t>
-            </w:r>
-            <w:r>
-              <w:rPr>
-                <w:rFonts w:ascii="Arial" w:hAnsi="Arial" w:cs="Arial"/>
-              </w:rPr>
-              <w:t>.2</w:t>
+          </w:tcPr>
+          <w:p>
+            <w:pPr>
+              <w:rPr>
+                <w:rFonts w:ascii="Arial" w:hAnsi="Arial" w:cs="Arial"/>
+              </w:rPr>
+            </w:pPr>
+            <w:r>
+              <w:rPr>
+                <w:rFonts w:ascii="Arial" w:hAnsi="Arial" w:cs="Arial"/>
+              </w:rPr>
+              <w:t>2.1</w:t>
             </w:r>
           </w:p>
         </w:tc>
@@ -6728,19 +8060,20 @@
               <w:bottom w:val="single" w:sz="4" w:space="0" w:color="auto"/>
               <w:right w:val="single" w:sz="4" w:space="0" w:color="auto"/>
             </w:tcBorders>
-            <w:hideMark/>
-          </w:tcPr>
-          <w:p>
-            <w:pPr>
-              <w:rPr>
-                <w:rFonts w:ascii="Arial" w:hAnsi="Arial" w:cs="Arial"/>
-              </w:rPr>
-            </w:pPr>
-            <w:r>
-              <w:rPr>
-                <w:rFonts w:ascii="Arial" w:hAnsi="Arial" w:cs="Arial"/>
-              </w:rPr>
-              <w:t>This is to test the comments feature of the blog details page when the user that visits the page is logged in.</w:t>
+          </w:tcPr>
+          <w:p>
+            <w:pPr>
+              <w:rPr>
+                <w:rFonts w:ascii="Arial" w:hAnsi="Arial" w:cs="Arial"/>
+                <w:b/>
+                <w:bCs/>
+              </w:rPr>
+            </w:pPr>
+            <w:r>
+              <w:rPr>
+                <w:rFonts w:ascii="Arial" w:hAnsi="Arial" w:cs="Arial"/>
+              </w:rPr>
+              <w:t>This is to test the submission of the contact message form when no input is given.</w:t>
             </w:r>
           </w:p>
         </w:tc>
@@ -6753,78 +8086,46 @@
               <w:bottom w:val="single" w:sz="4" w:space="0" w:color="auto"/>
               <w:right w:val="single" w:sz="4" w:space="0" w:color="auto"/>
             </w:tcBorders>
-            <w:hideMark/>
-          </w:tcPr>
-          <w:p>
-            <w:pPr>
-              <w:rPr>
-                <w:rFonts w:ascii="Arial" w:hAnsi="Arial" w:cs="Arial"/>
-              </w:rPr>
-            </w:pPr>
-            <w:r>
-              <w:rPr>
-                <w:rFonts w:ascii="Arial" w:hAnsi="Arial" w:cs="Arial"/>
-              </w:rPr>
-              <w:t>At “Home” page</w:t>
-            </w:r>
-          </w:p>
-          <w:p>
-            <w:pPr>
-              <w:rPr>
-                <w:rFonts w:ascii="Arial" w:hAnsi="Arial" w:cs="Arial"/>
-              </w:rPr>
-            </w:pPr>
-            <w:r>
-              <w:rPr>
-                <w:rFonts w:ascii="Arial" w:hAnsi="Arial" w:cs="Arial"/>
-              </w:rPr>
-              <w:t>Click “Login” on the navigation bar</w:t>
-            </w:r>
-          </w:p>
-          <w:p>
-            <w:pPr>
-              <w:rPr>
-                <w:rFonts w:ascii="Arial" w:hAnsi="Arial" w:cs="Arial"/>
-              </w:rPr>
-            </w:pPr>
-          </w:p>
-          <w:p>
-            <w:pPr>
-              <w:rPr>
-                <w:rFonts w:ascii="Arial" w:hAnsi="Arial" w:cs="Arial"/>
-              </w:rPr>
-            </w:pPr>
-            <w:r>
-              <w:rPr>
-                <w:rFonts w:ascii="Arial" w:hAnsi="Arial" w:cs="Arial"/>
-              </w:rPr>
-              <w:t>At “Login” page</w:t>
-            </w:r>
-          </w:p>
-          <w:p>
-            <w:pPr>
-              <w:rPr>
-                <w:rFonts w:ascii="Arial" w:hAnsi="Arial" w:cs="Arial"/>
-              </w:rPr>
-            </w:pPr>
-            <w:r>
-              <w:rPr>
-                <w:rFonts w:ascii="Arial" w:hAnsi="Arial" w:cs="Arial"/>
-              </w:rPr>
-              <w:t>Username: David3</w:t>
-            </w:r>
-          </w:p>
-          <w:p>
-            <w:pPr>
-              <w:rPr>
-                <w:rFonts w:ascii="Arial" w:hAnsi="Arial" w:cs="Arial"/>
-              </w:rPr>
-            </w:pPr>
-            <w:r>
-              <w:rPr>
-                <w:rFonts w:ascii="Arial" w:hAnsi="Arial" w:cs="Arial"/>
-              </w:rPr>
-              <w:t>Password: Cyan30red</w:t>
+          </w:tcPr>
+          <w:p>
+            <w:pPr>
+              <w:rPr>
+                <w:rFonts w:ascii="Arial" w:hAnsi="Arial" w:cs="Arial"/>
+              </w:rPr>
+            </w:pPr>
+            <w:r>
+              <w:rPr>
+                <w:rFonts w:ascii="Arial" w:hAnsi="Arial" w:cs="Arial"/>
+              </w:rPr>
+              <w:t>Name: None</w:t>
+            </w:r>
+          </w:p>
+          <w:p>
+            <w:pPr>
+              <w:rPr>
+                <w:rFonts w:ascii="Arial" w:hAnsi="Arial" w:cs="Arial"/>
+              </w:rPr>
+            </w:pPr>
+            <w:r>
+              <w:rPr>
+                <w:rFonts w:ascii="Arial" w:hAnsi="Arial" w:cs="Arial"/>
+              </w:rPr>
+              <w:t>Email: None</w:t>
+            </w:r>
+          </w:p>
+          <w:p>
+            <w:pPr>
+              <w:rPr>
+                <w:rFonts w:ascii="Arial" w:hAnsi="Arial" w:cs="Arial"/>
+                <w:b/>
+                <w:bCs/>
+              </w:rPr>
+            </w:pPr>
+            <w:r>
+              <w:rPr>
+                <w:rFonts w:ascii="Arial" w:hAnsi="Arial" w:cs="Arial"/>
+              </w:rPr>
+              <w:t>Message: None</w:t>
             </w:r>
           </w:p>
         </w:tc>
@@ -6837,361 +8138,20 @@
               <w:bottom w:val="single" w:sz="4" w:space="0" w:color="auto"/>
               <w:right w:val="single" w:sz="4" w:space="0" w:color="auto"/>
             </w:tcBorders>
-            <w:hideMark/>
-          </w:tcPr>
-          <w:p>
-            <w:pPr>
-              <w:rPr>
-                <w:rFonts w:ascii="Arial" w:hAnsi="Arial" w:cs="Arial"/>
-              </w:rPr>
-            </w:pPr>
-            <w:r>
-              <w:rPr>
-                <w:rFonts w:ascii="Arial" w:hAnsi="Arial" w:cs="Arial"/>
-              </w:rPr>
-              <w:t>The user should be able to see the details of the blog post as well as the list of comments below.</w:t>
-            </w:r>
-          </w:p>
-          <w:p>
-            <w:pPr>
-              <w:rPr>
-                <w:rFonts w:ascii="Arial" w:hAnsi="Arial" w:cs="Arial"/>
-              </w:rPr>
-            </w:pPr>
-          </w:p>
-          <w:p>
-            <w:pPr>
-              <w:rPr>
-                <w:rFonts w:ascii="Arial" w:hAnsi="Arial" w:cs="Arial"/>
-              </w:rPr>
-            </w:pPr>
-            <w:r>
-              <w:rPr>
-                <w:rFonts w:ascii="Arial" w:hAnsi="Arial" w:cs="Arial"/>
-              </w:rPr>
-              <w:t>The user would be able to post a comment as well.</w:t>
-            </w:r>
-          </w:p>
-        </w:tc>
-      </w:tr>
-      <w:tr>
-        <w:tc>
-          <w:tcPr>
-            <w:tcW w:w="1146" w:type="dxa"/>
-            <w:tcBorders>
-              <w:top w:val="single" w:sz="4" w:space="0" w:color="auto"/>
-              <w:left w:val="single" w:sz="4" w:space="0" w:color="auto"/>
-              <w:bottom w:val="single" w:sz="4" w:space="0" w:color="auto"/>
-              <w:right w:val="single" w:sz="4" w:space="0" w:color="auto"/>
-            </w:tcBorders>
-            <w:hideMark/>
-          </w:tcPr>
-          <w:p>
-            <w:pPr>
-              <w:rPr>
-                <w:rFonts w:ascii="Arial" w:hAnsi="Arial" w:cs="Arial"/>
-              </w:rPr>
-            </w:pPr>
-            <w:r>
-              <w:rPr>
-                <w:rFonts w:ascii="Arial" w:hAnsi="Arial" w:cs="Arial"/>
-              </w:rPr>
-              <w:t>8</w:t>
-            </w:r>
-            <w:r>
-              <w:rPr>
-                <w:rFonts w:ascii="Arial" w:hAnsi="Arial" w:cs="Arial"/>
-              </w:rPr>
-              <w:t>.3</w:t>
-            </w:r>
-          </w:p>
-        </w:tc>
-        <w:tc>
-          <w:tcPr>
-            <w:tcW w:w="3319" w:type="dxa"/>
-            <w:tcBorders>
-              <w:top w:val="single" w:sz="4" w:space="0" w:color="auto"/>
-              <w:left w:val="single" w:sz="4" w:space="0" w:color="auto"/>
-              <w:bottom w:val="single" w:sz="4" w:space="0" w:color="auto"/>
-              <w:right w:val="single" w:sz="4" w:space="0" w:color="auto"/>
-            </w:tcBorders>
-            <w:hideMark/>
-          </w:tcPr>
-          <w:p>
-            <w:pPr>
-              <w:rPr>
-                <w:rFonts w:ascii="Arial" w:hAnsi="Arial" w:cs="Arial"/>
-              </w:rPr>
-            </w:pPr>
-            <w:r>
-              <w:rPr>
-                <w:rFonts w:ascii="Arial" w:hAnsi="Arial" w:cs="Arial"/>
-              </w:rPr>
-              <w:t xml:space="preserve">This is to test the comments feature of the blog details page when the user who is logged in posts </w:t>
-            </w:r>
-            <w:r>
-              <w:rPr>
-                <w:rFonts w:ascii="Arial" w:hAnsi="Arial" w:cs="Arial"/>
-              </w:rPr>
-              <w:t>a comment with 0 characters.</w:t>
-            </w:r>
-          </w:p>
-        </w:tc>
-        <w:tc>
-          <w:tcPr>
-            <w:tcW w:w="2400" w:type="dxa"/>
-            <w:tcBorders>
-              <w:top w:val="single" w:sz="4" w:space="0" w:color="auto"/>
-              <w:left w:val="single" w:sz="4" w:space="0" w:color="auto"/>
-              <w:bottom w:val="single" w:sz="4" w:space="0" w:color="auto"/>
-              <w:right w:val="single" w:sz="4" w:space="0" w:color="auto"/>
-            </w:tcBorders>
-            <w:hideMark/>
-          </w:tcPr>
-          <w:p>
-            <w:pPr>
-              <w:rPr>
-                <w:rFonts w:ascii="Arial" w:hAnsi="Arial" w:cs="Arial"/>
-              </w:rPr>
-            </w:pPr>
-            <w:r>
-              <w:rPr>
-                <w:rFonts w:ascii="Arial" w:hAnsi="Arial" w:cs="Arial"/>
-              </w:rPr>
-              <w:t>Comment: None</w:t>
-            </w:r>
-          </w:p>
-        </w:tc>
-        <w:tc>
-          <w:tcPr>
-            <w:tcW w:w="2151" w:type="dxa"/>
-            <w:tcBorders>
-              <w:top w:val="single" w:sz="4" w:space="0" w:color="auto"/>
-              <w:left w:val="single" w:sz="4" w:space="0" w:color="auto"/>
-              <w:bottom w:val="single" w:sz="4" w:space="0" w:color="auto"/>
-              <w:right w:val="single" w:sz="4" w:space="0" w:color="auto"/>
-            </w:tcBorders>
-            <w:hideMark/>
-          </w:tcPr>
-          <w:p>
-            <w:pPr>
-              <w:rPr>
-                <w:rFonts w:ascii="Arial" w:hAnsi="Arial" w:cs="Arial"/>
-              </w:rPr>
-            </w:pPr>
-            <w:r>
-              <w:rPr>
-                <w:rFonts w:ascii="Arial" w:hAnsi="Arial" w:cs="Arial"/>
-              </w:rPr>
-              <w:t>An error about the comment being empty is shown.</w:t>
-            </w:r>
-          </w:p>
-        </w:tc>
-      </w:tr>
-      <w:tr>
-        <w:tc>
-          <w:tcPr>
-            <w:tcW w:w="1146" w:type="dxa"/>
-            <w:tcBorders>
-              <w:top w:val="single" w:sz="4" w:space="0" w:color="auto"/>
-              <w:left w:val="single" w:sz="4" w:space="0" w:color="auto"/>
-              <w:bottom w:val="single" w:sz="4" w:space="0" w:color="auto"/>
-              <w:right w:val="single" w:sz="4" w:space="0" w:color="auto"/>
-            </w:tcBorders>
-          </w:tcPr>
-          <w:p>
-            <w:pPr>
-              <w:rPr>
-                <w:rFonts w:ascii="Arial" w:hAnsi="Arial" w:cs="Arial"/>
-              </w:rPr>
-            </w:pPr>
-            <w:r>
-              <w:rPr>
-                <w:rFonts w:ascii="Arial" w:hAnsi="Arial" w:cs="Arial"/>
-              </w:rPr>
-              <w:t>8</w:t>
-            </w:r>
-            <w:r>
-              <w:rPr>
-                <w:rFonts w:ascii="Arial" w:hAnsi="Arial" w:cs="Arial"/>
-              </w:rPr>
-              <w:t>.4</w:t>
-            </w:r>
-          </w:p>
-        </w:tc>
-        <w:tc>
-          <w:tcPr>
-            <w:tcW w:w="3319" w:type="dxa"/>
-            <w:tcBorders>
-              <w:top w:val="single" w:sz="4" w:space="0" w:color="auto"/>
-              <w:left w:val="single" w:sz="4" w:space="0" w:color="auto"/>
-              <w:bottom w:val="single" w:sz="4" w:space="0" w:color="auto"/>
-              <w:right w:val="single" w:sz="4" w:space="0" w:color="auto"/>
-            </w:tcBorders>
-          </w:tcPr>
-          <w:p>
-            <w:pPr>
-              <w:rPr>
-                <w:rFonts w:ascii="Arial" w:hAnsi="Arial" w:cs="Arial"/>
-              </w:rPr>
-            </w:pPr>
-            <w:r>
-              <w:rPr>
-                <w:rFonts w:ascii="Arial" w:hAnsi="Arial" w:cs="Arial"/>
-              </w:rPr>
-              <w:t xml:space="preserve">This is to test the comments feature of the blog details page when the user who is logged in posts a </w:t>
-            </w:r>
-            <w:r>
-              <w:rPr>
-                <w:rFonts w:ascii="Arial" w:hAnsi="Arial" w:cs="Arial"/>
-              </w:rPr>
-              <w:t>comment that has more than 0 characters and less than 2000 characters</w:t>
-            </w:r>
-          </w:p>
-        </w:tc>
-        <w:tc>
-          <w:tcPr>
-            <w:tcW w:w="2400" w:type="dxa"/>
-            <w:tcBorders>
-              <w:top w:val="single" w:sz="4" w:space="0" w:color="auto"/>
-              <w:left w:val="single" w:sz="4" w:space="0" w:color="auto"/>
-              <w:bottom w:val="single" w:sz="4" w:space="0" w:color="auto"/>
-              <w:right w:val="single" w:sz="4" w:space="0" w:color="auto"/>
-            </w:tcBorders>
-          </w:tcPr>
-          <w:p>
-            <w:pPr>
-              <w:rPr>
-                <w:rFonts w:ascii="Arial" w:hAnsi="Arial" w:cs="Arial"/>
-              </w:rPr>
-            </w:pPr>
-            <w:r>
-              <w:rPr>
-                <w:rFonts w:ascii="Arial" w:hAnsi="Arial" w:cs="Arial"/>
-              </w:rPr>
-              <w:t>Comment: This project looks good.</w:t>
-            </w:r>
-          </w:p>
-        </w:tc>
-        <w:tc>
-          <w:tcPr>
-            <w:tcW w:w="2151" w:type="dxa"/>
-            <w:tcBorders>
-              <w:top w:val="single" w:sz="4" w:space="0" w:color="auto"/>
-              <w:left w:val="single" w:sz="4" w:space="0" w:color="auto"/>
-              <w:bottom w:val="single" w:sz="4" w:space="0" w:color="auto"/>
-              <w:right w:val="single" w:sz="4" w:space="0" w:color="auto"/>
-            </w:tcBorders>
-          </w:tcPr>
-          <w:p>
-            <w:pPr>
-              <w:rPr>
-                <w:rFonts w:ascii="Arial" w:hAnsi="Arial" w:cs="Arial"/>
-              </w:rPr>
-            </w:pPr>
-            <w:r>
-              <w:rPr>
-                <w:rFonts w:ascii="Arial" w:hAnsi="Arial" w:cs="Arial"/>
-              </w:rPr>
-              <w:t>Comment is posted and is shown as the latest comment in the list of comments for the blog post.</w:t>
-            </w:r>
-          </w:p>
-        </w:tc>
-      </w:tr>
-      <w:tr>
-        <w:tc>
-          <w:tcPr>
-            <w:tcW w:w="1146" w:type="dxa"/>
-            <w:tcBorders>
-              <w:top w:val="single" w:sz="4" w:space="0" w:color="auto"/>
-              <w:left w:val="single" w:sz="4" w:space="0" w:color="auto"/>
-              <w:bottom w:val="single" w:sz="4" w:space="0" w:color="auto"/>
-              <w:right w:val="single" w:sz="4" w:space="0" w:color="auto"/>
-            </w:tcBorders>
-          </w:tcPr>
-          <w:p>
-            <w:pPr>
-              <w:rPr>
-                <w:rFonts w:ascii="Arial" w:hAnsi="Arial" w:cs="Arial"/>
-              </w:rPr>
-            </w:pPr>
-            <w:r>
-              <w:rPr>
-                <w:rFonts w:ascii="Arial" w:hAnsi="Arial" w:cs="Arial"/>
-              </w:rPr>
-              <w:t>8.5</w:t>
-            </w:r>
-          </w:p>
-        </w:tc>
-        <w:tc>
-          <w:tcPr>
-            <w:tcW w:w="3319" w:type="dxa"/>
-            <w:tcBorders>
-              <w:top w:val="single" w:sz="4" w:space="0" w:color="auto"/>
-              <w:left w:val="single" w:sz="4" w:space="0" w:color="auto"/>
-              <w:bottom w:val="single" w:sz="4" w:space="0" w:color="auto"/>
-              <w:right w:val="single" w:sz="4" w:space="0" w:color="auto"/>
-            </w:tcBorders>
-          </w:tcPr>
-          <w:p>
-            <w:pPr>
-              <w:rPr>
-                <w:rFonts w:ascii="Arial" w:hAnsi="Arial" w:cs="Arial"/>
-              </w:rPr>
-            </w:pPr>
-            <w:r>
-              <w:rPr>
-                <w:rFonts w:ascii="Arial" w:hAnsi="Arial" w:cs="Arial"/>
-              </w:rPr>
-              <w:t>This is to test the limits of the comments feature by posting a comment with more than 2000 characters.</w:t>
-            </w:r>
-          </w:p>
-        </w:tc>
-        <w:tc>
-          <w:tcPr>
-            <w:tcW w:w="2400" w:type="dxa"/>
-            <w:tcBorders>
-              <w:top w:val="single" w:sz="4" w:space="0" w:color="auto"/>
-              <w:left w:val="single" w:sz="4" w:space="0" w:color="auto"/>
-              <w:bottom w:val="single" w:sz="4" w:space="0" w:color="auto"/>
-              <w:right w:val="single" w:sz="4" w:space="0" w:color="auto"/>
-            </w:tcBorders>
-          </w:tcPr>
-          <w:p>
-            <w:pPr>
-              <w:rPr>
-                <w:rFonts w:ascii="Arial" w:hAnsi="Arial" w:cs="Arial"/>
-              </w:rPr>
-            </w:pPr>
-            <w:r>
-              <w:rPr>
-                <w:rFonts w:ascii="Arial" w:hAnsi="Arial" w:cs="Arial"/>
-              </w:rPr>
-              <w:t>Comment: &lt;No space to type 2000 characters here&gt;</w:t>
-            </w:r>
-          </w:p>
-        </w:tc>
-        <w:tc>
-          <w:tcPr>
-            <w:tcW w:w="2151" w:type="dxa"/>
-            <w:tcBorders>
-              <w:top w:val="single" w:sz="4" w:space="0" w:color="auto"/>
-              <w:left w:val="single" w:sz="4" w:space="0" w:color="auto"/>
-              <w:bottom w:val="single" w:sz="4" w:space="0" w:color="auto"/>
-              <w:right w:val="single" w:sz="4" w:space="0" w:color="auto"/>
-            </w:tcBorders>
-          </w:tcPr>
-          <w:p>
-            <w:pPr>
-              <w:rPr>
-                <w:rFonts w:ascii="Arial" w:hAnsi="Arial" w:cs="Arial"/>
-              </w:rPr>
-            </w:pPr>
-            <w:r>
-              <w:rPr>
-                <w:rFonts w:ascii="Arial" w:hAnsi="Arial" w:cs="Arial"/>
-              </w:rPr>
-              <w:t xml:space="preserve">An error about exceeding the character limit for comments is shown. </w:t>
+          </w:tcPr>
+          <w:p>
+            <w:pPr>
+              <w:rPr>
+                <w:rFonts w:ascii="Arial" w:hAnsi="Arial" w:cs="Arial"/>
+                <w:b/>
+                <w:bCs/>
+              </w:rPr>
+            </w:pPr>
+            <w:r>
+              <w:rPr>
+                <w:rFonts w:ascii="Arial" w:hAnsi="Arial" w:cs="Arial"/>
+              </w:rPr>
+              <w:t>Message showing “Please fill up empty” fields should appear.</w:t>
             </w:r>
           </w:p>
         </w:tc>
@@ -7199,51 +8159,11 @@
     </w:tbl>
     <w:p>
       <w:pPr>
+        <w:spacing w:after="0"/>
         <w:rPr>
           <w:rFonts w:ascii="Arial" w:hAnsi="Arial" w:cs="Arial"/>
           <w:b/>
           <w:bCs/>
-          <w:u w:val="single"/>
-        </w:rPr>
-      </w:pPr>
-      <w:r>
-        <w:rPr>
-          <w:rFonts w:ascii="Arial" w:hAnsi="Arial" w:cs="Arial"/>
-          <w:b/>
-          <w:bCs/>
-          <w:u w:val="single"/>
-        </w:rPr>
-        <w:br w:type="page"/>
-      </w:r>
-    </w:p>
-    <w:p>
-      <w:pPr>
-        <w:pStyle w:val="Heading1"/>
-        <w:rPr>
-          <w:rFonts w:ascii="Arial" w:hAnsi="Arial" w:cs="Arial"/>
-          <w:b/>
-          <w:bCs/>
-          <w:color w:val="auto"/>
-        </w:rPr>
-      </w:pPr>
-      <w:bookmarkStart w:id="11" w:name="_Toc25151957"/>
-      <w:r>
-        <w:rPr>
-          <w:rFonts w:ascii="Arial" w:hAnsi="Arial" w:cs="Arial"/>
-          <w:b/>
-          <w:bCs/>
-          <w:color w:val="auto"/>
-        </w:rPr>
-        <w:lastRenderedPageBreak/>
-        <w:t>Test Results</w:t>
-      </w:r>
-      <w:bookmarkEnd w:id="11"/>
-    </w:p>
-    <w:p>
-      <w:pPr>
-        <w:spacing w:after="0"/>
-        <w:rPr>
-          <w:rFonts w:ascii="Arial" w:hAnsi="Arial" w:cs="Arial"/>
           <w:sz w:val="24"/>
           <w:szCs w:val="24"/>
         </w:rPr>
@@ -7254,218 +8174,21 @@
         <w:spacing w:after="0"/>
         <w:rPr>
           <w:rFonts w:ascii="Arial" w:hAnsi="Arial" w:cs="Arial"/>
+          <w:b/>
+          <w:bCs/>
           <w:sz w:val="24"/>
           <w:szCs w:val="24"/>
         </w:rPr>
       </w:pPr>
       <w:r>
         <w:rPr>
-          <w:rFonts w:ascii="Arial" w:hAnsi="Arial" w:cs="Arial"/>
-          <w:sz w:val="24"/>
-          <w:szCs w:val="24"/>
-        </w:rPr>
-        <w:t>Run “</w:t>
-      </w:r>
-      <w:proofErr w:type="spellStart"/>
-      <w:r>
-        <w:rPr>
-          <w:rFonts w:ascii="Arial" w:hAnsi="Arial" w:cs="Arial"/>
-          <w:sz w:val="24"/>
-          <w:szCs w:val="24"/>
-        </w:rPr>
-        <w:t>pytest</w:t>
-      </w:r>
-      <w:proofErr w:type="spellEnd"/>
-      <w:r>
-        <w:rPr>
-          <w:rFonts w:ascii="Arial" w:hAnsi="Arial" w:cs="Arial"/>
-          <w:sz w:val="24"/>
-          <w:szCs w:val="24"/>
-        </w:rPr>
-        <w:t xml:space="preserve"> -v”</w:t>
-      </w:r>
-    </w:p>
-    <w:p>
-      <w:pPr>
-        <w:spacing w:after="0"/>
-        <w:rPr>
-          <w:rFonts w:ascii="Arial" w:hAnsi="Arial" w:cs="Arial"/>
-          <w:sz w:val="24"/>
-          <w:szCs w:val="24"/>
-        </w:rPr>
-      </w:pPr>
-      <w:r>
-        <w:rPr>
-          <w:rFonts w:ascii="Arial" w:hAnsi="Arial" w:cs="Arial"/>
-          <w:sz w:val="24"/>
-          <w:szCs w:val="24"/>
-        </w:rPr>
-        <w:t>Insert screenshot of results here</w:t>
-      </w:r>
-    </w:p>
-    <w:p>
-      <w:pPr>
-        <w:spacing w:after="0"/>
-        <w:rPr>
-          <w:rFonts w:ascii="Arial" w:hAnsi="Arial" w:cs="Arial"/>
-          <w:sz w:val="24"/>
-          <w:szCs w:val="24"/>
-        </w:rPr>
-      </w:pPr>
-      <w:r>
-        <w:rPr>
-          <w:rFonts w:ascii="Arial" w:hAnsi="Arial" w:cs="Arial"/>
-          <w:sz w:val="24"/>
-          <w:szCs w:val="24"/>
-        </w:rPr>
-        <w:t>Justify results (Explain why the test case failed)</w:t>
-      </w:r>
-    </w:p>
-    <w:p>
-      <w:pPr>
-        <w:pStyle w:val="Heading1"/>
-        <w:rPr>
-          <w:rFonts w:ascii="Arial" w:hAnsi="Arial" w:cs="Arial"/>
-          <w:b/>
-          <w:bCs/>
-          <w:color w:val="auto"/>
-        </w:rPr>
-      </w:pPr>
-      <w:r>
-        <w:rPr>
-          <w:rFonts w:ascii="Arial" w:hAnsi="Arial" w:cs="Arial"/>
-        </w:rPr>
-        <w:br w:type="page"/>
-      </w:r>
-      <w:bookmarkStart w:id="12" w:name="_Toc25151958"/>
-      <w:r>
-        <w:rPr>
-          <w:rFonts w:ascii="Arial" w:hAnsi="Arial" w:cs="Arial"/>
-          <w:b/>
-          <w:bCs/>
-          <w:color w:val="auto"/>
-        </w:rPr>
-        <w:lastRenderedPageBreak/>
-        <w:t>Coverage Results</w:t>
-      </w:r>
-      <w:bookmarkEnd w:id="12"/>
-    </w:p>
-    <w:p>
-      <w:pPr>
-        <w:spacing w:after="0"/>
-        <w:rPr>
-          <w:rFonts w:ascii="Arial" w:hAnsi="Arial" w:cs="Arial"/>
-        </w:rPr>
-      </w:pPr>
-    </w:p>
-    <w:p>
-      <w:pPr>
-        <w:spacing w:after="0"/>
-        <w:rPr>
-          <w:rFonts w:ascii="Arial" w:hAnsi="Arial" w:cs="Arial"/>
-        </w:rPr>
-      </w:pPr>
-      <w:r>
-        <w:rPr>
-          <w:rFonts w:ascii="Arial" w:hAnsi="Arial" w:cs="Arial"/>
-        </w:rPr>
-        <w:t>Run “</w:t>
-      </w:r>
-      <w:proofErr w:type="spellStart"/>
-      <w:r>
-        <w:rPr>
-          <w:rFonts w:ascii="Arial" w:hAnsi="Arial" w:cs="Arial"/>
-        </w:rPr>
-        <w:t>pytest</w:t>
-      </w:r>
-      <w:proofErr w:type="spellEnd"/>
-      <w:r>
-        <w:rPr>
-          <w:rFonts w:ascii="Arial" w:hAnsi="Arial" w:cs="Arial"/>
-        </w:rPr>
-        <w:t xml:space="preserve"> --</w:t>
-      </w:r>
-      <w:proofErr w:type="spellStart"/>
-      <w:r>
-        <w:rPr>
-          <w:rFonts w:ascii="Arial" w:hAnsi="Arial" w:cs="Arial"/>
-        </w:rPr>
-        <w:t>cov</w:t>
-      </w:r>
-      <w:proofErr w:type="spellEnd"/>
-      <w:r>
-        <w:rPr>
-          <w:rFonts w:ascii="Arial" w:hAnsi="Arial" w:cs="Arial"/>
-        </w:rPr>
-        <w:t>”</w:t>
-      </w:r>
-    </w:p>
-    <w:p>
-      <w:pPr>
-        <w:spacing w:after="0"/>
-        <w:rPr>
-          <w:rFonts w:ascii="Arial" w:hAnsi="Arial" w:cs="Arial"/>
-        </w:rPr>
-      </w:pPr>
-      <w:r>
-        <w:rPr>
-          <w:rFonts w:ascii="Arial" w:hAnsi="Arial" w:cs="Arial"/>
-        </w:rPr>
-        <w:t>Insert screenshot of coverage test here.</w:t>
-      </w:r>
-    </w:p>
-    <w:p>
-      <w:pPr>
-        <w:spacing w:after="0"/>
-        <w:rPr>
-          <w:rFonts w:ascii="Arial" w:hAnsi="Arial" w:cs="Arial"/>
-        </w:rPr>
-      </w:pPr>
-      <w:r>
-        <w:rPr>
-          <w:rFonts w:ascii="Arial" w:hAnsi="Arial" w:cs="Arial"/>
-        </w:rPr>
-        <w:t>Justify results (Explain why not all code was covered)</w:t>
-      </w:r>
-    </w:p>
-    <w:p>
-      <w:pPr>
-        <w:spacing w:after="0"/>
-        <w:rPr>
-          <w:rFonts w:ascii="Arial" w:hAnsi="Arial" w:cs="Arial"/>
-        </w:rPr>
-      </w:pPr>
-    </w:p>
-    <w:p>
-      <w:pPr>
-        <w:spacing w:after="0"/>
-        <w:rPr>
-          <w:rFonts w:ascii="Arial" w:hAnsi="Arial" w:cs="Arial"/>
-        </w:rPr>
-      </w:pPr>
-      <w:r>
-        <w:rPr>
-          <w:rFonts w:ascii="Arial" w:hAnsi="Arial" w:cs="Arial"/>
-        </w:rPr>
-        <w:t>Current Results (Home + Login)</w:t>
-      </w:r>
-    </w:p>
-    <w:p>
-      <w:pPr>
-        <w:spacing w:after="0"/>
-        <w:rPr>
-          <w:rFonts w:ascii="Arial" w:hAnsi="Arial" w:cs="Arial"/>
-        </w:rPr>
-      </w:pPr>
-      <w:r>
-        <w:rPr>
           <w:noProof/>
         </w:rPr>
         <w:drawing>
-          <wp:inline distT="0" distB="0" distL="0" distR="0" wp14:anchorId="21CB8495" wp14:editId="08B92D05">
-            <wp:extent cx="5731510" cy="3914775"/>
+          <wp:inline distT="0" distB="0" distL="0" distR="0" wp14:anchorId="4D629402" wp14:editId="3BAA5068">
+            <wp:extent cx="5731510" cy="1895475"/>
             <wp:effectExtent l="0" t="0" r="2540" b="9525"/>
-            <wp:docPr id="1" name="Picture 1"/>
+            <wp:docPr id="9" name="Picture 9"/>
             <wp:cNvGraphicFramePr>
               <a:graphicFrameLocks xmlns:a="http://schemas.openxmlformats.org/drawingml/2006/main" noChangeAspect="1"/>
             </wp:cNvGraphicFramePr>
@@ -7477,7 +8200,7 @@
                     <pic:cNvPicPr/>
                   </pic:nvPicPr>
                   <pic:blipFill>
-                    <a:blip r:embed="rId8"/>
+                    <a:blip r:embed="rId11"/>
                     <a:stretch>
                       <a:fillRect/>
                     </a:stretch>
@@ -7485,7 +8208,7 @@
                   <pic:spPr>
                     <a:xfrm>
                       <a:off x="0" y="0"/>
-                      <a:ext cx="5731510" cy="3914775"/>
+                      <a:ext cx="5731510" cy="1895475"/>
                     </a:xfrm>
                     <a:prstGeom prst="rect">
                       <a:avLst/>
@@ -7498,8 +8221,1184 @@
         </w:drawing>
       </w:r>
     </w:p>
+    <w:p>
+      <w:pPr>
+        <w:spacing w:after="0"/>
+        <w:rPr>
+          <w:rFonts w:ascii="Arial" w:hAnsi="Arial" w:cs="Arial"/>
+          <w:b/>
+          <w:bCs/>
+          <w:sz w:val="24"/>
+          <w:szCs w:val="24"/>
+        </w:rPr>
+      </w:pPr>
+    </w:p>
+    <w:p>
+      <w:pPr>
+        <w:rPr>
+          <w:rFonts w:ascii="Arial" w:hAnsi="Arial" w:cs="Arial"/>
+        </w:rPr>
+      </w:pPr>
+      <w:r>
+        <w:rPr>
+          <w:rFonts w:ascii="Arial" w:hAnsi="Arial" w:cs="Arial"/>
+        </w:rPr>
+        <w:t xml:space="preserve">Submit button </w:t>
+      </w:r>
+      <w:r>
+        <w:rPr>
+          <w:rFonts w:ascii="Arial" w:hAnsi="Arial" w:cs="Arial"/>
+        </w:rPr>
+        <w:t>element not clickable</w:t>
+      </w:r>
+      <w:r>
+        <w:rPr>
+          <w:rFonts w:ascii="Arial" w:hAnsi="Arial" w:cs="Arial"/>
+        </w:rPr>
+        <w:t xml:space="preserve"> </w:t>
+      </w:r>
+      <w:r>
+        <w:rPr>
+          <w:rFonts w:ascii="Arial" w:hAnsi="Arial" w:cs="Arial"/>
+        </w:rPr>
+        <w:br w:type="page"/>
+      </w:r>
+    </w:p>
+    <w:tbl>
+      <w:tblPr>
+        <w:tblStyle w:val="TableGrid"/>
+        <w:tblW w:w="0" w:type="auto"/>
+        <w:tblInd w:w="0" w:type="dxa"/>
+        <w:tblLook w:val="04A0" w:firstRow="1" w:lastRow="0" w:firstColumn="1" w:lastColumn="0" w:noHBand="0" w:noVBand="1"/>
+      </w:tblPr>
+      <w:tblGrid>
+        <w:gridCol w:w="1146"/>
+        <w:gridCol w:w="3319"/>
+        <w:gridCol w:w="2400"/>
+        <w:gridCol w:w="2151"/>
+      </w:tblGrid>
+      <w:tr>
+        <w:tc>
+          <w:tcPr>
+            <w:tcW w:w="1146" w:type="dxa"/>
+            <w:tcBorders>
+              <w:top w:val="single" w:sz="4" w:space="0" w:color="auto"/>
+              <w:left w:val="single" w:sz="4" w:space="0" w:color="auto"/>
+              <w:bottom w:val="single" w:sz="4" w:space="0" w:color="auto"/>
+              <w:right w:val="single" w:sz="4" w:space="0" w:color="auto"/>
+            </w:tcBorders>
+          </w:tcPr>
+          <w:p>
+            <w:pPr>
+              <w:rPr>
+                <w:rFonts w:ascii="Arial" w:hAnsi="Arial" w:cs="Arial"/>
+              </w:rPr>
+            </w:pPr>
+            <w:r>
+              <w:rPr>
+                <w:rFonts w:ascii="Arial" w:hAnsi="Arial" w:cs="Arial"/>
+                <w:b/>
+                <w:bCs/>
+              </w:rPr>
+              <w:lastRenderedPageBreak/>
+              <w:t>Test Scenario</w:t>
+            </w:r>
+          </w:p>
+        </w:tc>
+        <w:tc>
+          <w:tcPr>
+            <w:tcW w:w="3319" w:type="dxa"/>
+            <w:tcBorders>
+              <w:top w:val="single" w:sz="4" w:space="0" w:color="auto"/>
+              <w:left w:val="single" w:sz="4" w:space="0" w:color="auto"/>
+              <w:bottom w:val="single" w:sz="4" w:space="0" w:color="auto"/>
+              <w:right w:val="single" w:sz="4" w:space="0" w:color="auto"/>
+            </w:tcBorders>
+          </w:tcPr>
+          <w:p>
+            <w:pPr>
+              <w:rPr>
+                <w:rFonts w:ascii="Arial" w:hAnsi="Arial" w:cs="Arial"/>
+                <w:b/>
+                <w:bCs/>
+              </w:rPr>
+            </w:pPr>
+            <w:r>
+              <w:rPr>
+                <w:rFonts w:ascii="Arial" w:hAnsi="Arial" w:cs="Arial"/>
+                <w:b/>
+                <w:bCs/>
+              </w:rPr>
+              <w:t>Test Description</w:t>
+            </w:r>
+          </w:p>
+        </w:tc>
+        <w:tc>
+          <w:tcPr>
+            <w:tcW w:w="2400" w:type="dxa"/>
+            <w:tcBorders>
+              <w:top w:val="single" w:sz="4" w:space="0" w:color="auto"/>
+              <w:left w:val="single" w:sz="4" w:space="0" w:color="auto"/>
+              <w:bottom w:val="single" w:sz="4" w:space="0" w:color="auto"/>
+              <w:right w:val="single" w:sz="4" w:space="0" w:color="auto"/>
+            </w:tcBorders>
+          </w:tcPr>
+          <w:p>
+            <w:pPr>
+              <w:rPr>
+                <w:rFonts w:ascii="Arial" w:hAnsi="Arial" w:cs="Arial"/>
+                <w:b/>
+                <w:bCs/>
+              </w:rPr>
+            </w:pPr>
+            <w:r>
+              <w:rPr>
+                <w:rFonts w:ascii="Arial" w:hAnsi="Arial" w:cs="Arial"/>
+                <w:b/>
+                <w:bCs/>
+              </w:rPr>
+              <w:t>Test Values</w:t>
+            </w:r>
+          </w:p>
+        </w:tc>
+        <w:tc>
+          <w:tcPr>
+            <w:tcW w:w="2151" w:type="dxa"/>
+            <w:tcBorders>
+              <w:top w:val="single" w:sz="4" w:space="0" w:color="auto"/>
+              <w:left w:val="single" w:sz="4" w:space="0" w:color="auto"/>
+              <w:bottom w:val="single" w:sz="4" w:space="0" w:color="auto"/>
+              <w:right w:val="single" w:sz="4" w:space="0" w:color="auto"/>
+            </w:tcBorders>
+          </w:tcPr>
+          <w:p>
+            <w:pPr>
+              <w:rPr>
+                <w:rFonts w:ascii="Arial" w:hAnsi="Arial" w:cs="Arial"/>
+                <w:b/>
+                <w:bCs/>
+              </w:rPr>
+            </w:pPr>
+            <w:r>
+              <w:rPr>
+                <w:rFonts w:ascii="Arial" w:hAnsi="Arial" w:cs="Arial"/>
+                <w:b/>
+                <w:bCs/>
+              </w:rPr>
+              <w:t>Expected Outcome</w:t>
+            </w:r>
+          </w:p>
+        </w:tc>
+      </w:tr>
+      <w:tr>
+        <w:tc>
+          <w:tcPr>
+            <w:tcW w:w="1146" w:type="dxa"/>
+            <w:tcBorders>
+              <w:top w:val="single" w:sz="4" w:space="0" w:color="auto"/>
+              <w:left w:val="single" w:sz="4" w:space="0" w:color="auto"/>
+              <w:bottom w:val="single" w:sz="4" w:space="0" w:color="auto"/>
+              <w:right w:val="single" w:sz="4" w:space="0" w:color="auto"/>
+            </w:tcBorders>
+          </w:tcPr>
+          <w:p>
+            <w:pPr>
+              <w:rPr>
+                <w:rFonts w:ascii="Arial" w:hAnsi="Arial" w:cs="Arial"/>
+              </w:rPr>
+            </w:pPr>
+            <w:r>
+              <w:rPr>
+                <w:rFonts w:ascii="Arial" w:hAnsi="Arial" w:cs="Arial"/>
+              </w:rPr>
+              <w:t>2.2</w:t>
+            </w:r>
+          </w:p>
+        </w:tc>
+        <w:tc>
+          <w:tcPr>
+            <w:tcW w:w="3319" w:type="dxa"/>
+            <w:tcBorders>
+              <w:top w:val="single" w:sz="4" w:space="0" w:color="auto"/>
+              <w:left w:val="single" w:sz="4" w:space="0" w:color="auto"/>
+              <w:bottom w:val="single" w:sz="4" w:space="0" w:color="auto"/>
+              <w:right w:val="single" w:sz="4" w:space="0" w:color="auto"/>
+            </w:tcBorders>
+          </w:tcPr>
+          <w:p>
+            <w:pPr>
+              <w:rPr>
+                <w:rFonts w:ascii="Arial" w:hAnsi="Arial" w:cs="Arial"/>
+                <w:b/>
+                <w:bCs/>
+              </w:rPr>
+            </w:pPr>
+            <w:r>
+              <w:rPr>
+                <w:rFonts w:ascii="Arial" w:hAnsi="Arial" w:cs="Arial"/>
+              </w:rPr>
+              <w:t>This is to test the</w:t>
+            </w:r>
+            <w:r>
+              <w:rPr>
+                <w:rFonts w:ascii="Arial" w:hAnsi="Arial" w:cs="Arial"/>
+              </w:rPr>
+              <w:t xml:space="preserve"> submission of the</w:t>
+            </w:r>
+            <w:r>
+              <w:rPr>
+                <w:rFonts w:ascii="Arial" w:hAnsi="Arial" w:cs="Arial"/>
+              </w:rPr>
+              <w:t xml:space="preserve"> contact</w:t>
+            </w:r>
+            <w:r>
+              <w:rPr>
+                <w:rFonts w:ascii="Arial" w:hAnsi="Arial" w:cs="Arial"/>
+              </w:rPr>
+              <w:t xml:space="preserve"> message</w:t>
+            </w:r>
+            <w:r>
+              <w:rPr>
+                <w:rFonts w:ascii="Arial" w:hAnsi="Arial" w:cs="Arial"/>
+              </w:rPr>
+              <w:t xml:space="preserve"> form when an invalid email is supplied for the email field.</w:t>
+            </w:r>
+          </w:p>
+        </w:tc>
+        <w:tc>
+          <w:tcPr>
+            <w:tcW w:w="2400" w:type="dxa"/>
+            <w:tcBorders>
+              <w:top w:val="single" w:sz="4" w:space="0" w:color="auto"/>
+              <w:left w:val="single" w:sz="4" w:space="0" w:color="auto"/>
+              <w:bottom w:val="single" w:sz="4" w:space="0" w:color="auto"/>
+              <w:right w:val="single" w:sz="4" w:space="0" w:color="auto"/>
+            </w:tcBorders>
+          </w:tcPr>
+          <w:p>
+            <w:pPr>
+              <w:rPr>
+                <w:rFonts w:ascii="Arial" w:hAnsi="Arial" w:cs="Arial"/>
+              </w:rPr>
+            </w:pPr>
+            <w:r>
+              <w:rPr>
+                <w:rFonts w:ascii="Arial" w:hAnsi="Arial" w:cs="Arial"/>
+              </w:rPr>
+              <w:t>Name: Jack</w:t>
+            </w:r>
+          </w:p>
+          <w:p>
+            <w:pPr>
+              <w:rPr>
+                <w:rFonts w:ascii="Arial" w:hAnsi="Arial" w:cs="Arial"/>
+              </w:rPr>
+            </w:pPr>
+            <w:r>
+              <w:rPr>
+                <w:rFonts w:ascii="Arial" w:hAnsi="Arial" w:cs="Arial"/>
+              </w:rPr>
+              <w:t>Email: jack#mail.com</w:t>
+            </w:r>
+          </w:p>
+          <w:p>
+            <w:pPr>
+              <w:rPr>
+                <w:rFonts w:ascii="Arial" w:hAnsi="Arial" w:cs="Arial"/>
+                <w:b/>
+                <w:bCs/>
+              </w:rPr>
+            </w:pPr>
+            <w:r>
+              <w:rPr>
+                <w:rFonts w:ascii="Arial" w:hAnsi="Arial" w:cs="Arial"/>
+              </w:rPr>
+              <w:t>Message: Hi there!</w:t>
+            </w:r>
+          </w:p>
+        </w:tc>
+        <w:tc>
+          <w:tcPr>
+            <w:tcW w:w="2151" w:type="dxa"/>
+            <w:tcBorders>
+              <w:top w:val="single" w:sz="4" w:space="0" w:color="auto"/>
+              <w:left w:val="single" w:sz="4" w:space="0" w:color="auto"/>
+              <w:bottom w:val="single" w:sz="4" w:space="0" w:color="auto"/>
+              <w:right w:val="single" w:sz="4" w:space="0" w:color="auto"/>
+            </w:tcBorders>
+          </w:tcPr>
+          <w:p>
+            <w:pPr>
+              <w:rPr>
+                <w:rFonts w:ascii="Arial" w:hAnsi="Arial" w:cs="Arial"/>
+                <w:b/>
+                <w:bCs/>
+              </w:rPr>
+            </w:pPr>
+            <w:r>
+              <w:rPr>
+                <w:rFonts w:ascii="Arial" w:hAnsi="Arial" w:cs="Arial"/>
+              </w:rPr>
+              <w:t>Message showing invalid email format should appear.</w:t>
+            </w:r>
+          </w:p>
+        </w:tc>
+      </w:tr>
+    </w:tbl>
+    <w:p>
+      <w:pPr>
+        <w:spacing w:after="0"/>
+        <w:rPr>
+          <w:rFonts w:ascii="Arial" w:hAnsi="Arial" w:cs="Arial"/>
+        </w:rPr>
+      </w:pPr>
+    </w:p>
+    <w:p>
+      <w:pPr>
+        <w:spacing w:after="0"/>
+        <w:rPr>
+          <w:rFonts w:ascii="Arial" w:hAnsi="Arial" w:cs="Arial"/>
+        </w:rPr>
+      </w:pPr>
+      <w:r>
+        <w:rPr>
+          <w:noProof/>
+        </w:rPr>
+        <w:drawing>
+          <wp:inline distT="0" distB="0" distL="0" distR="0" wp14:anchorId="70F5663E" wp14:editId="3EE0F449">
+            <wp:extent cx="5731510" cy="1904365"/>
+            <wp:effectExtent l="0" t="0" r="2540" b="635"/>
+            <wp:docPr id="6" name="Picture 6"/>
+            <wp:cNvGraphicFramePr>
+              <a:graphicFrameLocks xmlns:a="http://schemas.openxmlformats.org/drawingml/2006/main" noChangeAspect="1"/>
+            </wp:cNvGraphicFramePr>
+            <a:graphic xmlns:a="http://schemas.openxmlformats.org/drawingml/2006/main">
+              <a:graphicData uri="http://schemas.openxmlformats.org/drawingml/2006/picture">
+                <pic:pic xmlns:pic="http://schemas.openxmlformats.org/drawingml/2006/picture">
+                  <pic:nvPicPr>
+                    <pic:cNvPr id="1" name=""/>
+                    <pic:cNvPicPr/>
+                  </pic:nvPicPr>
+                  <pic:blipFill>
+                    <a:blip r:embed="rId12"/>
+                    <a:stretch>
+                      <a:fillRect/>
+                    </a:stretch>
+                  </pic:blipFill>
+                  <pic:spPr>
+                    <a:xfrm>
+                      <a:off x="0" y="0"/>
+                      <a:ext cx="5731510" cy="1904365"/>
+                    </a:xfrm>
+                    <a:prstGeom prst="rect">
+                      <a:avLst/>
+                    </a:prstGeom>
+                  </pic:spPr>
+                </pic:pic>
+              </a:graphicData>
+            </a:graphic>
+          </wp:inline>
+        </w:drawing>
+      </w:r>
+    </w:p>
+    <w:p>
+      <w:pPr>
+        <w:spacing w:after="0"/>
+        <w:rPr>
+          <w:rFonts w:ascii="Arial" w:hAnsi="Arial" w:cs="Arial"/>
+        </w:rPr>
+      </w:pPr>
+    </w:p>
+    <w:p>
+      <w:pPr>
+        <w:rPr>
+          <w:rFonts w:ascii="Arial" w:hAnsi="Arial" w:cs="Arial"/>
+        </w:rPr>
+      </w:pPr>
+      <w:r>
+        <w:rPr>
+          <w:rFonts w:ascii="Arial" w:hAnsi="Arial" w:cs="Arial"/>
+        </w:rPr>
+        <w:t>Submit button element not clickable</w:t>
+      </w:r>
+    </w:p>
+    <w:p>
+      <w:pPr>
+        <w:rPr>
+          <w:rFonts w:ascii="Arial" w:hAnsi="Arial" w:cs="Arial"/>
+        </w:rPr>
+      </w:pPr>
+      <w:r>
+        <w:rPr>
+          <w:rFonts w:ascii="Arial" w:hAnsi="Arial" w:cs="Arial"/>
+        </w:rPr>
+        <w:br w:type="page"/>
+      </w:r>
+    </w:p>
+    <w:tbl>
+      <w:tblPr>
+        <w:tblStyle w:val="TableGrid"/>
+        <w:tblW w:w="0" w:type="auto"/>
+        <w:tblInd w:w="0" w:type="dxa"/>
+        <w:tblLook w:val="04A0" w:firstRow="1" w:lastRow="0" w:firstColumn="1" w:lastColumn="0" w:noHBand="0" w:noVBand="1"/>
+      </w:tblPr>
+      <w:tblGrid>
+        <w:gridCol w:w="1146"/>
+        <w:gridCol w:w="3319"/>
+        <w:gridCol w:w="2400"/>
+        <w:gridCol w:w="2151"/>
+      </w:tblGrid>
+      <w:tr>
+        <w:tc>
+          <w:tcPr>
+            <w:tcW w:w="1146" w:type="dxa"/>
+            <w:tcBorders>
+              <w:top w:val="single" w:sz="4" w:space="0" w:color="auto"/>
+              <w:left w:val="single" w:sz="4" w:space="0" w:color="auto"/>
+              <w:bottom w:val="single" w:sz="4" w:space="0" w:color="auto"/>
+              <w:right w:val="single" w:sz="4" w:space="0" w:color="auto"/>
+            </w:tcBorders>
+          </w:tcPr>
+          <w:p>
+            <w:pPr>
+              <w:rPr>
+                <w:rFonts w:ascii="Arial" w:hAnsi="Arial" w:cs="Arial"/>
+              </w:rPr>
+            </w:pPr>
+            <w:r>
+              <w:rPr>
+                <w:rFonts w:ascii="Arial" w:hAnsi="Arial" w:cs="Arial"/>
+                <w:b/>
+                <w:bCs/>
+              </w:rPr>
+              <w:lastRenderedPageBreak/>
+              <w:t>Test Scenario</w:t>
+            </w:r>
+          </w:p>
+        </w:tc>
+        <w:tc>
+          <w:tcPr>
+            <w:tcW w:w="3319" w:type="dxa"/>
+            <w:tcBorders>
+              <w:top w:val="single" w:sz="4" w:space="0" w:color="auto"/>
+              <w:left w:val="single" w:sz="4" w:space="0" w:color="auto"/>
+              <w:bottom w:val="single" w:sz="4" w:space="0" w:color="auto"/>
+              <w:right w:val="single" w:sz="4" w:space="0" w:color="auto"/>
+            </w:tcBorders>
+          </w:tcPr>
+          <w:p>
+            <w:pPr>
+              <w:rPr>
+                <w:rFonts w:ascii="Arial" w:hAnsi="Arial" w:cs="Arial"/>
+                <w:b/>
+                <w:bCs/>
+              </w:rPr>
+            </w:pPr>
+            <w:r>
+              <w:rPr>
+                <w:rFonts w:ascii="Arial" w:hAnsi="Arial" w:cs="Arial"/>
+                <w:b/>
+                <w:bCs/>
+              </w:rPr>
+              <w:t>Test Description</w:t>
+            </w:r>
+          </w:p>
+        </w:tc>
+        <w:tc>
+          <w:tcPr>
+            <w:tcW w:w="2400" w:type="dxa"/>
+            <w:tcBorders>
+              <w:top w:val="single" w:sz="4" w:space="0" w:color="auto"/>
+              <w:left w:val="single" w:sz="4" w:space="0" w:color="auto"/>
+              <w:bottom w:val="single" w:sz="4" w:space="0" w:color="auto"/>
+              <w:right w:val="single" w:sz="4" w:space="0" w:color="auto"/>
+            </w:tcBorders>
+          </w:tcPr>
+          <w:p>
+            <w:pPr>
+              <w:rPr>
+                <w:rFonts w:ascii="Arial" w:hAnsi="Arial" w:cs="Arial"/>
+                <w:b/>
+                <w:bCs/>
+              </w:rPr>
+            </w:pPr>
+            <w:r>
+              <w:rPr>
+                <w:rFonts w:ascii="Arial" w:hAnsi="Arial" w:cs="Arial"/>
+                <w:b/>
+                <w:bCs/>
+              </w:rPr>
+              <w:t>Test Values</w:t>
+            </w:r>
+          </w:p>
+        </w:tc>
+        <w:tc>
+          <w:tcPr>
+            <w:tcW w:w="2151" w:type="dxa"/>
+            <w:tcBorders>
+              <w:top w:val="single" w:sz="4" w:space="0" w:color="auto"/>
+              <w:left w:val="single" w:sz="4" w:space="0" w:color="auto"/>
+              <w:bottom w:val="single" w:sz="4" w:space="0" w:color="auto"/>
+              <w:right w:val="single" w:sz="4" w:space="0" w:color="auto"/>
+            </w:tcBorders>
+          </w:tcPr>
+          <w:p>
+            <w:pPr>
+              <w:rPr>
+                <w:rFonts w:ascii="Arial" w:hAnsi="Arial" w:cs="Arial"/>
+                <w:b/>
+                <w:bCs/>
+              </w:rPr>
+            </w:pPr>
+            <w:r>
+              <w:rPr>
+                <w:rFonts w:ascii="Arial" w:hAnsi="Arial" w:cs="Arial"/>
+                <w:b/>
+                <w:bCs/>
+              </w:rPr>
+              <w:t>Expected Outcome</w:t>
+            </w:r>
+          </w:p>
+        </w:tc>
+      </w:tr>
+      <w:tr>
+        <w:tc>
+          <w:tcPr>
+            <w:tcW w:w="1146" w:type="dxa"/>
+            <w:tcBorders>
+              <w:top w:val="single" w:sz="4" w:space="0" w:color="auto"/>
+              <w:left w:val="single" w:sz="4" w:space="0" w:color="auto"/>
+              <w:bottom w:val="single" w:sz="4" w:space="0" w:color="auto"/>
+              <w:right w:val="single" w:sz="4" w:space="0" w:color="auto"/>
+            </w:tcBorders>
+          </w:tcPr>
+          <w:p>
+            <w:pPr>
+              <w:rPr>
+                <w:rFonts w:ascii="Arial" w:hAnsi="Arial" w:cs="Arial"/>
+              </w:rPr>
+            </w:pPr>
+            <w:r>
+              <w:rPr>
+                <w:rFonts w:ascii="Arial" w:hAnsi="Arial" w:cs="Arial"/>
+              </w:rPr>
+              <w:t>2.3</w:t>
+            </w:r>
+          </w:p>
+        </w:tc>
+        <w:tc>
+          <w:tcPr>
+            <w:tcW w:w="3319" w:type="dxa"/>
+            <w:tcBorders>
+              <w:top w:val="single" w:sz="4" w:space="0" w:color="auto"/>
+              <w:left w:val="single" w:sz="4" w:space="0" w:color="auto"/>
+              <w:bottom w:val="single" w:sz="4" w:space="0" w:color="auto"/>
+              <w:right w:val="single" w:sz="4" w:space="0" w:color="auto"/>
+            </w:tcBorders>
+          </w:tcPr>
+          <w:p>
+            <w:pPr>
+              <w:rPr>
+                <w:rFonts w:ascii="Arial" w:hAnsi="Arial" w:cs="Arial"/>
+                <w:b/>
+                <w:bCs/>
+              </w:rPr>
+            </w:pPr>
+            <w:r>
+              <w:rPr>
+                <w:rFonts w:ascii="Arial" w:hAnsi="Arial" w:cs="Arial"/>
+              </w:rPr>
+              <w:t>This is to test the contact form when input is provided to all fields and that a valid email is supplied for the email field.</w:t>
+            </w:r>
+          </w:p>
+        </w:tc>
+        <w:tc>
+          <w:tcPr>
+            <w:tcW w:w="2400" w:type="dxa"/>
+            <w:tcBorders>
+              <w:top w:val="single" w:sz="4" w:space="0" w:color="auto"/>
+              <w:left w:val="single" w:sz="4" w:space="0" w:color="auto"/>
+              <w:bottom w:val="single" w:sz="4" w:space="0" w:color="auto"/>
+              <w:right w:val="single" w:sz="4" w:space="0" w:color="auto"/>
+            </w:tcBorders>
+          </w:tcPr>
+          <w:p>
+            <w:pPr>
+              <w:rPr>
+                <w:rFonts w:ascii="Arial" w:hAnsi="Arial" w:cs="Arial"/>
+              </w:rPr>
+            </w:pPr>
+            <w:r>
+              <w:rPr>
+                <w:rFonts w:ascii="Arial" w:hAnsi="Arial" w:cs="Arial"/>
+              </w:rPr>
+              <w:t>Name: Ray</w:t>
+            </w:r>
+          </w:p>
+          <w:p>
+            <w:pPr>
+              <w:rPr>
+                <w:rFonts w:ascii="Arial" w:hAnsi="Arial" w:cs="Arial"/>
+              </w:rPr>
+            </w:pPr>
+            <w:r>
+              <w:rPr>
+                <w:rFonts w:ascii="Arial" w:hAnsi="Arial" w:cs="Arial"/>
+              </w:rPr>
+              <w:t xml:space="preserve">Email: </w:t>
+            </w:r>
+            <w:hyperlink r:id="rId13" w:history="1">
+              <w:r>
+                <w:rPr>
+                  <w:rStyle w:val="Hyperlink"/>
+                  <w:rFonts w:ascii="Arial" w:hAnsi="Arial" w:cs="Arial"/>
+                </w:rPr>
+                <w:t>ray@mail.com</w:t>
+              </w:r>
+            </w:hyperlink>
+          </w:p>
+          <w:p>
+            <w:pPr>
+              <w:rPr>
+                <w:rFonts w:ascii="Arial" w:hAnsi="Arial" w:cs="Arial"/>
+              </w:rPr>
+            </w:pPr>
+            <w:r>
+              <w:rPr>
+                <w:rFonts w:ascii="Arial" w:hAnsi="Arial" w:cs="Arial"/>
+              </w:rPr>
+              <w:t>Message: “Hi! Would like to meet up?”</w:t>
+            </w:r>
+          </w:p>
+          <w:p>
+            <w:pPr>
+              <w:rPr>
+                <w:rFonts w:ascii="Arial" w:hAnsi="Arial" w:cs="Arial"/>
+                <w:b/>
+                <w:bCs/>
+              </w:rPr>
+            </w:pPr>
+          </w:p>
+        </w:tc>
+        <w:tc>
+          <w:tcPr>
+            <w:tcW w:w="2151" w:type="dxa"/>
+            <w:tcBorders>
+              <w:top w:val="single" w:sz="4" w:space="0" w:color="auto"/>
+              <w:left w:val="single" w:sz="4" w:space="0" w:color="auto"/>
+              <w:bottom w:val="single" w:sz="4" w:space="0" w:color="auto"/>
+              <w:right w:val="single" w:sz="4" w:space="0" w:color="auto"/>
+            </w:tcBorders>
+          </w:tcPr>
+          <w:p>
+            <w:pPr>
+              <w:rPr>
+                <w:rFonts w:ascii="Arial" w:hAnsi="Arial" w:cs="Arial"/>
+                <w:b/>
+                <w:bCs/>
+              </w:rPr>
+            </w:pPr>
+            <w:r>
+              <w:rPr>
+                <w:rFonts w:ascii="Arial" w:hAnsi="Arial" w:cs="Arial"/>
+              </w:rPr>
+              <w:t>An alert showing that contact message was sent should appear.</w:t>
+            </w:r>
+          </w:p>
+        </w:tc>
+      </w:tr>
+    </w:tbl>
+    <w:p>
+      <w:pPr>
+        <w:spacing w:after="0"/>
+        <w:rPr>
+          <w:rFonts w:ascii="Arial" w:hAnsi="Arial" w:cs="Arial"/>
+          <w:b/>
+          <w:bCs/>
+        </w:rPr>
+      </w:pPr>
+    </w:p>
+    <w:p>
+      <w:pPr>
+        <w:rPr>
+          <w:rFonts w:ascii="Arial" w:hAnsi="Arial" w:cs="Arial"/>
+          <w:b/>
+          <w:bCs/>
+        </w:rPr>
+      </w:pPr>
+      <w:r>
+        <w:rPr>
+          <w:noProof/>
+        </w:rPr>
+        <w:drawing>
+          <wp:inline distT="0" distB="0" distL="0" distR="0" wp14:anchorId="4B27DFCE" wp14:editId="513A7996">
+            <wp:extent cx="5731510" cy="1623695"/>
+            <wp:effectExtent l="0" t="0" r="2540" b="0"/>
+            <wp:docPr id="10" name="Picture 10"/>
+            <wp:cNvGraphicFramePr>
+              <a:graphicFrameLocks xmlns:a="http://schemas.openxmlformats.org/drawingml/2006/main" noChangeAspect="1"/>
+            </wp:cNvGraphicFramePr>
+            <a:graphic xmlns:a="http://schemas.openxmlformats.org/drawingml/2006/main">
+              <a:graphicData uri="http://schemas.openxmlformats.org/drawingml/2006/picture">
+                <pic:pic xmlns:pic="http://schemas.openxmlformats.org/drawingml/2006/picture">
+                  <pic:nvPicPr>
+                    <pic:cNvPr id="1" name=""/>
+                    <pic:cNvPicPr/>
+                  </pic:nvPicPr>
+                  <pic:blipFill>
+                    <a:blip r:embed="rId14"/>
+                    <a:stretch>
+                      <a:fillRect/>
+                    </a:stretch>
+                  </pic:blipFill>
+                  <pic:spPr>
+                    <a:xfrm>
+                      <a:off x="0" y="0"/>
+                      <a:ext cx="5731510" cy="1623695"/>
+                    </a:xfrm>
+                    <a:prstGeom prst="rect">
+                      <a:avLst/>
+                    </a:prstGeom>
+                  </pic:spPr>
+                </pic:pic>
+              </a:graphicData>
+            </a:graphic>
+          </wp:inline>
+        </w:drawing>
+      </w:r>
+    </w:p>
+    <w:p>
+      <w:pPr>
+        <w:rPr>
+          <w:rFonts w:ascii="Arial" w:hAnsi="Arial" w:cs="Arial"/>
+        </w:rPr>
+      </w:pPr>
+      <w:r>
+        <w:rPr>
+          <w:rFonts w:ascii="Arial" w:hAnsi="Arial" w:cs="Arial"/>
+        </w:rPr>
+        <w:t>Submit button not clickable</w:t>
+      </w:r>
+    </w:p>
+    <w:p>
+      <w:pPr>
+        <w:rPr>
+          <w:rFonts w:ascii="Arial" w:hAnsi="Arial" w:cs="Arial"/>
+        </w:rPr>
+      </w:pPr>
+      <w:r>
+        <w:rPr>
+          <w:rFonts w:ascii="Arial" w:hAnsi="Arial" w:cs="Arial"/>
+        </w:rPr>
+        <w:t>Issue with pytest-django configuration where the database I accessed does not have all the records</w:t>
+      </w:r>
+    </w:p>
+    <w:p>
+      <w:pPr>
+        <w:rPr>
+          <w:rFonts w:ascii="Arial" w:hAnsi="Arial" w:cs="Arial"/>
+        </w:rPr>
+      </w:pPr>
+      <w:r>
+        <w:rPr>
+          <w:rFonts w:ascii="Arial" w:hAnsi="Arial" w:cs="Arial"/>
+        </w:rPr>
+        <w:br w:type="page"/>
+      </w:r>
+    </w:p>
+    <w:tbl>
+      <w:tblPr>
+        <w:tblStyle w:val="TableGrid"/>
+        <w:tblW w:w="0" w:type="auto"/>
+        <w:tblInd w:w="0" w:type="dxa"/>
+        <w:tblLook w:val="04A0" w:firstRow="1" w:lastRow="0" w:firstColumn="1" w:lastColumn="0" w:noHBand="0" w:noVBand="1"/>
+      </w:tblPr>
+      <w:tblGrid>
+        <w:gridCol w:w="1146"/>
+        <w:gridCol w:w="3319"/>
+        <w:gridCol w:w="2400"/>
+        <w:gridCol w:w="2151"/>
+      </w:tblGrid>
+      <w:tr>
+        <w:tc>
+          <w:tcPr>
+            <w:tcW w:w="1146" w:type="dxa"/>
+            <w:tcBorders>
+              <w:top w:val="single" w:sz="4" w:space="0" w:color="auto"/>
+              <w:left w:val="single" w:sz="4" w:space="0" w:color="auto"/>
+              <w:bottom w:val="single" w:sz="4" w:space="0" w:color="auto"/>
+              <w:right w:val="single" w:sz="4" w:space="0" w:color="auto"/>
+            </w:tcBorders>
+          </w:tcPr>
+          <w:p>
+            <w:pPr>
+              <w:rPr>
+                <w:rFonts w:ascii="Arial" w:hAnsi="Arial" w:cs="Arial"/>
+              </w:rPr>
+            </w:pPr>
+            <w:r>
+              <w:rPr>
+                <w:rFonts w:ascii="Arial" w:hAnsi="Arial" w:cs="Arial"/>
+                <w:b/>
+                <w:bCs/>
+              </w:rPr>
+              <w:lastRenderedPageBreak/>
+              <w:t>Test Scenario</w:t>
+            </w:r>
+          </w:p>
+        </w:tc>
+        <w:tc>
+          <w:tcPr>
+            <w:tcW w:w="3319" w:type="dxa"/>
+            <w:tcBorders>
+              <w:top w:val="single" w:sz="4" w:space="0" w:color="auto"/>
+              <w:left w:val="single" w:sz="4" w:space="0" w:color="auto"/>
+              <w:bottom w:val="single" w:sz="4" w:space="0" w:color="auto"/>
+              <w:right w:val="single" w:sz="4" w:space="0" w:color="auto"/>
+            </w:tcBorders>
+          </w:tcPr>
+          <w:p>
+            <w:pPr>
+              <w:rPr>
+                <w:rFonts w:ascii="Arial" w:hAnsi="Arial" w:cs="Arial"/>
+                <w:b/>
+                <w:bCs/>
+              </w:rPr>
+            </w:pPr>
+            <w:r>
+              <w:rPr>
+                <w:rFonts w:ascii="Arial" w:hAnsi="Arial" w:cs="Arial"/>
+                <w:b/>
+                <w:bCs/>
+              </w:rPr>
+              <w:t>Test Description</w:t>
+            </w:r>
+          </w:p>
+        </w:tc>
+        <w:tc>
+          <w:tcPr>
+            <w:tcW w:w="2400" w:type="dxa"/>
+            <w:tcBorders>
+              <w:top w:val="single" w:sz="4" w:space="0" w:color="auto"/>
+              <w:left w:val="single" w:sz="4" w:space="0" w:color="auto"/>
+              <w:bottom w:val="single" w:sz="4" w:space="0" w:color="auto"/>
+              <w:right w:val="single" w:sz="4" w:space="0" w:color="auto"/>
+            </w:tcBorders>
+          </w:tcPr>
+          <w:p>
+            <w:pPr>
+              <w:rPr>
+                <w:rFonts w:ascii="Arial" w:hAnsi="Arial" w:cs="Arial"/>
+                <w:b/>
+                <w:bCs/>
+              </w:rPr>
+            </w:pPr>
+            <w:r>
+              <w:rPr>
+                <w:rFonts w:ascii="Arial" w:hAnsi="Arial" w:cs="Arial"/>
+                <w:b/>
+                <w:bCs/>
+              </w:rPr>
+              <w:t>Test Values</w:t>
+            </w:r>
+          </w:p>
+        </w:tc>
+        <w:tc>
+          <w:tcPr>
+            <w:tcW w:w="2151" w:type="dxa"/>
+            <w:tcBorders>
+              <w:top w:val="single" w:sz="4" w:space="0" w:color="auto"/>
+              <w:left w:val="single" w:sz="4" w:space="0" w:color="auto"/>
+              <w:bottom w:val="single" w:sz="4" w:space="0" w:color="auto"/>
+              <w:right w:val="single" w:sz="4" w:space="0" w:color="auto"/>
+            </w:tcBorders>
+          </w:tcPr>
+          <w:p>
+            <w:pPr>
+              <w:rPr>
+                <w:rFonts w:ascii="Arial" w:hAnsi="Arial" w:cs="Arial"/>
+                <w:b/>
+                <w:bCs/>
+              </w:rPr>
+            </w:pPr>
+            <w:r>
+              <w:rPr>
+                <w:rFonts w:ascii="Arial" w:hAnsi="Arial" w:cs="Arial"/>
+                <w:b/>
+                <w:bCs/>
+              </w:rPr>
+              <w:t>Expected Outcome</w:t>
+            </w:r>
+          </w:p>
+        </w:tc>
+      </w:tr>
+      <w:tr>
+        <w:tc>
+          <w:tcPr>
+            <w:tcW w:w="1146" w:type="dxa"/>
+            <w:tcBorders>
+              <w:top w:val="single" w:sz="4" w:space="0" w:color="auto"/>
+              <w:left w:val="single" w:sz="4" w:space="0" w:color="auto"/>
+              <w:bottom w:val="single" w:sz="4" w:space="0" w:color="auto"/>
+              <w:right w:val="single" w:sz="4" w:space="0" w:color="auto"/>
+            </w:tcBorders>
+          </w:tcPr>
+          <w:p>
+            <w:pPr>
+              <w:rPr>
+                <w:rFonts w:ascii="Arial" w:hAnsi="Arial" w:cs="Arial"/>
+              </w:rPr>
+            </w:pPr>
+            <w:r>
+              <w:rPr>
+                <w:rFonts w:ascii="Arial" w:hAnsi="Arial" w:cs="Arial"/>
+              </w:rPr>
+              <w:t>8</w:t>
+            </w:r>
+            <w:r>
+              <w:rPr>
+                <w:rFonts w:ascii="Arial" w:hAnsi="Arial" w:cs="Arial"/>
+              </w:rPr>
+              <w:t>.4</w:t>
+            </w:r>
+          </w:p>
+        </w:tc>
+        <w:tc>
+          <w:tcPr>
+            <w:tcW w:w="3319" w:type="dxa"/>
+            <w:tcBorders>
+              <w:top w:val="single" w:sz="4" w:space="0" w:color="auto"/>
+              <w:left w:val="single" w:sz="4" w:space="0" w:color="auto"/>
+              <w:bottom w:val="single" w:sz="4" w:space="0" w:color="auto"/>
+              <w:right w:val="single" w:sz="4" w:space="0" w:color="auto"/>
+            </w:tcBorders>
+          </w:tcPr>
+          <w:p>
+            <w:pPr>
+              <w:rPr>
+                <w:rFonts w:ascii="Arial" w:hAnsi="Arial" w:cs="Arial"/>
+                <w:b/>
+                <w:bCs/>
+              </w:rPr>
+            </w:pPr>
+            <w:r>
+              <w:rPr>
+                <w:rFonts w:ascii="Arial" w:hAnsi="Arial" w:cs="Arial"/>
+              </w:rPr>
+              <w:t xml:space="preserve">This is to test the comments feature of the blog details page when the user who is logged in posts a </w:t>
+            </w:r>
+            <w:r>
+              <w:rPr>
+                <w:rFonts w:ascii="Arial" w:hAnsi="Arial" w:cs="Arial"/>
+              </w:rPr>
+              <w:t>comment that has more than 0 characters and less than 2000 characters</w:t>
+            </w:r>
+          </w:p>
+        </w:tc>
+        <w:tc>
+          <w:tcPr>
+            <w:tcW w:w="2400" w:type="dxa"/>
+            <w:tcBorders>
+              <w:top w:val="single" w:sz="4" w:space="0" w:color="auto"/>
+              <w:left w:val="single" w:sz="4" w:space="0" w:color="auto"/>
+              <w:bottom w:val="single" w:sz="4" w:space="0" w:color="auto"/>
+              <w:right w:val="single" w:sz="4" w:space="0" w:color="auto"/>
+            </w:tcBorders>
+          </w:tcPr>
+          <w:p>
+            <w:pPr>
+              <w:rPr>
+                <w:rFonts w:ascii="Arial" w:hAnsi="Arial" w:cs="Arial"/>
+                <w:b/>
+                <w:bCs/>
+              </w:rPr>
+            </w:pPr>
+            <w:r>
+              <w:rPr>
+                <w:rFonts w:ascii="Arial" w:hAnsi="Arial" w:cs="Arial"/>
+              </w:rPr>
+              <w:t>Comment: This project looks good.</w:t>
+            </w:r>
+          </w:p>
+        </w:tc>
+        <w:tc>
+          <w:tcPr>
+            <w:tcW w:w="2151" w:type="dxa"/>
+            <w:tcBorders>
+              <w:top w:val="single" w:sz="4" w:space="0" w:color="auto"/>
+              <w:left w:val="single" w:sz="4" w:space="0" w:color="auto"/>
+              <w:bottom w:val="single" w:sz="4" w:space="0" w:color="auto"/>
+              <w:right w:val="single" w:sz="4" w:space="0" w:color="auto"/>
+            </w:tcBorders>
+          </w:tcPr>
+          <w:p>
+            <w:pPr>
+              <w:rPr>
+                <w:rFonts w:ascii="Arial" w:hAnsi="Arial" w:cs="Arial"/>
+                <w:b/>
+                <w:bCs/>
+              </w:rPr>
+            </w:pPr>
+            <w:r>
+              <w:rPr>
+                <w:rFonts w:ascii="Arial" w:hAnsi="Arial" w:cs="Arial"/>
+              </w:rPr>
+              <w:t>Comment is posted and is shown as the latest comment in the list of comments for the blog post.</w:t>
+            </w:r>
+          </w:p>
+        </w:tc>
+      </w:tr>
+    </w:tbl>
+    <w:p>
+      <w:pPr>
+        <w:rPr>
+          <w:rFonts w:ascii="Arial" w:hAnsi="Arial" w:cs="Arial"/>
+        </w:rPr>
+      </w:pPr>
+    </w:p>
+    <w:p>
+      <w:pPr>
+        <w:rPr>
+          <w:rFonts w:ascii="Arial" w:hAnsi="Arial" w:cs="Arial"/>
+        </w:rPr>
+      </w:pPr>
+      <w:r>
+        <w:rPr>
+          <w:noProof/>
+        </w:rPr>
+        <w:drawing>
+          <wp:inline distT="0" distB="0" distL="0" distR="0" wp14:anchorId="2CE7767A" wp14:editId="34C91101">
+            <wp:extent cx="5731510" cy="3048000"/>
+            <wp:effectExtent l="0" t="0" r="2540" b="0"/>
+            <wp:docPr id="7" name="Picture 7"/>
+            <wp:cNvGraphicFramePr>
+              <a:graphicFrameLocks xmlns:a="http://schemas.openxmlformats.org/drawingml/2006/main" noChangeAspect="1"/>
+            </wp:cNvGraphicFramePr>
+            <a:graphic xmlns:a="http://schemas.openxmlformats.org/drawingml/2006/main">
+              <a:graphicData uri="http://schemas.openxmlformats.org/drawingml/2006/picture">
+                <pic:pic xmlns:pic="http://schemas.openxmlformats.org/drawingml/2006/picture">
+                  <pic:nvPicPr>
+                    <pic:cNvPr id="1" name=""/>
+                    <pic:cNvPicPr/>
+                  </pic:nvPicPr>
+                  <pic:blipFill rotWithShape="1">
+                    <a:blip r:embed="rId15"/>
+                    <a:srcRect b="5456"/>
+                    <a:stretch/>
+                  </pic:blipFill>
+                  <pic:spPr bwMode="auto">
+                    <a:xfrm>
+                      <a:off x="0" y="0"/>
+                      <a:ext cx="5731510" cy="3048000"/>
+                    </a:xfrm>
+                    <a:prstGeom prst="rect">
+                      <a:avLst/>
+                    </a:prstGeom>
+                    <a:ln>
+                      <a:noFill/>
+                    </a:ln>
+                    <a:extLst>
+                      <a:ext uri="{53640926-AAD7-44D8-BBD7-CCE9431645EC}">
+                        <a14:shadowObscured xmlns:a14="http://schemas.microsoft.com/office/drawing/2010/main"/>
+                      </a:ext>
+                    </a:extLst>
+                  </pic:spPr>
+                </pic:pic>
+              </a:graphicData>
+            </a:graphic>
+          </wp:inline>
+        </w:drawing>
+      </w:r>
+    </w:p>
+    <w:p>
+      <w:pPr>
+        <w:rPr>
+          <w:rFonts w:ascii="Arial" w:hAnsi="Arial" w:cs="Arial"/>
+        </w:rPr>
+      </w:pPr>
+      <w:r>
+        <w:rPr>
+          <w:rFonts w:ascii="Arial" w:hAnsi="Arial" w:cs="Arial"/>
+        </w:rPr>
+        <w:t>Issue with pytest-django configuration where the database I accessed does not have all the records</w:t>
+      </w:r>
+    </w:p>
+    <w:p>
+      <w:pPr>
+        <w:rPr>
+          <w:rFonts w:ascii="Arial" w:hAnsi="Arial" w:cs="Arial"/>
+        </w:rPr>
+      </w:pPr>
+    </w:p>
+    <w:p>
+      <w:pPr>
+        <w:rPr>
+          <w:rFonts w:ascii="Arial" w:eastAsiaTheme="majorEastAsia" w:hAnsi="Arial" w:cs="Arial"/>
+          <w:b/>
+          <w:bCs/>
+          <w:sz w:val="32"/>
+          <w:szCs w:val="32"/>
+        </w:rPr>
+      </w:pPr>
+      <w:r>
+        <w:rPr>
+          <w:rFonts w:ascii="Arial" w:hAnsi="Arial" w:cs="Arial"/>
+          <w:b/>
+          <w:bCs/>
+        </w:rPr>
+        <w:br w:type="page"/>
+      </w:r>
+    </w:p>
+    <w:p>
+      <w:pPr>
+        <w:pStyle w:val="Heading1"/>
+        <w:spacing w:line="360" w:lineRule="auto"/>
+        <w:rPr>
+          <w:rFonts w:ascii="Arial" w:hAnsi="Arial" w:cs="Arial"/>
+          <w:b/>
+          <w:bCs/>
+          <w:color w:val="auto"/>
+        </w:rPr>
+      </w:pPr>
+      <w:bookmarkStart w:id="13" w:name="_Toc25344650"/>
+      <w:r>
+        <w:rPr>
+          <w:rFonts w:ascii="Arial" w:hAnsi="Arial" w:cs="Arial"/>
+          <w:b/>
+          <w:bCs/>
+          <w:color w:val="auto"/>
+        </w:rPr>
+        <w:lastRenderedPageBreak/>
+        <w:t>Coverage Results</w:t>
+      </w:r>
+      <w:bookmarkEnd w:id="13"/>
+    </w:p>
+    <w:p>
+      <w:pPr>
+        <w:spacing w:after="0"/>
+        <w:rPr>
+          <w:rFonts w:ascii="Arial" w:hAnsi="Arial" w:cs="Arial"/>
+        </w:rPr>
+      </w:pPr>
+      <w:r>
+        <w:rPr>
+          <w:rFonts w:ascii="Arial" w:hAnsi="Arial" w:cs="Arial"/>
+        </w:rPr>
+        <w:t>Cannot access coverage as backend is not used.</w:t>
+      </w:r>
+      <w:bookmarkStart w:id="14" w:name="_GoBack"/>
+      <w:bookmarkEnd w:id="14"/>
+    </w:p>
+    <w:p>
+      <w:pPr>
+        <w:spacing w:after="0"/>
+        <w:rPr>
+          <w:rFonts w:ascii="Arial" w:hAnsi="Arial" w:cs="Arial"/>
+        </w:rPr>
+      </w:pPr>
+    </w:p>
     <w:sectPr>
-      <w:footerReference w:type="default" r:id="rId9"/>
+      <w:footerReference w:type="default" r:id="rId16"/>
       <w:pgSz w:w="11906" w:h="16838"/>
       <w:pgMar w:top="1440" w:right="1440" w:bottom="1440" w:left="1440" w:header="708" w:footer="708" w:gutter="0"/>
       <w:cols w:space="708"/>
@@ -8071,6 +9970,28 @@
       <w:szCs w:val="26"/>
     </w:rPr>
   </w:style>
+  <w:style w:type="paragraph" w:styleId="Heading3">
+    <w:name w:val="heading 3"/>
+    <w:basedOn w:val="Normal"/>
+    <w:next w:val="Normal"/>
+    <w:link w:val="Heading3Char"/>
+    <w:uiPriority w:val="9"/>
+    <w:unhideWhenUsed/>
+    <w:qFormat/>
+    <w:rsid w:val="00CE7E67"/>
+    <w:pPr>
+      <w:keepNext/>
+      <w:keepLines/>
+      <w:spacing w:before="40" w:after="0"/>
+      <w:outlineLvl w:val="2"/>
+    </w:pPr>
+    <w:rPr>
+      <w:rFonts w:asciiTheme="majorHAnsi" w:eastAsiaTheme="majorEastAsia" w:hAnsiTheme="majorHAnsi" w:cstheme="majorBidi"/>
+      <w:color w:val="1F3763" w:themeColor="accent1" w:themeShade="7F"/>
+      <w:sz w:val="24"/>
+      <w:szCs w:val="24"/>
+    </w:rPr>
+  </w:style>
   <w:style w:type="character" w:default="1" w:styleId="DefaultParagraphFont">
     <w:name w:val="Default Paragraph Font"/>
     <w:uiPriority w:val="1"/>
@@ -8253,6 +10174,19 @@
       <w:spacing w:after="100"/>
       <w:ind w:left="220"/>
     </w:pPr>
+  </w:style>
+  <w:style w:type="character" w:customStyle="1" w:styleId="Heading3Char">
+    <w:name w:val="Heading 3 Char"/>
+    <w:basedOn w:val="DefaultParagraphFont"/>
+    <w:link w:val="Heading3"/>
+    <w:uiPriority w:val="9"/>
+    <w:rsid w:val="00CE7E67"/>
+    <w:rPr>
+      <w:rFonts w:asciiTheme="majorHAnsi" w:eastAsiaTheme="majorEastAsia" w:hAnsiTheme="majorHAnsi" w:cstheme="majorBidi"/>
+      <w:color w:val="1F3763" w:themeColor="accent1" w:themeShade="7F"/>
+      <w:sz w:val="24"/>
+      <w:szCs w:val="24"/>
+    </w:rPr>
   </w:style>
 </w:styles>
 </file>
@@ -8557,7 +10491,7 @@
 </file>
 
 <file path=customXml/itemProps1.xml><?xml version="1.0" encoding="utf-8"?>
-<ds:datastoreItem xmlns:ds="http://schemas.openxmlformats.org/officeDocument/2006/customXml" ds:itemID="{001BF061-513D-4CCC-A4BA-02138A8F8C93}">
+<ds:datastoreItem xmlns:ds="http://schemas.openxmlformats.org/officeDocument/2006/customXml" ds:itemID="{DF5F3201-14AB-45A8-B6B5-69665DC98A91}">
   <ds:schemaRefs>
     <ds:schemaRef ds:uri="http://schemas.openxmlformats.org/officeDocument/2006/bibliography"/>
   </ds:schemaRefs>

</xml_diff>

<commit_message>
Wrote some more test cases for the contact form as well as re-organized the Testing Report.
</commit_message>
<xml_diff>
--- a/E-Portfolio Testing Report.docx
+++ b/E-Portfolio Testing Report.docx
@@ -292,7 +292,7 @@
             </w:rPr>
             <w:fldChar w:fldCharType="separate"/>
           </w:r>
-          <w:hyperlink w:anchor="_Toc25344638" w:history="1">
+          <w:hyperlink w:anchor="_Toc25451374" w:history="1">
             <w:r>
               <w:rPr>
                 <w:rStyle w:val="Hyperlink"/>
@@ -325,7 +325,7 @@
                 <w:noProof/>
                 <w:webHidden/>
               </w:rPr>
-              <w:instrText xml:space="preserve"> PAGEREF _Toc25344638 \h </w:instrText>
+              <w:instrText xml:space="preserve"> PAGEREF _Toc25451374 \h </w:instrText>
             </w:r>
             <w:r>
               <w:rPr>
@@ -371,7 +371,7 @@
               <w:noProof/>
             </w:rPr>
           </w:pPr>
-          <w:hyperlink w:anchor="_Toc25344639" w:history="1">
+          <w:hyperlink w:anchor="_Toc25451375" w:history="1">
             <w:r>
               <w:rPr>
                 <w:rStyle w:val="Hyperlink"/>
@@ -404,7 +404,7 @@
                 <w:noProof/>
                 <w:webHidden/>
               </w:rPr>
-              <w:instrText xml:space="preserve"> PAGEREF _Toc25344639 \h </w:instrText>
+              <w:instrText xml:space="preserve"> PAGEREF _Toc25451375 \h </w:instrText>
             </w:r>
             <w:r>
               <w:rPr>
@@ -450,7 +450,7 @@
               <w:noProof/>
             </w:rPr>
           </w:pPr>
-          <w:hyperlink w:anchor="_Toc25344640" w:history="1">
+          <w:hyperlink w:anchor="_Toc25451376" w:history="1">
             <w:r>
               <w:rPr>
                 <w:rStyle w:val="Hyperlink"/>
@@ -483,7 +483,7 @@
                 <w:noProof/>
                 <w:webHidden/>
               </w:rPr>
-              <w:instrText xml:space="preserve"> PAGEREF _Toc25344640 \h </w:instrText>
+              <w:instrText xml:space="preserve"> PAGEREF _Toc25451376 \h </w:instrText>
             </w:r>
             <w:r>
               <w:rPr>
@@ -529,7 +529,7 @@
               <w:noProof/>
             </w:rPr>
           </w:pPr>
-          <w:hyperlink w:anchor="_Toc25344641" w:history="1">
+          <w:hyperlink w:anchor="_Toc25451377" w:history="1">
             <w:r>
               <w:rPr>
                 <w:rStyle w:val="Hyperlink"/>
@@ -562,7 +562,7 @@
                 <w:noProof/>
                 <w:webHidden/>
               </w:rPr>
-              <w:instrText xml:space="preserve"> PAGEREF _Toc25344641 \h </w:instrText>
+              <w:instrText xml:space="preserve"> PAGEREF _Toc25451377 \h </w:instrText>
             </w:r>
             <w:r>
               <w:rPr>
@@ -608,7 +608,7 @@
               <w:noProof/>
             </w:rPr>
           </w:pPr>
-          <w:hyperlink w:anchor="_Toc25344642" w:history="1">
+          <w:hyperlink w:anchor="_Toc25451378" w:history="1">
             <w:r>
               <w:rPr>
                 <w:rStyle w:val="Hyperlink"/>
@@ -641,7 +641,7 @@
                 <w:noProof/>
                 <w:webHidden/>
               </w:rPr>
-              <w:instrText xml:space="preserve"> PAGEREF _Toc25344642 \h </w:instrText>
+              <w:instrText xml:space="preserve"> PAGEREF _Toc25451378 \h </w:instrText>
             </w:r>
             <w:r>
               <w:rPr>
@@ -687,7 +687,7 @@
               <w:noProof/>
             </w:rPr>
           </w:pPr>
-          <w:hyperlink w:anchor="_Toc25344643" w:history="1">
+          <w:hyperlink w:anchor="_Toc25451379" w:history="1">
             <w:r>
               <w:rPr>
                 <w:rStyle w:val="Hyperlink"/>
@@ -720,7 +720,7 @@
                 <w:noProof/>
                 <w:webHidden/>
               </w:rPr>
-              <w:instrText xml:space="preserve"> PAGEREF _Toc25344643 \h </w:instrText>
+              <w:instrText xml:space="preserve"> PAGEREF _Toc25451379 \h </w:instrText>
             </w:r>
             <w:r>
               <w:rPr>
@@ -766,7 +766,7 @@
               <w:noProof/>
             </w:rPr>
           </w:pPr>
-          <w:hyperlink w:anchor="_Toc25344644" w:history="1">
+          <w:hyperlink w:anchor="_Toc25451380" w:history="1">
             <w:r>
               <w:rPr>
                 <w:rStyle w:val="Hyperlink"/>
@@ -799,7 +799,7 @@
                 <w:noProof/>
                 <w:webHidden/>
               </w:rPr>
-              <w:instrText xml:space="preserve"> PAGEREF _Toc25344644 \h </w:instrText>
+              <w:instrText xml:space="preserve"> PAGEREF _Toc25451380 \h </w:instrText>
             </w:r>
             <w:r>
               <w:rPr>
@@ -845,7 +845,7 @@
               <w:noProof/>
             </w:rPr>
           </w:pPr>
-          <w:hyperlink w:anchor="_Toc25344645" w:history="1">
+          <w:hyperlink w:anchor="_Toc25451381" w:history="1">
             <w:r>
               <w:rPr>
                 <w:rStyle w:val="Hyperlink"/>
@@ -878,7 +878,7 @@
                 <w:noProof/>
                 <w:webHidden/>
               </w:rPr>
-              <w:instrText xml:space="preserve"> PAGEREF _Toc25344645 \h </w:instrText>
+              <w:instrText xml:space="preserve"> PAGEREF _Toc25451381 \h </w:instrText>
             </w:r>
             <w:r>
               <w:rPr>
@@ -924,7 +924,7 @@
               <w:noProof/>
             </w:rPr>
           </w:pPr>
-          <w:hyperlink w:anchor="_Toc25344646" w:history="1">
+          <w:hyperlink w:anchor="_Toc25451382" w:history="1">
             <w:r>
               <w:rPr>
                 <w:rStyle w:val="Hyperlink"/>
@@ -957,7 +957,7 @@
                 <w:noProof/>
                 <w:webHidden/>
               </w:rPr>
-              <w:instrText xml:space="preserve"> PAGEREF _Toc25344646 \h </w:instrText>
+              <w:instrText xml:space="preserve"> PAGEREF _Toc25451382 \h </w:instrText>
             </w:r>
             <w:r>
               <w:rPr>
@@ -1003,7 +1003,7 @@
               <w:noProof/>
             </w:rPr>
           </w:pPr>
-          <w:hyperlink w:anchor="_Toc25344647" w:history="1">
+          <w:hyperlink w:anchor="_Toc25451383" w:history="1">
             <w:r>
               <w:rPr>
                 <w:rStyle w:val="Hyperlink"/>
@@ -1036,7 +1036,7 @@
                 <w:noProof/>
                 <w:webHidden/>
               </w:rPr>
-              <w:instrText xml:space="preserve"> PAGEREF _Toc25344647 \h </w:instrText>
+              <w:instrText xml:space="preserve"> PAGEREF _Toc25451383 \h </w:instrText>
             </w:r>
             <w:r>
               <w:rPr>
@@ -1082,7 +1082,7 @@
               <w:noProof/>
             </w:rPr>
           </w:pPr>
-          <w:hyperlink w:anchor="_Toc25344648" w:history="1">
+          <w:hyperlink w:anchor="_Toc25451384" w:history="1">
             <w:r>
               <w:rPr>
                 <w:rStyle w:val="Hyperlink"/>
@@ -1115,7 +1115,7 @@
                 <w:noProof/>
                 <w:webHidden/>
               </w:rPr>
-              <w:instrText xml:space="preserve"> PAGEREF _Toc25344648 \h </w:instrText>
+              <w:instrText xml:space="preserve"> PAGEREF _Toc25451384 \h </w:instrText>
             </w:r>
             <w:r>
               <w:rPr>
@@ -1161,7 +1161,7 @@
               <w:noProof/>
             </w:rPr>
           </w:pPr>
-          <w:hyperlink w:anchor="_Toc25344649" w:history="1">
+          <w:hyperlink w:anchor="_Toc25451385" w:history="1">
             <w:r>
               <w:rPr>
                 <w:rStyle w:val="Hyperlink"/>
@@ -1194,7 +1194,7 @@
                 <w:noProof/>
                 <w:webHidden/>
               </w:rPr>
-              <w:instrText xml:space="preserve"> PAGEREF _Toc25344649 \h </w:instrText>
+              <w:instrText xml:space="preserve"> PAGEREF _Toc25451385 \h </w:instrText>
             </w:r>
             <w:r>
               <w:rPr>
@@ -1240,7 +1240,7 @@
               <w:noProof/>
             </w:rPr>
           </w:pPr>
-          <w:hyperlink w:anchor="_Toc25344650" w:history="1">
+          <w:hyperlink w:anchor="_Toc25451386" w:history="1">
             <w:r>
               <w:rPr>
                 <w:rStyle w:val="Hyperlink"/>
@@ -1273,7 +1273,7 @@
                 <w:noProof/>
                 <w:webHidden/>
               </w:rPr>
-              <w:instrText xml:space="preserve"> PAGEREF _Toc25344650 \h </w:instrText>
+              <w:instrText xml:space="preserve"> PAGEREF _Toc25451386 \h </w:instrText>
             </w:r>
             <w:r>
               <w:rPr>
@@ -1296,7 +1296,7 @@
                 <w:noProof/>
                 <w:webHidden/>
               </w:rPr>
-              <w:t>14</w:t>
+              <w:t>10</w:t>
             </w:r>
             <w:r>
               <w:rPr>
@@ -1359,7 +1359,7 @@
           <w:color w:val="auto"/>
         </w:rPr>
       </w:pPr>
-      <w:bookmarkStart w:id="0" w:name="_Toc25344638"/>
+      <w:bookmarkStart w:id="0" w:name="_Toc25451374"/>
       <w:r>
         <w:rPr>
           <w:rFonts w:ascii="Arial" w:hAnsi="Arial" w:cs="Arial"/>
@@ -1394,7 +1394,7 @@
           <w:u w:val="single"/>
         </w:rPr>
       </w:pPr>
-      <w:bookmarkStart w:id="1" w:name="_Toc25344639"/>
+      <w:bookmarkStart w:id="1" w:name="_Toc25451375"/>
       <w:r>
         <w:rPr>
           <w:rFonts w:ascii="Arial" w:hAnsi="Arial" w:cs="Arial"/>
@@ -1739,7 +1739,7 @@
           <w:u w:val="single"/>
         </w:rPr>
       </w:pPr>
-      <w:bookmarkStart w:id="2" w:name="_Toc25344640"/>
+      <w:bookmarkStart w:id="2" w:name="_Toc25451376"/>
       <w:r>
         <w:rPr>
           <w:rFonts w:ascii="Arial" w:hAnsi="Arial" w:cs="Arial"/>
@@ -2074,7 +2074,13 @@
               <w:rPr>
                 <w:rFonts w:ascii="Arial" w:hAnsi="Arial" w:cs="Arial"/>
               </w:rPr>
-              <w:t xml:space="preserve">Message showing </w:t>
+              <w:t>Error m</w:t>
+            </w:r>
+            <w:r>
+              <w:rPr>
+                <w:rFonts w:ascii="Arial" w:hAnsi="Arial" w:cs="Arial"/>
+              </w:rPr>
+              <w:t xml:space="preserve">essage showing </w:t>
             </w:r>
             <w:r>
               <w:rPr>
@@ -2244,7 +2250,13 @@
               <w:rPr>
                 <w:rFonts w:ascii="Arial" w:hAnsi="Arial" w:cs="Arial"/>
               </w:rPr>
-              <w:t>Message showing invalid email format should appear.</w:t>
+              <w:t>Error m</w:t>
+            </w:r>
+            <w:r>
+              <w:rPr>
+                <w:rFonts w:ascii="Arial" w:hAnsi="Arial" w:cs="Arial"/>
+              </w:rPr>
+              <w:t>essage showing invalid email format should appear.</w:t>
             </w:r>
           </w:p>
         </w:tc>
@@ -2259,25 +2271,24 @@
               <w:bottom w:val="single" w:sz="4" w:space="0" w:color="auto"/>
               <w:right w:val="single" w:sz="4" w:space="0" w:color="auto"/>
             </w:tcBorders>
-            <w:hideMark/>
-          </w:tcPr>
-          <w:p>
-            <w:pPr>
-              <w:rPr>
-                <w:rFonts w:ascii="Arial" w:hAnsi="Arial" w:cs="Arial"/>
-              </w:rPr>
-            </w:pPr>
-            <w:r>
-              <w:rPr>
-                <w:rFonts w:ascii="Arial" w:hAnsi="Arial" w:cs="Arial"/>
-              </w:rPr>
-              <w:t>2</w:t>
-            </w:r>
-            <w:r>
-              <w:rPr>
-                <w:rFonts w:ascii="Arial" w:hAnsi="Arial" w:cs="Arial"/>
-              </w:rPr>
-              <w:t>.3</w:t>
+          </w:tcPr>
+          <w:p>
+            <w:pPr>
+              <w:rPr>
+                <w:rFonts w:ascii="Arial" w:hAnsi="Arial" w:cs="Arial"/>
+              </w:rPr>
+            </w:pPr>
+            <w:r>
+              <w:rPr>
+                <w:rFonts w:ascii="Arial" w:hAnsi="Arial" w:cs="Arial"/>
+              </w:rPr>
+              <w:t>2.</w:t>
+            </w:r>
+            <w:r>
+              <w:rPr>
+                <w:rFonts w:ascii="Arial" w:hAnsi="Arial" w:cs="Arial"/>
+              </w:rPr>
+              <w:t>3</w:t>
             </w:r>
           </w:p>
         </w:tc>
@@ -2290,19 +2301,18 @@
               <w:bottom w:val="single" w:sz="4" w:space="0" w:color="auto"/>
               <w:right w:val="single" w:sz="4" w:space="0" w:color="auto"/>
             </w:tcBorders>
-            <w:hideMark/>
-          </w:tcPr>
-          <w:p>
-            <w:pPr>
-              <w:rPr>
-                <w:rFonts w:ascii="Arial" w:hAnsi="Arial" w:cs="Arial"/>
-              </w:rPr>
-            </w:pPr>
-            <w:r>
-              <w:rPr>
-                <w:rFonts w:ascii="Arial" w:hAnsi="Arial" w:cs="Arial"/>
-              </w:rPr>
-              <w:t>This is to test the contact form when input is provided to all fields and that a valid email is supplied for the email field.</w:t>
+          </w:tcPr>
+          <w:p>
+            <w:pPr>
+              <w:rPr>
+                <w:rFonts w:ascii="Arial" w:hAnsi="Arial" w:cs="Arial"/>
+              </w:rPr>
+            </w:pPr>
+            <w:r>
+              <w:rPr>
+                <w:rFonts w:ascii="Arial" w:hAnsi="Arial" w:cs="Arial"/>
+              </w:rPr>
+              <w:t>This is to test the submission of the contact message form when a name of more than 50 characters is given.</w:t>
             </w:r>
           </w:p>
         </w:tc>
@@ -2315,19 +2325,24 @@
               <w:bottom w:val="single" w:sz="4" w:space="0" w:color="auto"/>
               <w:right w:val="single" w:sz="4" w:space="0" w:color="auto"/>
             </w:tcBorders>
-            <w:hideMark/>
-          </w:tcPr>
-          <w:p>
-            <w:pPr>
-              <w:rPr>
-                <w:rFonts w:ascii="Arial" w:hAnsi="Arial" w:cs="Arial"/>
-              </w:rPr>
-            </w:pPr>
-            <w:r>
-              <w:rPr>
-                <w:rFonts w:ascii="Arial" w:hAnsi="Arial" w:cs="Arial"/>
-              </w:rPr>
-              <w:t>Name: Ray</w:t>
+          </w:tcPr>
+          <w:p>
+            <w:pPr>
+              <w:rPr>
+                <w:rFonts w:ascii="Arial" w:hAnsi="Arial" w:cs="Arial"/>
+              </w:rPr>
+            </w:pPr>
+            <w:r>
+              <w:rPr>
+                <w:rFonts w:ascii="Arial" w:hAnsi="Arial" w:cs="Arial"/>
+              </w:rPr>
+              <w:t xml:space="preserve">Name: </w:t>
+            </w:r>
+            <w:r>
+              <w:rPr>
+                <w:rFonts w:ascii="Arial" w:hAnsi="Arial" w:cs="Arial"/>
+              </w:rPr>
+              <w:t>&lt;Type the letter ’A’ 51 times&gt;</w:t>
             </w:r>
           </w:p>
           <w:p>
@@ -2365,13 +2380,6 @@
               <w:t>Message: “Hi! Would like to meet up?”</w:t>
             </w:r>
           </w:p>
-          <w:p>
-            <w:pPr>
-              <w:rPr>
-                <w:rFonts w:ascii="Arial" w:hAnsi="Arial" w:cs="Arial"/>
-              </w:rPr>
-            </w:pPr>
-          </w:p>
         </w:tc>
         <w:tc>
           <w:tcPr>
@@ -2382,7 +2390,527 @@
               <w:bottom w:val="single" w:sz="4" w:space="0" w:color="auto"/>
               <w:right w:val="single" w:sz="4" w:space="0" w:color="auto"/>
             </w:tcBorders>
-            <w:hideMark/>
+          </w:tcPr>
+          <w:p>
+            <w:pPr>
+              <w:rPr>
+                <w:rFonts w:ascii="Arial" w:hAnsi="Arial" w:cs="Arial"/>
+              </w:rPr>
+            </w:pPr>
+            <w:r>
+              <w:rPr>
+                <w:rFonts w:ascii="Arial" w:hAnsi="Arial" w:cs="Arial"/>
+              </w:rPr>
+              <w:t>An error showing that name should not exceed 50 characters is shown.</w:t>
+            </w:r>
+          </w:p>
+        </w:tc>
+      </w:tr>
+      <w:tr>
+        <w:tc>
+          <w:tcPr>
+            <w:tcW w:w="1147" w:type="dxa"/>
+            <w:tcBorders>
+              <w:top w:val="single" w:sz="4" w:space="0" w:color="auto"/>
+              <w:left w:val="single" w:sz="4" w:space="0" w:color="auto"/>
+              <w:bottom w:val="single" w:sz="4" w:space="0" w:color="auto"/>
+              <w:right w:val="single" w:sz="4" w:space="0" w:color="auto"/>
+            </w:tcBorders>
+          </w:tcPr>
+          <w:p>
+            <w:pPr>
+              <w:rPr>
+                <w:rFonts w:ascii="Arial" w:hAnsi="Arial" w:cs="Arial"/>
+              </w:rPr>
+            </w:pPr>
+            <w:r>
+              <w:rPr>
+                <w:rFonts w:ascii="Arial" w:hAnsi="Arial" w:cs="Arial"/>
+              </w:rPr>
+              <w:t>2.4</w:t>
+            </w:r>
+          </w:p>
+        </w:tc>
+        <w:tc>
+          <w:tcPr>
+            <w:tcW w:w="3314" w:type="dxa"/>
+            <w:tcBorders>
+              <w:top w:val="single" w:sz="4" w:space="0" w:color="auto"/>
+              <w:left w:val="single" w:sz="4" w:space="0" w:color="auto"/>
+              <w:bottom w:val="single" w:sz="4" w:space="0" w:color="auto"/>
+              <w:right w:val="single" w:sz="4" w:space="0" w:color="auto"/>
+            </w:tcBorders>
+          </w:tcPr>
+          <w:p>
+            <w:pPr>
+              <w:rPr>
+                <w:rFonts w:ascii="Arial" w:hAnsi="Arial" w:cs="Arial"/>
+              </w:rPr>
+            </w:pPr>
+            <w:r>
+              <w:rPr>
+                <w:rFonts w:ascii="Arial" w:hAnsi="Arial" w:cs="Arial"/>
+              </w:rPr>
+              <w:t>This is to test the submission of the contact message form when a</w:t>
+            </w:r>
+            <w:r>
+              <w:rPr>
+                <w:rFonts w:ascii="Arial" w:hAnsi="Arial" w:cs="Arial"/>
+              </w:rPr>
+              <w:t>n</w:t>
+            </w:r>
+            <w:r>
+              <w:rPr>
+                <w:rFonts w:ascii="Arial" w:hAnsi="Arial" w:cs="Arial"/>
+              </w:rPr>
+              <w:t xml:space="preserve"> </w:t>
+            </w:r>
+            <w:r>
+              <w:rPr>
+                <w:rFonts w:ascii="Arial" w:hAnsi="Arial" w:cs="Arial"/>
+              </w:rPr>
+              <w:t>email</w:t>
+            </w:r>
+            <w:r>
+              <w:rPr>
+                <w:rFonts w:ascii="Arial" w:hAnsi="Arial" w:cs="Arial"/>
+              </w:rPr>
+              <w:t xml:space="preserve"> of more than </w:t>
+            </w:r>
+            <w:r>
+              <w:rPr>
+                <w:rFonts w:ascii="Arial" w:hAnsi="Arial" w:cs="Arial"/>
+              </w:rPr>
+              <w:t>7</w:t>
+            </w:r>
+            <w:r>
+              <w:rPr>
+                <w:rFonts w:ascii="Arial" w:hAnsi="Arial" w:cs="Arial"/>
+              </w:rPr>
+              <w:t>0 characters is given.</w:t>
+            </w:r>
+          </w:p>
+        </w:tc>
+        <w:tc>
+          <w:tcPr>
+            <w:tcW w:w="2402" w:type="dxa"/>
+            <w:tcBorders>
+              <w:top w:val="single" w:sz="4" w:space="0" w:color="auto"/>
+              <w:left w:val="single" w:sz="4" w:space="0" w:color="auto"/>
+              <w:bottom w:val="single" w:sz="4" w:space="0" w:color="auto"/>
+              <w:right w:val="single" w:sz="4" w:space="0" w:color="auto"/>
+            </w:tcBorders>
+          </w:tcPr>
+          <w:p>
+            <w:pPr>
+              <w:rPr>
+                <w:rFonts w:ascii="Arial" w:hAnsi="Arial" w:cs="Arial"/>
+              </w:rPr>
+            </w:pPr>
+            <w:r>
+              <w:rPr>
+                <w:rFonts w:ascii="Arial" w:hAnsi="Arial" w:cs="Arial"/>
+              </w:rPr>
+              <w:t xml:space="preserve">Name: </w:t>
+            </w:r>
+            <w:r>
+              <w:rPr>
+                <w:rFonts w:ascii="Arial" w:hAnsi="Arial" w:cs="Arial"/>
+              </w:rPr>
+              <w:t>Ray</w:t>
+            </w:r>
+          </w:p>
+          <w:p>
+            <w:pPr>
+              <w:rPr>
+                <w:color w:val="0563C1" w:themeColor="hyperlink"/>
+                <w:u w:val="single"/>
+              </w:rPr>
+            </w:pPr>
+            <w:r>
+              <w:rPr>
+                <w:rFonts w:ascii="Arial" w:hAnsi="Arial" w:cs="Arial"/>
+              </w:rPr>
+              <w:t xml:space="preserve">Email: </w:t>
+            </w:r>
+            <w:hyperlink r:id="rId8" w:history="1">
+              <w:r>
+                <w:rPr>
+                  <w:rFonts w:ascii="Arial" w:hAnsi="Arial" w:cs="Arial"/>
+                </w:rPr>
+                <w:t>&lt;Type the letter ‘A’ 62 times&gt;</w:t>
+              </w:r>
+              <w:r>
+                <w:rPr>
+                  <w:rStyle w:val="Hyperlink"/>
+                  <w:rFonts w:ascii="Arial" w:hAnsi="Arial" w:cs="Arial"/>
+                </w:rPr>
+                <w:t>@mail.com</w:t>
+              </w:r>
+            </w:hyperlink>
+          </w:p>
+          <w:p>
+            <w:pPr>
+              <w:rPr>
+                <w:rFonts w:ascii="Arial" w:hAnsi="Arial" w:cs="Arial"/>
+              </w:rPr>
+            </w:pPr>
+            <w:r>
+              <w:rPr>
+                <w:rFonts w:ascii="Arial" w:hAnsi="Arial" w:cs="Arial"/>
+              </w:rPr>
+              <w:t>Message: “Hi! Would like to meet up?”</w:t>
+            </w:r>
+          </w:p>
+        </w:tc>
+        <w:tc>
+          <w:tcPr>
+            <w:tcW w:w="2153" w:type="dxa"/>
+            <w:tcBorders>
+              <w:top w:val="single" w:sz="4" w:space="0" w:color="auto"/>
+              <w:left w:val="single" w:sz="4" w:space="0" w:color="auto"/>
+              <w:bottom w:val="single" w:sz="4" w:space="0" w:color="auto"/>
+              <w:right w:val="single" w:sz="4" w:space="0" w:color="auto"/>
+            </w:tcBorders>
+          </w:tcPr>
+          <w:p>
+            <w:pPr>
+              <w:rPr>
+                <w:rFonts w:ascii="Arial" w:hAnsi="Arial" w:cs="Arial"/>
+              </w:rPr>
+            </w:pPr>
+            <w:r>
+              <w:rPr>
+                <w:rFonts w:ascii="Arial" w:hAnsi="Arial" w:cs="Arial"/>
+              </w:rPr>
+              <w:t xml:space="preserve">An error showing that name should not exceed </w:t>
+            </w:r>
+            <w:r>
+              <w:rPr>
+                <w:rFonts w:ascii="Arial" w:hAnsi="Arial" w:cs="Arial"/>
+              </w:rPr>
+              <w:t>7</w:t>
+            </w:r>
+            <w:r>
+              <w:rPr>
+                <w:rFonts w:ascii="Arial" w:hAnsi="Arial" w:cs="Arial"/>
+              </w:rPr>
+              <w:t>0 characters is shown.</w:t>
+            </w:r>
+          </w:p>
+        </w:tc>
+      </w:tr>
+      <w:tr>
+        <w:tc>
+          <w:tcPr>
+            <w:tcW w:w="1147" w:type="dxa"/>
+            <w:tcBorders>
+              <w:top w:val="single" w:sz="4" w:space="0" w:color="auto"/>
+              <w:left w:val="single" w:sz="4" w:space="0" w:color="auto"/>
+              <w:bottom w:val="single" w:sz="4" w:space="0" w:color="auto"/>
+              <w:right w:val="single" w:sz="4" w:space="0" w:color="auto"/>
+            </w:tcBorders>
+          </w:tcPr>
+          <w:p>
+            <w:pPr>
+              <w:rPr>
+                <w:rFonts w:ascii="Arial" w:hAnsi="Arial" w:cs="Arial"/>
+              </w:rPr>
+            </w:pPr>
+            <w:r>
+              <w:rPr>
+                <w:rFonts w:ascii="Arial" w:hAnsi="Arial" w:cs="Arial"/>
+              </w:rPr>
+              <w:t>2.5</w:t>
+            </w:r>
+          </w:p>
+        </w:tc>
+        <w:tc>
+          <w:tcPr>
+            <w:tcW w:w="3314" w:type="dxa"/>
+            <w:tcBorders>
+              <w:top w:val="single" w:sz="4" w:space="0" w:color="auto"/>
+              <w:left w:val="single" w:sz="4" w:space="0" w:color="auto"/>
+              <w:bottom w:val="single" w:sz="4" w:space="0" w:color="auto"/>
+              <w:right w:val="single" w:sz="4" w:space="0" w:color="auto"/>
+            </w:tcBorders>
+          </w:tcPr>
+          <w:p>
+            <w:pPr>
+              <w:rPr>
+                <w:rFonts w:ascii="Arial" w:hAnsi="Arial" w:cs="Arial"/>
+              </w:rPr>
+            </w:pPr>
+            <w:r>
+              <w:rPr>
+                <w:rFonts w:ascii="Arial" w:hAnsi="Arial" w:cs="Arial"/>
+              </w:rPr>
+              <w:t>This is to test the submission of the contact message form when a message of more than 2000 characters is given.</w:t>
+            </w:r>
+          </w:p>
+        </w:tc>
+        <w:tc>
+          <w:tcPr>
+            <w:tcW w:w="2402" w:type="dxa"/>
+            <w:tcBorders>
+              <w:top w:val="single" w:sz="4" w:space="0" w:color="auto"/>
+              <w:left w:val="single" w:sz="4" w:space="0" w:color="auto"/>
+              <w:bottom w:val="single" w:sz="4" w:space="0" w:color="auto"/>
+              <w:right w:val="single" w:sz="4" w:space="0" w:color="auto"/>
+            </w:tcBorders>
+          </w:tcPr>
+          <w:p>
+            <w:pPr>
+              <w:rPr>
+                <w:rFonts w:ascii="Arial" w:hAnsi="Arial" w:cs="Arial"/>
+              </w:rPr>
+            </w:pPr>
+            <w:r>
+              <w:rPr>
+                <w:rFonts w:ascii="Arial" w:hAnsi="Arial" w:cs="Arial"/>
+              </w:rPr>
+              <w:t xml:space="preserve">Name: </w:t>
+            </w:r>
+            <w:r>
+              <w:rPr>
+                <w:rFonts w:ascii="Arial" w:hAnsi="Arial" w:cs="Arial"/>
+              </w:rPr>
+              <w:t>Ray</w:t>
+            </w:r>
+          </w:p>
+          <w:p>
+            <w:pPr>
+              <w:rPr>
+                <w:rFonts w:ascii="Arial" w:hAnsi="Arial" w:cs="Arial"/>
+              </w:rPr>
+            </w:pPr>
+            <w:r>
+              <w:rPr>
+                <w:rFonts w:ascii="Arial" w:hAnsi="Arial" w:cs="Arial"/>
+              </w:rPr>
+              <w:t xml:space="preserve">Email: </w:t>
+            </w:r>
+            <w:hyperlink r:id="rId9" w:history="1">
+              <w:r>
+                <w:rPr>
+                  <w:rStyle w:val="Hyperlink"/>
+                  <w:rFonts w:ascii="Arial" w:hAnsi="Arial" w:cs="Arial"/>
+                </w:rPr>
+                <w:t>ray@mail.com</w:t>
+              </w:r>
+            </w:hyperlink>
+          </w:p>
+          <w:p>
+            <w:pPr>
+              <w:rPr>
+                <w:rFonts w:ascii="Arial" w:hAnsi="Arial" w:cs="Arial"/>
+              </w:rPr>
+            </w:pPr>
+            <w:r>
+              <w:rPr>
+                <w:rFonts w:ascii="Arial" w:hAnsi="Arial" w:cs="Arial"/>
+              </w:rPr>
+              <w:t xml:space="preserve">Message: </w:t>
+            </w:r>
+            <w:r>
+              <w:rPr>
+                <w:rFonts w:ascii="Arial" w:hAnsi="Arial" w:cs="Arial"/>
+              </w:rPr>
+              <w:t>&lt;Type the letter ‘A’ 2001 times&gt;</w:t>
+            </w:r>
+          </w:p>
+        </w:tc>
+        <w:tc>
+          <w:tcPr>
+            <w:tcW w:w="2153" w:type="dxa"/>
+            <w:tcBorders>
+              <w:top w:val="single" w:sz="4" w:space="0" w:color="auto"/>
+              <w:left w:val="single" w:sz="4" w:space="0" w:color="auto"/>
+              <w:bottom w:val="single" w:sz="4" w:space="0" w:color="auto"/>
+              <w:right w:val="single" w:sz="4" w:space="0" w:color="auto"/>
+            </w:tcBorders>
+          </w:tcPr>
+          <w:p>
+            <w:pPr>
+              <w:rPr>
+                <w:rFonts w:ascii="Arial" w:hAnsi="Arial" w:cs="Arial"/>
+              </w:rPr>
+            </w:pPr>
+            <w:r>
+              <w:rPr>
+                <w:rFonts w:ascii="Arial" w:hAnsi="Arial" w:cs="Arial"/>
+              </w:rPr>
+              <w:t xml:space="preserve">An error showing that </w:t>
+            </w:r>
+            <w:r>
+              <w:rPr>
+                <w:rFonts w:ascii="Arial" w:hAnsi="Arial" w:cs="Arial"/>
+              </w:rPr>
+              <w:t>message</w:t>
+            </w:r>
+            <w:r>
+              <w:rPr>
+                <w:rFonts w:ascii="Arial" w:hAnsi="Arial" w:cs="Arial"/>
+              </w:rPr>
+              <w:t xml:space="preserve"> should </w:t>
+            </w:r>
+            <w:r>
+              <w:rPr>
+                <w:rFonts w:ascii="Arial" w:hAnsi="Arial" w:cs="Arial"/>
+              </w:rPr>
+              <w:t xml:space="preserve">not </w:t>
+            </w:r>
+            <w:r>
+              <w:rPr>
+                <w:rFonts w:ascii="Arial" w:hAnsi="Arial" w:cs="Arial"/>
+              </w:rPr>
+              <w:t xml:space="preserve">exceed </w:t>
+            </w:r>
+            <w:r>
+              <w:rPr>
+                <w:rFonts w:ascii="Arial" w:hAnsi="Arial" w:cs="Arial"/>
+              </w:rPr>
+              <w:t>200</w:t>
+            </w:r>
+            <w:r>
+              <w:rPr>
+                <w:rFonts w:ascii="Arial" w:hAnsi="Arial" w:cs="Arial"/>
+              </w:rPr>
+              <w:t>0 characters is shown.</w:t>
+            </w:r>
+          </w:p>
+        </w:tc>
+      </w:tr>
+      <w:tr>
+        <w:tc>
+          <w:tcPr>
+            <w:tcW w:w="1147" w:type="dxa"/>
+            <w:tcBorders>
+              <w:top w:val="single" w:sz="4" w:space="0" w:color="auto"/>
+              <w:left w:val="single" w:sz="4" w:space="0" w:color="auto"/>
+              <w:bottom w:val="single" w:sz="4" w:space="0" w:color="auto"/>
+              <w:right w:val="single" w:sz="4" w:space="0" w:color="auto"/>
+            </w:tcBorders>
+          </w:tcPr>
+          <w:p>
+            <w:pPr>
+              <w:rPr>
+                <w:rFonts w:ascii="Arial" w:hAnsi="Arial" w:cs="Arial"/>
+              </w:rPr>
+            </w:pPr>
+            <w:r>
+              <w:rPr>
+                <w:rFonts w:ascii="Arial" w:hAnsi="Arial" w:cs="Arial"/>
+              </w:rPr>
+              <w:t>2.</w:t>
+            </w:r>
+            <w:r>
+              <w:rPr>
+                <w:rFonts w:ascii="Arial" w:hAnsi="Arial" w:cs="Arial"/>
+              </w:rPr>
+              <w:t>6</w:t>
+            </w:r>
+          </w:p>
+        </w:tc>
+        <w:tc>
+          <w:tcPr>
+            <w:tcW w:w="3314" w:type="dxa"/>
+            <w:tcBorders>
+              <w:top w:val="single" w:sz="4" w:space="0" w:color="auto"/>
+              <w:left w:val="single" w:sz="4" w:space="0" w:color="auto"/>
+              <w:bottom w:val="single" w:sz="4" w:space="0" w:color="auto"/>
+              <w:right w:val="single" w:sz="4" w:space="0" w:color="auto"/>
+            </w:tcBorders>
+          </w:tcPr>
+          <w:p>
+            <w:pPr>
+              <w:rPr>
+                <w:rFonts w:ascii="Arial" w:hAnsi="Arial" w:cs="Arial"/>
+              </w:rPr>
+            </w:pPr>
+            <w:r>
+              <w:rPr>
+                <w:rFonts w:ascii="Arial" w:hAnsi="Arial" w:cs="Arial"/>
+              </w:rPr>
+              <w:t>This is to test the contact form when input is provided to all fields and that a valid email is supplied for the email field.</w:t>
+            </w:r>
+          </w:p>
+        </w:tc>
+        <w:tc>
+          <w:tcPr>
+            <w:tcW w:w="2402" w:type="dxa"/>
+            <w:tcBorders>
+              <w:top w:val="single" w:sz="4" w:space="0" w:color="auto"/>
+              <w:left w:val="single" w:sz="4" w:space="0" w:color="auto"/>
+              <w:bottom w:val="single" w:sz="4" w:space="0" w:color="auto"/>
+              <w:right w:val="single" w:sz="4" w:space="0" w:color="auto"/>
+            </w:tcBorders>
+          </w:tcPr>
+          <w:p>
+            <w:pPr>
+              <w:rPr>
+                <w:rFonts w:ascii="Arial" w:hAnsi="Arial" w:cs="Arial"/>
+              </w:rPr>
+            </w:pPr>
+            <w:r>
+              <w:rPr>
+                <w:rFonts w:ascii="Arial" w:hAnsi="Arial" w:cs="Arial"/>
+              </w:rPr>
+              <w:t>Name: Ray</w:t>
+            </w:r>
+          </w:p>
+          <w:p>
+            <w:pPr>
+              <w:rPr>
+                <w:rFonts w:ascii="Arial" w:hAnsi="Arial" w:cs="Arial"/>
+              </w:rPr>
+            </w:pPr>
+            <w:r>
+              <w:rPr>
+                <w:rFonts w:ascii="Arial" w:hAnsi="Arial" w:cs="Arial"/>
+              </w:rPr>
+              <w:t xml:space="preserve">Email: </w:t>
+            </w:r>
+            <w:hyperlink r:id="rId10" w:history="1">
+              <w:r>
+                <w:rPr>
+                  <w:rStyle w:val="Hyperlink"/>
+                  <w:rFonts w:ascii="Arial" w:hAnsi="Arial" w:cs="Arial"/>
+                </w:rPr>
+                <w:t>ray@mail.com</w:t>
+              </w:r>
+            </w:hyperlink>
+          </w:p>
+          <w:p>
+            <w:pPr>
+              <w:rPr>
+                <w:rFonts w:ascii="Arial" w:hAnsi="Arial" w:cs="Arial"/>
+              </w:rPr>
+            </w:pPr>
+            <w:r>
+              <w:rPr>
+                <w:rFonts w:ascii="Arial" w:hAnsi="Arial" w:cs="Arial"/>
+              </w:rPr>
+              <w:t>Message: “Hi! Would like to meet up?”</w:t>
+            </w:r>
+          </w:p>
+          <w:p>
+            <w:pPr>
+              <w:rPr>
+                <w:rFonts w:ascii="Arial" w:hAnsi="Arial" w:cs="Arial"/>
+              </w:rPr>
+            </w:pPr>
+          </w:p>
+        </w:tc>
+        <w:tc>
+          <w:tcPr>
+            <w:tcW w:w="2153" w:type="dxa"/>
+            <w:tcBorders>
+              <w:top w:val="single" w:sz="4" w:space="0" w:color="auto"/>
+              <w:left w:val="single" w:sz="4" w:space="0" w:color="auto"/>
+              <w:bottom w:val="single" w:sz="4" w:space="0" w:color="auto"/>
+              <w:right w:val="single" w:sz="4" w:space="0" w:color="auto"/>
+            </w:tcBorders>
           </w:tcPr>
           <w:p>
             <w:pPr>
@@ -2454,7 +2982,7 @@
         </w:rPr>
       </w:pPr>
       <w:bookmarkStart w:id="3" w:name="_Hlk25068915"/>
-      <w:bookmarkStart w:id="4" w:name="_Toc25344641"/>
+      <w:bookmarkStart w:id="4" w:name="_Toc25451377"/>
       <w:r>
         <w:rPr>
           <w:rFonts w:ascii="Arial" w:hAnsi="Arial" w:cs="Arial"/>
@@ -3609,7 +4137,7 @@
           <w:u w:val="single"/>
         </w:rPr>
       </w:pPr>
-      <w:bookmarkStart w:id="5" w:name="_Toc25344642"/>
+      <w:bookmarkStart w:id="5" w:name="_Toc25451378"/>
       <w:bookmarkEnd w:id="3"/>
       <w:r>
         <w:rPr>
@@ -5338,7 +5866,7 @@
           <w:u w:val="single"/>
         </w:rPr>
       </w:pPr>
-      <w:bookmarkStart w:id="6" w:name="_Toc25344643"/>
+      <w:bookmarkStart w:id="6" w:name="_Toc25451379"/>
       <w:r>
         <w:rPr>
           <w:rFonts w:ascii="Arial" w:hAnsi="Arial" w:cs="Arial"/>
@@ -5715,7 +6243,7 @@
           <w:u w:val="single"/>
         </w:rPr>
       </w:pPr>
-      <w:bookmarkStart w:id="7" w:name="_Toc25344644"/>
+      <w:bookmarkStart w:id="7" w:name="_Toc25451380"/>
       <w:r>
         <w:rPr>
           <w:rFonts w:ascii="Arial" w:hAnsi="Arial" w:cs="Arial"/>
@@ -6158,7 +6686,21 @@
               <w:rPr>
                 <w:rFonts w:ascii="Arial" w:hAnsi="Arial" w:cs="Arial"/>
               </w:rPr>
-              <w:t>” category are shown.</w:t>
+              <w:t xml:space="preserve">” category </w:t>
+            </w:r>
+            <w:proofErr w:type="gramStart"/>
+            <w:r>
+              <w:rPr>
+                <w:rFonts w:ascii="Arial" w:hAnsi="Arial" w:cs="Arial"/>
+              </w:rPr>
+              <w:t>are</w:t>
+            </w:r>
+            <w:proofErr w:type="gramEnd"/>
+            <w:r>
+              <w:rPr>
+                <w:rFonts w:ascii="Arial" w:hAnsi="Arial" w:cs="Arial"/>
+              </w:rPr>
+              <w:t xml:space="preserve"> shown.</w:t>
             </w:r>
           </w:p>
         </w:tc>
@@ -6188,7 +6730,7 @@
           <w:u w:val="single"/>
         </w:rPr>
       </w:pPr>
-      <w:bookmarkStart w:id="8" w:name="_Toc25344645"/>
+      <w:bookmarkStart w:id="8" w:name="_Toc25451381"/>
       <w:r>
         <w:rPr>
           <w:rFonts w:ascii="Arial" w:hAnsi="Arial" w:cs="Arial"/>
@@ -6518,7 +7060,7 @@
           <w:u w:val="single"/>
         </w:rPr>
       </w:pPr>
-      <w:bookmarkStart w:id="9" w:name="_Toc25344646"/>
+      <w:bookmarkStart w:id="9" w:name="_Toc25451382"/>
       <w:r>
         <w:rPr>
           <w:rFonts w:ascii="Arial" w:hAnsi="Arial" w:cs="Arial"/>
@@ -7338,7 +7880,7 @@
           <w:color w:val="auto"/>
         </w:rPr>
       </w:pPr>
-      <w:bookmarkStart w:id="10" w:name="_Toc25344647"/>
+      <w:bookmarkStart w:id="10" w:name="_Toc25451383"/>
       <w:r>
         <w:rPr>
           <w:rFonts w:ascii="Arial" w:hAnsi="Arial" w:cs="Arial"/>
@@ -7373,7 +7915,7 @@
           <w:szCs w:val="28"/>
         </w:rPr>
       </w:pPr>
-      <w:bookmarkStart w:id="11" w:name="_Toc25344648"/>
+      <w:bookmarkStart w:id="11" w:name="_Toc25451384"/>
       <w:r>
         <w:rPr>
           <w:rFonts w:ascii="Arial" w:hAnsi="Arial" w:cs="Arial"/>
@@ -7396,15 +7938,25 @@
           <w:szCs w:val="24"/>
         </w:rPr>
       </w:pPr>
+    </w:p>
+    <w:p>
+      <w:pPr>
+        <w:spacing w:after="0"/>
+        <w:rPr>
+          <w:rFonts w:ascii="Arial" w:hAnsi="Arial" w:cs="Arial"/>
+          <w:sz w:val="24"/>
+          <w:szCs w:val="24"/>
+        </w:rPr>
+      </w:pPr>
       <w:r>
         <w:rPr>
           <w:noProof/>
         </w:rPr>
         <w:drawing>
-          <wp:inline distT="0" distB="0" distL="0" distR="0" wp14:anchorId="05746926" wp14:editId="54CB9CFC">
-            <wp:extent cx="5731510" cy="2918460"/>
-            <wp:effectExtent l="0" t="0" r="2540" b="0"/>
-            <wp:docPr id="2" name="Picture 2"/>
+          <wp:inline distT="0" distB="0" distL="0" distR="0" wp14:anchorId="76595CCC" wp14:editId="32D47581">
+            <wp:extent cx="5731510" cy="3063240"/>
+            <wp:effectExtent l="0" t="0" r="2540" b="3810"/>
+            <wp:docPr id="4" name="Picture 4"/>
             <wp:cNvGraphicFramePr>
               <a:graphicFrameLocks xmlns:a="http://schemas.openxmlformats.org/drawingml/2006/main" noChangeAspect="1"/>
             </wp:cNvGraphicFramePr>
@@ -7416,14 +7968,14 @@
                     <pic:cNvPicPr/>
                   </pic:nvPicPr>
                   <pic:blipFill rotWithShape="1">
-                    <a:blip r:embed="rId8"/>
-                    <a:srcRect b="9474"/>
+                    <a:blip r:embed="rId11"/>
+                    <a:srcRect b="4983"/>
                     <a:stretch/>
                   </pic:blipFill>
                   <pic:spPr bwMode="auto">
                     <a:xfrm>
                       <a:off x="0" y="0"/>
-                      <a:ext cx="5731510" cy="2918460"/>
+                      <a:ext cx="5731510" cy="3063240"/>
                     </a:xfrm>
                     <a:prstGeom prst="rect">
                       <a:avLst/>
@@ -7468,386 +8020,10 @@
           <w:noProof/>
         </w:rPr>
         <w:drawing>
-          <wp:inline distT="0" distB="0" distL="0" distR="0" wp14:anchorId="34ACFE82" wp14:editId="3727EF1F">
-            <wp:extent cx="5731510" cy="1244600"/>
-            <wp:effectExtent l="0" t="0" r="2540" b="0"/>
-            <wp:docPr id="3" name="Picture 3"/>
-            <wp:cNvGraphicFramePr>
-              <a:graphicFrameLocks xmlns:a="http://schemas.openxmlformats.org/drawingml/2006/main" noChangeAspect="1"/>
-            </wp:cNvGraphicFramePr>
-            <a:graphic xmlns:a="http://schemas.openxmlformats.org/drawingml/2006/main">
-              <a:graphicData uri="http://schemas.openxmlformats.org/drawingml/2006/picture">
-                <pic:pic xmlns:pic="http://schemas.openxmlformats.org/drawingml/2006/picture">
-                  <pic:nvPicPr>
-                    <pic:cNvPr id="1" name=""/>
-                    <pic:cNvPicPr/>
-                  </pic:nvPicPr>
-                  <pic:blipFill>
-                    <a:blip r:embed="rId9"/>
-                    <a:stretch>
-                      <a:fillRect/>
-                    </a:stretch>
-                  </pic:blipFill>
-                  <pic:spPr>
-                    <a:xfrm>
-                      <a:off x="0" y="0"/>
-                      <a:ext cx="5731510" cy="1244600"/>
-                    </a:xfrm>
-                    <a:prstGeom prst="rect">
-                      <a:avLst/>
-                    </a:prstGeom>
-                  </pic:spPr>
-                </pic:pic>
-              </a:graphicData>
-            </a:graphic>
-          </wp:inline>
-        </w:drawing>
-      </w:r>
-    </w:p>
-    <w:p>
-      <w:pPr>
-        <w:spacing w:after="0"/>
-        <w:rPr>
-          <w:rFonts w:ascii="Arial" w:hAnsi="Arial" w:cs="Arial"/>
-          <w:sz w:val="24"/>
-          <w:szCs w:val="24"/>
-        </w:rPr>
-      </w:pPr>
-    </w:p>
-    <w:p>
-      <w:pPr>
-        <w:rPr>
-          <w:rFonts w:ascii="Arial" w:eastAsiaTheme="majorEastAsia" w:hAnsi="Arial" w:cs="Arial"/>
-          <w:b/>
-          <w:bCs/>
-          <w:sz w:val="28"/>
-          <w:szCs w:val="28"/>
-        </w:rPr>
-      </w:pPr>
-      <w:r>
-        <w:rPr>
-          <w:rFonts w:ascii="Arial" w:hAnsi="Arial" w:cs="Arial"/>
-          <w:b/>
-          <w:bCs/>
-          <w:sz w:val="28"/>
-          <w:szCs w:val="28"/>
-        </w:rPr>
-        <w:br w:type="page"/>
-      </w:r>
-    </w:p>
-    <w:p>
-      <w:pPr>
-        <w:pStyle w:val="Heading2"/>
-        <w:spacing w:line="360" w:lineRule="auto"/>
-        <w:rPr>
-          <w:rFonts w:ascii="Arial" w:hAnsi="Arial" w:cs="Arial"/>
-          <w:b/>
-          <w:bCs/>
-          <w:color w:val="auto"/>
-          <w:sz w:val="28"/>
-          <w:szCs w:val="28"/>
-        </w:rPr>
-      </w:pPr>
-      <w:bookmarkStart w:id="12" w:name="_Toc25344649"/>
-      <w:r>
-        <w:rPr>
-          <w:rFonts w:ascii="Arial" w:hAnsi="Arial" w:cs="Arial"/>
-          <w:b/>
-          <w:bCs/>
-          <w:color w:val="auto"/>
-          <w:sz w:val="28"/>
-          <w:szCs w:val="28"/>
-        </w:rPr>
-        <w:lastRenderedPageBreak/>
-        <w:t>Failed Test Cases</w:t>
-      </w:r>
-      <w:bookmarkEnd w:id="12"/>
-    </w:p>
-    <w:p>
-      <w:pPr>
-        <w:pStyle w:val="Heading3"/>
-        <w:spacing w:line="360" w:lineRule="auto"/>
-        <w:rPr>
-          <w:rFonts w:ascii="Arial" w:hAnsi="Arial" w:cs="Arial"/>
-          <w:b/>
-          <w:bCs/>
-          <w:color w:val="auto"/>
-        </w:rPr>
-      </w:pPr>
-      <w:r>
-        <w:rPr>
-          <w:rFonts w:ascii="Arial" w:hAnsi="Arial" w:cs="Arial"/>
-          <w:b/>
-          <w:bCs/>
-          <w:color w:val="auto"/>
-        </w:rPr>
-        <w:t>test_access_project_details</w:t>
-      </w:r>
-    </w:p>
-    <w:tbl>
-      <w:tblPr>
-        <w:tblStyle w:val="TableGrid"/>
-        <w:tblW w:w="0" w:type="auto"/>
-        <w:tblInd w:w="0" w:type="dxa"/>
-        <w:tblLook w:val="04A0" w:firstRow="1" w:lastRow="0" w:firstColumn="1" w:lastColumn="0" w:noHBand="0" w:noVBand="1"/>
-      </w:tblPr>
-      <w:tblGrid>
-        <w:gridCol w:w="1146"/>
-        <w:gridCol w:w="3319"/>
-        <w:gridCol w:w="2400"/>
-        <w:gridCol w:w="2151"/>
-      </w:tblGrid>
-      <w:tr>
-        <w:tc>
-          <w:tcPr>
-            <w:tcW w:w="1146" w:type="dxa"/>
-            <w:tcBorders>
-              <w:top w:val="single" w:sz="4" w:space="0" w:color="auto"/>
-              <w:left w:val="single" w:sz="4" w:space="0" w:color="auto"/>
-              <w:bottom w:val="single" w:sz="4" w:space="0" w:color="auto"/>
-              <w:right w:val="single" w:sz="4" w:space="0" w:color="auto"/>
-            </w:tcBorders>
-            <w:hideMark/>
-          </w:tcPr>
-          <w:p>
-            <w:pPr>
-              <w:rPr>
-                <w:rFonts w:ascii="Arial" w:hAnsi="Arial" w:cs="Arial"/>
-                <w:b/>
-                <w:bCs/>
-              </w:rPr>
-            </w:pPr>
-            <w:r>
-              <w:rPr>
-                <w:rFonts w:ascii="Arial" w:hAnsi="Arial" w:cs="Arial"/>
-                <w:b/>
-                <w:bCs/>
-              </w:rPr>
-              <w:t>Test Scenario</w:t>
-            </w:r>
-          </w:p>
-        </w:tc>
-        <w:tc>
-          <w:tcPr>
-            <w:tcW w:w="3319" w:type="dxa"/>
-            <w:tcBorders>
-              <w:top w:val="single" w:sz="4" w:space="0" w:color="auto"/>
-              <w:left w:val="single" w:sz="4" w:space="0" w:color="auto"/>
-              <w:bottom w:val="single" w:sz="4" w:space="0" w:color="auto"/>
-              <w:right w:val="single" w:sz="4" w:space="0" w:color="auto"/>
-            </w:tcBorders>
-            <w:hideMark/>
-          </w:tcPr>
-          <w:p>
-            <w:pPr>
-              <w:rPr>
-                <w:rFonts w:ascii="Arial" w:hAnsi="Arial" w:cs="Arial"/>
-                <w:b/>
-                <w:bCs/>
-              </w:rPr>
-            </w:pPr>
-            <w:r>
-              <w:rPr>
-                <w:rFonts w:ascii="Arial" w:hAnsi="Arial" w:cs="Arial"/>
-                <w:b/>
-                <w:bCs/>
-              </w:rPr>
-              <w:t>Test Description</w:t>
-            </w:r>
-          </w:p>
-        </w:tc>
-        <w:tc>
-          <w:tcPr>
-            <w:tcW w:w="2400" w:type="dxa"/>
-            <w:tcBorders>
-              <w:top w:val="single" w:sz="4" w:space="0" w:color="auto"/>
-              <w:left w:val="single" w:sz="4" w:space="0" w:color="auto"/>
-              <w:bottom w:val="single" w:sz="4" w:space="0" w:color="auto"/>
-              <w:right w:val="single" w:sz="4" w:space="0" w:color="auto"/>
-            </w:tcBorders>
-            <w:hideMark/>
-          </w:tcPr>
-          <w:p>
-            <w:pPr>
-              <w:rPr>
-                <w:rFonts w:ascii="Arial" w:hAnsi="Arial" w:cs="Arial"/>
-                <w:b/>
-                <w:bCs/>
-              </w:rPr>
-            </w:pPr>
-            <w:r>
-              <w:rPr>
-                <w:rFonts w:ascii="Arial" w:hAnsi="Arial" w:cs="Arial"/>
-                <w:b/>
-                <w:bCs/>
-              </w:rPr>
-              <w:t>Test Values</w:t>
-            </w:r>
-          </w:p>
-        </w:tc>
-        <w:tc>
-          <w:tcPr>
-            <w:tcW w:w="2151" w:type="dxa"/>
-            <w:tcBorders>
-              <w:top w:val="single" w:sz="4" w:space="0" w:color="auto"/>
-              <w:left w:val="single" w:sz="4" w:space="0" w:color="auto"/>
-              <w:bottom w:val="single" w:sz="4" w:space="0" w:color="auto"/>
-              <w:right w:val="single" w:sz="4" w:space="0" w:color="auto"/>
-            </w:tcBorders>
-            <w:hideMark/>
-          </w:tcPr>
-          <w:p>
-            <w:pPr>
-              <w:rPr>
-                <w:rFonts w:ascii="Arial" w:hAnsi="Arial" w:cs="Arial"/>
-                <w:b/>
-                <w:bCs/>
-              </w:rPr>
-            </w:pPr>
-            <w:r>
-              <w:rPr>
-                <w:rFonts w:ascii="Arial" w:hAnsi="Arial" w:cs="Arial"/>
-                <w:b/>
-                <w:bCs/>
-              </w:rPr>
-              <w:t>Expected Outcome</w:t>
-            </w:r>
-          </w:p>
-        </w:tc>
-      </w:tr>
-      <w:tr>
-        <w:tc>
-          <w:tcPr>
-            <w:tcW w:w="1146" w:type="dxa"/>
-            <w:tcBorders>
-              <w:top w:val="single" w:sz="4" w:space="0" w:color="auto"/>
-              <w:left w:val="single" w:sz="4" w:space="0" w:color="auto"/>
-              <w:bottom w:val="single" w:sz="4" w:space="0" w:color="auto"/>
-              <w:right w:val="single" w:sz="4" w:space="0" w:color="auto"/>
-            </w:tcBorders>
-          </w:tcPr>
-          <w:p>
-            <w:pPr>
-              <w:rPr>
-                <w:rFonts w:ascii="Arial" w:hAnsi="Arial" w:cs="Arial"/>
-              </w:rPr>
-            </w:pPr>
-            <w:r>
-              <w:rPr>
-                <w:rFonts w:ascii="Arial" w:hAnsi="Arial" w:cs="Arial"/>
-              </w:rPr>
-              <w:t>1.1</w:t>
-            </w:r>
-          </w:p>
-        </w:tc>
-        <w:tc>
-          <w:tcPr>
-            <w:tcW w:w="3319" w:type="dxa"/>
-            <w:tcBorders>
-              <w:top w:val="single" w:sz="4" w:space="0" w:color="auto"/>
-              <w:left w:val="single" w:sz="4" w:space="0" w:color="auto"/>
-              <w:bottom w:val="single" w:sz="4" w:space="0" w:color="auto"/>
-              <w:right w:val="single" w:sz="4" w:space="0" w:color="auto"/>
-            </w:tcBorders>
-          </w:tcPr>
-          <w:p>
-            <w:pPr>
-              <w:rPr>
-                <w:rFonts w:ascii="Arial" w:hAnsi="Arial" w:cs="Arial"/>
-                <w:b/>
-                <w:bCs/>
-              </w:rPr>
-            </w:pPr>
-            <w:r>
-              <w:rPr>
-                <w:rFonts w:ascii="Arial" w:hAnsi="Arial" w:cs="Arial"/>
-              </w:rPr>
-              <w:t>This is to test</w:t>
-            </w:r>
-            <w:r>
-              <w:rPr>
-                <w:rFonts w:ascii="Arial" w:hAnsi="Arial" w:cs="Arial"/>
-              </w:rPr>
-              <w:t xml:space="preserve"> the projects section of the “Home” page</w:t>
-            </w:r>
-            <w:r>
-              <w:rPr>
-                <w:rFonts w:ascii="Arial" w:hAnsi="Arial" w:cs="Arial"/>
-              </w:rPr>
-              <w:t xml:space="preserve"> if clicking the “Read More” button for the project “BackToGoal” will redirect the user to the project details page for “BackToGoal”.</w:t>
-            </w:r>
-          </w:p>
-        </w:tc>
-        <w:tc>
-          <w:tcPr>
-            <w:tcW w:w="2400" w:type="dxa"/>
-            <w:tcBorders>
-              <w:top w:val="single" w:sz="4" w:space="0" w:color="auto"/>
-              <w:left w:val="single" w:sz="4" w:space="0" w:color="auto"/>
-              <w:bottom w:val="single" w:sz="4" w:space="0" w:color="auto"/>
-              <w:right w:val="single" w:sz="4" w:space="0" w:color="auto"/>
-            </w:tcBorders>
-          </w:tcPr>
-          <w:p>
-            <w:pPr>
-              <w:rPr>
-                <w:rFonts w:ascii="Arial" w:hAnsi="Arial" w:cs="Arial"/>
-                <w:b/>
-                <w:bCs/>
-              </w:rPr>
-            </w:pPr>
-            <w:r>
-              <w:rPr>
-                <w:rFonts w:ascii="Arial" w:hAnsi="Arial" w:cs="Arial"/>
-              </w:rPr>
-              <w:t>Click the “Read More” button for the project “BackToGoal”</w:t>
-            </w:r>
-          </w:p>
-        </w:tc>
-        <w:tc>
-          <w:tcPr>
-            <w:tcW w:w="2151" w:type="dxa"/>
-            <w:tcBorders>
-              <w:top w:val="single" w:sz="4" w:space="0" w:color="auto"/>
-              <w:left w:val="single" w:sz="4" w:space="0" w:color="auto"/>
-              <w:bottom w:val="single" w:sz="4" w:space="0" w:color="auto"/>
-              <w:right w:val="single" w:sz="4" w:space="0" w:color="auto"/>
-            </w:tcBorders>
-          </w:tcPr>
-          <w:p>
-            <w:pPr>
-              <w:rPr>
-                <w:rFonts w:ascii="Arial" w:hAnsi="Arial" w:cs="Arial"/>
-                <w:b/>
-                <w:bCs/>
-              </w:rPr>
-            </w:pPr>
-            <w:r>
-              <w:rPr>
-                <w:rFonts w:ascii="Arial" w:hAnsi="Arial" w:cs="Arial"/>
-              </w:rPr>
-              <w:t>User is redirected to a project details page with the project details for the project “BackToGoal”.</w:t>
-            </w:r>
-          </w:p>
-        </w:tc>
-      </w:tr>
-    </w:tbl>
-    <w:p/>
-    <w:p>
-      <w:pPr>
-        <w:rPr>
-          <w:rFonts w:ascii="Arial" w:hAnsi="Arial" w:cs="Arial"/>
-        </w:rPr>
-      </w:pPr>
-      <w:r>
-        <w:rPr>
-          <w:noProof/>
-        </w:rPr>
-        <w:drawing>
-          <wp:inline distT="0" distB="0" distL="0" distR="0" wp14:anchorId="48A4B7D2" wp14:editId="40E3EFC0">
-            <wp:extent cx="5731510" cy="1196340"/>
-            <wp:effectExtent l="0" t="0" r="2540" b="3810"/>
-            <wp:docPr id="8" name="Picture 8"/>
+          <wp:inline distT="0" distB="0" distL="0" distR="0" wp14:anchorId="3AE2A023" wp14:editId="08C62178">
+            <wp:extent cx="5730469" cy="1519736"/>
+            <wp:effectExtent l="0" t="0" r="3810" b="4445"/>
+            <wp:docPr id="11" name="Picture 11"/>
             <wp:cNvGraphicFramePr>
               <a:graphicFrameLocks xmlns:a="http://schemas.openxmlformats.org/drawingml/2006/main" noChangeAspect="1"/>
             </wp:cNvGraphicFramePr>
@@ -7859,14 +8035,14 @@
                     <pic:cNvPicPr/>
                   </pic:nvPicPr>
                   <pic:blipFill rotWithShape="1">
-                    <a:blip r:embed="rId10"/>
-                    <a:srcRect b="62892"/>
+                    <a:blip r:embed="rId12"/>
+                    <a:srcRect t="47868" b="4983"/>
                     <a:stretch/>
                   </pic:blipFill>
                   <pic:spPr bwMode="auto">
                     <a:xfrm>
                       <a:off x="0" y="0"/>
-                      <a:ext cx="5731510" cy="1196340"/>
+                      <a:ext cx="5731510" cy="1520012"/>
                     </a:xfrm>
                     <a:prstGeom prst="rect">
                       <a:avLst/>
@@ -7893,291 +8069,118 @@
           <w:rFonts w:ascii="Arial" w:hAnsi="Arial" w:cs="Arial"/>
         </w:rPr>
       </w:pPr>
+    </w:p>
+    <w:p>
+      <w:pPr>
+        <w:pStyle w:val="Heading2"/>
+        <w:rPr>
+          <w:rFonts w:ascii="Arial" w:hAnsi="Arial" w:cs="Arial"/>
+          <w:b/>
+          <w:bCs/>
+          <w:color w:val="auto"/>
+          <w:sz w:val="28"/>
+          <w:szCs w:val="28"/>
+        </w:rPr>
+      </w:pPr>
       <w:r>
         <w:rPr>
           <w:rFonts w:ascii="Arial" w:hAnsi="Arial" w:cs="Arial"/>
+          <w:b/>
+          <w:bCs/>
+          <w:color w:val="auto"/>
+          <w:sz w:val="28"/>
+          <w:szCs w:val="28"/>
+        </w:rPr>
+        <w:t>Justification</w:t>
+      </w:r>
+    </w:p>
+    <w:p>
+      <w:pPr>
+        <w:rPr>
+          <w:rFonts w:ascii="Arial" w:hAnsi="Arial" w:cs="Arial"/>
+        </w:rPr>
+      </w:pPr>
+      <w:r>
+        <w:rPr>
+          <w:rFonts w:ascii="Arial" w:hAnsi="Arial" w:cs="Arial"/>
+        </w:rPr>
+        <w:t>All of the 30 written unit tests passed.</w:t>
+      </w:r>
+    </w:p>
+    <w:p>
+      <w:pPr>
+        <w:rPr>
+          <w:rFonts w:ascii="Arial" w:eastAsiaTheme="majorEastAsia" w:hAnsi="Arial" w:cs="Arial"/>
+          <w:b/>
+          <w:bCs/>
+          <w:sz w:val="28"/>
+          <w:szCs w:val="28"/>
+        </w:rPr>
+      </w:pPr>
+      <w:r>
+        <w:rPr>
+          <w:rFonts w:ascii="Arial" w:hAnsi="Arial" w:cs="Arial"/>
+          <w:b/>
+          <w:bCs/>
+          <w:sz w:val="28"/>
+          <w:szCs w:val="28"/>
         </w:rPr>
         <w:br w:type="page"/>
       </w:r>
     </w:p>
-    <w:tbl>
-      <w:tblPr>
-        <w:tblStyle w:val="TableGrid"/>
-        <w:tblW w:w="0" w:type="auto"/>
-        <w:tblInd w:w="0" w:type="dxa"/>
-        <w:tblLook w:val="04A0" w:firstRow="1" w:lastRow="0" w:firstColumn="1" w:lastColumn="0" w:noHBand="0" w:noVBand="1"/>
-      </w:tblPr>
-      <w:tblGrid>
-        <w:gridCol w:w="1146"/>
-        <w:gridCol w:w="3319"/>
-        <w:gridCol w:w="2400"/>
-        <w:gridCol w:w="2151"/>
-      </w:tblGrid>
-      <w:tr>
-        <w:tc>
-          <w:tcPr>
-            <w:tcW w:w="1146" w:type="dxa"/>
-            <w:tcBorders>
-              <w:top w:val="single" w:sz="4" w:space="0" w:color="auto"/>
-              <w:left w:val="single" w:sz="4" w:space="0" w:color="auto"/>
-              <w:bottom w:val="single" w:sz="4" w:space="0" w:color="auto"/>
-              <w:right w:val="single" w:sz="4" w:space="0" w:color="auto"/>
-            </w:tcBorders>
-          </w:tcPr>
-          <w:p>
-            <w:pPr>
-              <w:rPr>
-                <w:rFonts w:ascii="Arial" w:hAnsi="Arial" w:cs="Arial"/>
-              </w:rPr>
-            </w:pPr>
-            <w:r>
-              <w:rPr>
-                <w:rFonts w:ascii="Arial" w:hAnsi="Arial" w:cs="Arial"/>
-                <w:b/>
-                <w:bCs/>
-              </w:rPr>
-              <w:lastRenderedPageBreak/>
-              <w:t>Test Scenario</w:t>
-            </w:r>
-          </w:p>
-        </w:tc>
-        <w:tc>
-          <w:tcPr>
-            <w:tcW w:w="3319" w:type="dxa"/>
-            <w:tcBorders>
-              <w:top w:val="single" w:sz="4" w:space="0" w:color="auto"/>
-              <w:left w:val="single" w:sz="4" w:space="0" w:color="auto"/>
-              <w:bottom w:val="single" w:sz="4" w:space="0" w:color="auto"/>
-              <w:right w:val="single" w:sz="4" w:space="0" w:color="auto"/>
-            </w:tcBorders>
-          </w:tcPr>
-          <w:p>
-            <w:pPr>
-              <w:rPr>
-                <w:rFonts w:ascii="Arial" w:hAnsi="Arial" w:cs="Arial"/>
-                <w:b/>
-                <w:bCs/>
-              </w:rPr>
-            </w:pPr>
-            <w:r>
-              <w:rPr>
-                <w:rFonts w:ascii="Arial" w:hAnsi="Arial" w:cs="Arial"/>
-                <w:b/>
-                <w:bCs/>
-              </w:rPr>
-              <w:t>Test Description</w:t>
-            </w:r>
-          </w:p>
-        </w:tc>
-        <w:tc>
-          <w:tcPr>
-            <w:tcW w:w="2400" w:type="dxa"/>
-            <w:tcBorders>
-              <w:top w:val="single" w:sz="4" w:space="0" w:color="auto"/>
-              <w:left w:val="single" w:sz="4" w:space="0" w:color="auto"/>
-              <w:bottom w:val="single" w:sz="4" w:space="0" w:color="auto"/>
-              <w:right w:val="single" w:sz="4" w:space="0" w:color="auto"/>
-            </w:tcBorders>
-          </w:tcPr>
-          <w:p>
-            <w:pPr>
-              <w:rPr>
-                <w:rFonts w:ascii="Arial" w:hAnsi="Arial" w:cs="Arial"/>
-                <w:b/>
-                <w:bCs/>
-              </w:rPr>
-            </w:pPr>
-            <w:r>
-              <w:rPr>
-                <w:rFonts w:ascii="Arial" w:hAnsi="Arial" w:cs="Arial"/>
-                <w:b/>
-                <w:bCs/>
-              </w:rPr>
-              <w:t>Test Values</w:t>
-            </w:r>
-          </w:p>
-        </w:tc>
-        <w:tc>
-          <w:tcPr>
-            <w:tcW w:w="2151" w:type="dxa"/>
-            <w:tcBorders>
-              <w:top w:val="single" w:sz="4" w:space="0" w:color="auto"/>
-              <w:left w:val="single" w:sz="4" w:space="0" w:color="auto"/>
-              <w:bottom w:val="single" w:sz="4" w:space="0" w:color="auto"/>
-              <w:right w:val="single" w:sz="4" w:space="0" w:color="auto"/>
-            </w:tcBorders>
-          </w:tcPr>
-          <w:p>
-            <w:pPr>
-              <w:rPr>
-                <w:rFonts w:ascii="Arial" w:hAnsi="Arial" w:cs="Arial"/>
-                <w:b/>
-                <w:bCs/>
-              </w:rPr>
-            </w:pPr>
-            <w:r>
-              <w:rPr>
-                <w:rFonts w:ascii="Arial" w:hAnsi="Arial" w:cs="Arial"/>
-                <w:b/>
-                <w:bCs/>
-              </w:rPr>
-              <w:t>Expected Outcome</w:t>
-            </w:r>
-          </w:p>
-        </w:tc>
-      </w:tr>
-      <w:tr>
-        <w:tc>
-          <w:tcPr>
-            <w:tcW w:w="1146" w:type="dxa"/>
-            <w:tcBorders>
-              <w:top w:val="single" w:sz="4" w:space="0" w:color="auto"/>
-              <w:left w:val="single" w:sz="4" w:space="0" w:color="auto"/>
-              <w:bottom w:val="single" w:sz="4" w:space="0" w:color="auto"/>
-              <w:right w:val="single" w:sz="4" w:space="0" w:color="auto"/>
-            </w:tcBorders>
-          </w:tcPr>
-          <w:p>
-            <w:pPr>
-              <w:rPr>
-                <w:rFonts w:ascii="Arial" w:hAnsi="Arial" w:cs="Arial"/>
-              </w:rPr>
-            </w:pPr>
-            <w:r>
-              <w:rPr>
-                <w:rFonts w:ascii="Arial" w:hAnsi="Arial" w:cs="Arial"/>
-              </w:rPr>
-              <w:t>2.1</w:t>
-            </w:r>
-          </w:p>
-        </w:tc>
-        <w:tc>
-          <w:tcPr>
-            <w:tcW w:w="3319" w:type="dxa"/>
-            <w:tcBorders>
-              <w:top w:val="single" w:sz="4" w:space="0" w:color="auto"/>
-              <w:left w:val="single" w:sz="4" w:space="0" w:color="auto"/>
-              <w:bottom w:val="single" w:sz="4" w:space="0" w:color="auto"/>
-              <w:right w:val="single" w:sz="4" w:space="0" w:color="auto"/>
-            </w:tcBorders>
-          </w:tcPr>
-          <w:p>
-            <w:pPr>
-              <w:rPr>
-                <w:rFonts w:ascii="Arial" w:hAnsi="Arial" w:cs="Arial"/>
-                <w:b/>
-                <w:bCs/>
-              </w:rPr>
-            </w:pPr>
-            <w:r>
-              <w:rPr>
-                <w:rFonts w:ascii="Arial" w:hAnsi="Arial" w:cs="Arial"/>
-              </w:rPr>
-              <w:t>This is to test the submission of the contact message form when no input is given.</w:t>
-            </w:r>
-          </w:p>
-        </w:tc>
-        <w:tc>
-          <w:tcPr>
-            <w:tcW w:w="2400" w:type="dxa"/>
-            <w:tcBorders>
-              <w:top w:val="single" w:sz="4" w:space="0" w:color="auto"/>
-              <w:left w:val="single" w:sz="4" w:space="0" w:color="auto"/>
-              <w:bottom w:val="single" w:sz="4" w:space="0" w:color="auto"/>
-              <w:right w:val="single" w:sz="4" w:space="0" w:color="auto"/>
-            </w:tcBorders>
-          </w:tcPr>
-          <w:p>
-            <w:pPr>
-              <w:rPr>
-                <w:rFonts w:ascii="Arial" w:hAnsi="Arial" w:cs="Arial"/>
-              </w:rPr>
-            </w:pPr>
-            <w:r>
-              <w:rPr>
-                <w:rFonts w:ascii="Arial" w:hAnsi="Arial" w:cs="Arial"/>
-              </w:rPr>
-              <w:t>Name: None</w:t>
-            </w:r>
-          </w:p>
-          <w:p>
-            <w:pPr>
-              <w:rPr>
-                <w:rFonts w:ascii="Arial" w:hAnsi="Arial" w:cs="Arial"/>
-              </w:rPr>
-            </w:pPr>
-            <w:r>
-              <w:rPr>
-                <w:rFonts w:ascii="Arial" w:hAnsi="Arial" w:cs="Arial"/>
-              </w:rPr>
-              <w:t>Email: None</w:t>
-            </w:r>
-          </w:p>
-          <w:p>
-            <w:pPr>
-              <w:rPr>
-                <w:rFonts w:ascii="Arial" w:hAnsi="Arial" w:cs="Arial"/>
-                <w:b/>
-                <w:bCs/>
-              </w:rPr>
-            </w:pPr>
-            <w:r>
-              <w:rPr>
-                <w:rFonts w:ascii="Arial" w:hAnsi="Arial" w:cs="Arial"/>
-              </w:rPr>
-              <w:t>Message: None</w:t>
-            </w:r>
-          </w:p>
-        </w:tc>
-        <w:tc>
-          <w:tcPr>
-            <w:tcW w:w="2151" w:type="dxa"/>
-            <w:tcBorders>
-              <w:top w:val="single" w:sz="4" w:space="0" w:color="auto"/>
-              <w:left w:val="single" w:sz="4" w:space="0" w:color="auto"/>
-              <w:bottom w:val="single" w:sz="4" w:space="0" w:color="auto"/>
-              <w:right w:val="single" w:sz="4" w:space="0" w:color="auto"/>
-            </w:tcBorders>
-          </w:tcPr>
-          <w:p>
-            <w:pPr>
-              <w:rPr>
-                <w:rFonts w:ascii="Arial" w:hAnsi="Arial" w:cs="Arial"/>
-                <w:b/>
-                <w:bCs/>
-              </w:rPr>
-            </w:pPr>
-            <w:r>
-              <w:rPr>
-                <w:rFonts w:ascii="Arial" w:hAnsi="Arial" w:cs="Arial"/>
-              </w:rPr>
-              <w:t>Message showing “Please fill up empty” fields should appear.</w:t>
-            </w:r>
-          </w:p>
-        </w:tc>
-      </w:tr>
-    </w:tbl>
     <w:p>
       <w:pPr>
-        <w:spacing w:after="0"/>
+        <w:pStyle w:val="Heading1"/>
+        <w:spacing w:line="360" w:lineRule="auto"/>
         <w:rPr>
           <w:rFonts w:ascii="Arial" w:hAnsi="Arial" w:cs="Arial"/>
           <w:b/>
           <w:bCs/>
-          <w:sz w:val="24"/>
-          <w:szCs w:val="24"/>
+          <w:color w:val="auto"/>
         </w:rPr>
       </w:pPr>
+      <w:bookmarkStart w:id="12" w:name="_Toc25451386"/>
+      <w:r>
+        <w:rPr>
+          <w:rFonts w:ascii="Arial" w:hAnsi="Arial" w:cs="Arial"/>
+          <w:b/>
+          <w:bCs/>
+          <w:color w:val="auto"/>
+        </w:rPr>
+        <w:lastRenderedPageBreak/>
+        <w:t>Coverage Results</w:t>
+      </w:r>
+      <w:bookmarkEnd w:id="12"/>
+    </w:p>
+    <w:p>
+      <w:pPr>
+        <w:pStyle w:val="Heading2"/>
+        <w:rPr>
+          <w:rFonts w:ascii="Arial" w:hAnsi="Arial" w:cs="Arial"/>
+          <w:b/>
+          <w:bCs/>
+          <w:color w:val="auto"/>
+          <w:sz w:val="28"/>
+          <w:szCs w:val="28"/>
+        </w:rPr>
+      </w:pPr>
+      <w:r>
+        <w:rPr>
+          <w:rFonts w:ascii="Arial" w:hAnsi="Arial" w:cs="Arial"/>
+          <w:b/>
+          <w:bCs/>
+          <w:color w:val="auto"/>
+          <w:sz w:val="28"/>
+          <w:szCs w:val="28"/>
+        </w:rPr>
+        <w:t>Screenshot of Results</w:t>
+      </w:r>
     </w:p>
     <w:p>
       <w:pPr>
         <w:spacing w:after="0"/>
         <w:rPr>
           <w:rFonts w:ascii="Arial" w:hAnsi="Arial" w:cs="Arial"/>
-          <w:b/>
-          <w:bCs/>
-          <w:sz w:val="24"/>
-          <w:szCs w:val="24"/>
         </w:rPr>
       </w:pPr>
       <w:r>
@@ -8185,10 +8188,10 @@
           <w:noProof/>
         </w:rPr>
         <w:drawing>
-          <wp:inline distT="0" distB="0" distL="0" distR="0" wp14:anchorId="4D629402" wp14:editId="3BAA5068">
-            <wp:extent cx="5731510" cy="1895475"/>
-            <wp:effectExtent l="0" t="0" r="2540" b="9525"/>
-            <wp:docPr id="9" name="Picture 9"/>
+          <wp:inline distT="0" distB="0" distL="0" distR="0" wp14:anchorId="0C705EDF" wp14:editId="44314DC1">
+            <wp:extent cx="5731510" cy="1819910"/>
+            <wp:effectExtent l="0" t="0" r="2540" b="8890"/>
+            <wp:docPr id="1" name="Picture 1"/>
             <wp:cNvGraphicFramePr>
               <a:graphicFrameLocks xmlns:a="http://schemas.openxmlformats.org/drawingml/2006/main" noChangeAspect="1"/>
             </wp:cNvGraphicFramePr>
@@ -8200,7 +8203,7 @@
                     <pic:cNvPicPr/>
                   </pic:nvPicPr>
                   <pic:blipFill>
-                    <a:blip r:embed="rId11"/>
+                    <a:blip r:embed="rId13"/>
                     <a:stretch>
                       <a:fillRect/>
                     </a:stretch>
@@ -8208,7 +8211,7 @@
                   <pic:spPr>
                     <a:xfrm>
                       <a:off x="0" y="0"/>
-                      <a:ext cx="5731510" cy="1895475"/>
+                      <a:ext cx="5731510" cy="1819910"/>
                     </a:xfrm>
                     <a:prstGeom prst="rect">
                       <a:avLst/>
@@ -8226,1151 +8229,33 @@
         <w:spacing w:after="0"/>
         <w:rPr>
           <w:rFonts w:ascii="Arial" w:hAnsi="Arial" w:cs="Arial"/>
-          <w:b/>
-          <w:bCs/>
-          <w:sz w:val="24"/>
-          <w:szCs w:val="24"/>
         </w:rPr>
       </w:pPr>
     </w:p>
     <w:p>
       <w:pPr>
-        <w:rPr>
-          <w:rFonts w:ascii="Arial" w:hAnsi="Arial" w:cs="Arial"/>
-        </w:rPr>
-      </w:pPr>
-      <w:r>
-        <w:rPr>
-          <w:rFonts w:ascii="Arial" w:hAnsi="Arial" w:cs="Arial"/>
-        </w:rPr>
-        <w:t xml:space="preserve">Submit button </w:t>
-      </w:r>
-      <w:r>
-        <w:rPr>
-          <w:rFonts w:ascii="Arial" w:hAnsi="Arial" w:cs="Arial"/>
-        </w:rPr>
-        <w:t>element not clickable</w:t>
-      </w:r>
-      <w:r>
-        <w:rPr>
-          <w:rFonts w:ascii="Arial" w:hAnsi="Arial" w:cs="Arial"/>
-        </w:rPr>
-        <w:t xml:space="preserve"> </w:t>
-      </w:r>
-      <w:r>
-        <w:rPr>
-          <w:rFonts w:ascii="Arial" w:hAnsi="Arial" w:cs="Arial"/>
-        </w:rPr>
-        <w:br w:type="page"/>
-      </w:r>
-    </w:p>
-    <w:tbl>
-      <w:tblPr>
-        <w:tblStyle w:val="TableGrid"/>
-        <w:tblW w:w="0" w:type="auto"/>
-        <w:tblInd w:w="0" w:type="dxa"/>
-        <w:tblLook w:val="04A0" w:firstRow="1" w:lastRow="0" w:firstColumn="1" w:lastColumn="0" w:noHBand="0" w:noVBand="1"/>
-      </w:tblPr>
-      <w:tblGrid>
-        <w:gridCol w:w="1146"/>
-        <w:gridCol w:w="3319"/>
-        <w:gridCol w:w="2400"/>
-        <w:gridCol w:w="2151"/>
-      </w:tblGrid>
-      <w:tr>
-        <w:tc>
-          <w:tcPr>
-            <w:tcW w:w="1146" w:type="dxa"/>
-            <w:tcBorders>
-              <w:top w:val="single" w:sz="4" w:space="0" w:color="auto"/>
-              <w:left w:val="single" w:sz="4" w:space="0" w:color="auto"/>
-              <w:bottom w:val="single" w:sz="4" w:space="0" w:color="auto"/>
-              <w:right w:val="single" w:sz="4" w:space="0" w:color="auto"/>
-            </w:tcBorders>
-          </w:tcPr>
-          <w:p>
-            <w:pPr>
-              <w:rPr>
-                <w:rFonts w:ascii="Arial" w:hAnsi="Arial" w:cs="Arial"/>
-              </w:rPr>
-            </w:pPr>
-            <w:r>
-              <w:rPr>
-                <w:rFonts w:ascii="Arial" w:hAnsi="Arial" w:cs="Arial"/>
-                <w:b/>
-                <w:bCs/>
-              </w:rPr>
-              <w:lastRenderedPageBreak/>
-              <w:t>Test Scenario</w:t>
-            </w:r>
-          </w:p>
-        </w:tc>
-        <w:tc>
-          <w:tcPr>
-            <w:tcW w:w="3319" w:type="dxa"/>
-            <w:tcBorders>
-              <w:top w:val="single" w:sz="4" w:space="0" w:color="auto"/>
-              <w:left w:val="single" w:sz="4" w:space="0" w:color="auto"/>
-              <w:bottom w:val="single" w:sz="4" w:space="0" w:color="auto"/>
-              <w:right w:val="single" w:sz="4" w:space="0" w:color="auto"/>
-            </w:tcBorders>
-          </w:tcPr>
-          <w:p>
-            <w:pPr>
-              <w:rPr>
-                <w:rFonts w:ascii="Arial" w:hAnsi="Arial" w:cs="Arial"/>
-                <w:b/>
-                <w:bCs/>
-              </w:rPr>
-            </w:pPr>
-            <w:r>
-              <w:rPr>
-                <w:rFonts w:ascii="Arial" w:hAnsi="Arial" w:cs="Arial"/>
-                <w:b/>
-                <w:bCs/>
-              </w:rPr>
-              <w:t>Test Description</w:t>
-            </w:r>
-          </w:p>
-        </w:tc>
-        <w:tc>
-          <w:tcPr>
-            <w:tcW w:w="2400" w:type="dxa"/>
-            <w:tcBorders>
-              <w:top w:val="single" w:sz="4" w:space="0" w:color="auto"/>
-              <w:left w:val="single" w:sz="4" w:space="0" w:color="auto"/>
-              <w:bottom w:val="single" w:sz="4" w:space="0" w:color="auto"/>
-              <w:right w:val="single" w:sz="4" w:space="0" w:color="auto"/>
-            </w:tcBorders>
-          </w:tcPr>
-          <w:p>
-            <w:pPr>
-              <w:rPr>
-                <w:rFonts w:ascii="Arial" w:hAnsi="Arial" w:cs="Arial"/>
-                <w:b/>
-                <w:bCs/>
-              </w:rPr>
-            </w:pPr>
-            <w:r>
-              <w:rPr>
-                <w:rFonts w:ascii="Arial" w:hAnsi="Arial" w:cs="Arial"/>
-                <w:b/>
-                <w:bCs/>
-              </w:rPr>
-              <w:t>Test Values</w:t>
-            </w:r>
-          </w:p>
-        </w:tc>
-        <w:tc>
-          <w:tcPr>
-            <w:tcW w:w="2151" w:type="dxa"/>
-            <w:tcBorders>
-              <w:top w:val="single" w:sz="4" w:space="0" w:color="auto"/>
-              <w:left w:val="single" w:sz="4" w:space="0" w:color="auto"/>
-              <w:bottom w:val="single" w:sz="4" w:space="0" w:color="auto"/>
-              <w:right w:val="single" w:sz="4" w:space="0" w:color="auto"/>
-            </w:tcBorders>
-          </w:tcPr>
-          <w:p>
-            <w:pPr>
-              <w:rPr>
-                <w:rFonts w:ascii="Arial" w:hAnsi="Arial" w:cs="Arial"/>
-                <w:b/>
-                <w:bCs/>
-              </w:rPr>
-            </w:pPr>
-            <w:r>
-              <w:rPr>
-                <w:rFonts w:ascii="Arial" w:hAnsi="Arial" w:cs="Arial"/>
-                <w:b/>
-                <w:bCs/>
-              </w:rPr>
-              <w:t>Expected Outcome</w:t>
-            </w:r>
-          </w:p>
-        </w:tc>
-      </w:tr>
-      <w:tr>
-        <w:tc>
-          <w:tcPr>
-            <w:tcW w:w="1146" w:type="dxa"/>
-            <w:tcBorders>
-              <w:top w:val="single" w:sz="4" w:space="0" w:color="auto"/>
-              <w:left w:val="single" w:sz="4" w:space="0" w:color="auto"/>
-              <w:bottom w:val="single" w:sz="4" w:space="0" w:color="auto"/>
-              <w:right w:val="single" w:sz="4" w:space="0" w:color="auto"/>
-            </w:tcBorders>
-          </w:tcPr>
-          <w:p>
-            <w:pPr>
-              <w:rPr>
-                <w:rFonts w:ascii="Arial" w:hAnsi="Arial" w:cs="Arial"/>
-              </w:rPr>
-            </w:pPr>
-            <w:r>
-              <w:rPr>
-                <w:rFonts w:ascii="Arial" w:hAnsi="Arial" w:cs="Arial"/>
-              </w:rPr>
-              <w:t>2.2</w:t>
-            </w:r>
-          </w:p>
-        </w:tc>
-        <w:tc>
-          <w:tcPr>
-            <w:tcW w:w="3319" w:type="dxa"/>
-            <w:tcBorders>
-              <w:top w:val="single" w:sz="4" w:space="0" w:color="auto"/>
-              <w:left w:val="single" w:sz="4" w:space="0" w:color="auto"/>
-              <w:bottom w:val="single" w:sz="4" w:space="0" w:color="auto"/>
-              <w:right w:val="single" w:sz="4" w:space="0" w:color="auto"/>
-            </w:tcBorders>
-          </w:tcPr>
-          <w:p>
-            <w:pPr>
-              <w:rPr>
-                <w:rFonts w:ascii="Arial" w:hAnsi="Arial" w:cs="Arial"/>
-                <w:b/>
-                <w:bCs/>
-              </w:rPr>
-            </w:pPr>
-            <w:r>
-              <w:rPr>
-                <w:rFonts w:ascii="Arial" w:hAnsi="Arial" w:cs="Arial"/>
-              </w:rPr>
-              <w:t>This is to test the</w:t>
-            </w:r>
-            <w:r>
-              <w:rPr>
-                <w:rFonts w:ascii="Arial" w:hAnsi="Arial" w:cs="Arial"/>
-              </w:rPr>
-              <w:t xml:space="preserve"> submission of the</w:t>
-            </w:r>
-            <w:r>
-              <w:rPr>
-                <w:rFonts w:ascii="Arial" w:hAnsi="Arial" w:cs="Arial"/>
-              </w:rPr>
-              <w:t xml:space="preserve"> contact</w:t>
-            </w:r>
-            <w:r>
-              <w:rPr>
-                <w:rFonts w:ascii="Arial" w:hAnsi="Arial" w:cs="Arial"/>
-              </w:rPr>
-              <w:t xml:space="preserve"> message</w:t>
-            </w:r>
-            <w:r>
-              <w:rPr>
-                <w:rFonts w:ascii="Arial" w:hAnsi="Arial" w:cs="Arial"/>
-              </w:rPr>
-              <w:t xml:space="preserve"> form when an invalid email is supplied for the email field.</w:t>
-            </w:r>
-          </w:p>
-        </w:tc>
-        <w:tc>
-          <w:tcPr>
-            <w:tcW w:w="2400" w:type="dxa"/>
-            <w:tcBorders>
-              <w:top w:val="single" w:sz="4" w:space="0" w:color="auto"/>
-              <w:left w:val="single" w:sz="4" w:space="0" w:color="auto"/>
-              <w:bottom w:val="single" w:sz="4" w:space="0" w:color="auto"/>
-              <w:right w:val="single" w:sz="4" w:space="0" w:color="auto"/>
-            </w:tcBorders>
-          </w:tcPr>
-          <w:p>
-            <w:pPr>
-              <w:rPr>
-                <w:rFonts w:ascii="Arial" w:hAnsi="Arial" w:cs="Arial"/>
-              </w:rPr>
-            </w:pPr>
-            <w:r>
-              <w:rPr>
-                <w:rFonts w:ascii="Arial" w:hAnsi="Arial" w:cs="Arial"/>
-              </w:rPr>
-              <w:t>Name: Jack</w:t>
-            </w:r>
-          </w:p>
-          <w:p>
-            <w:pPr>
-              <w:rPr>
-                <w:rFonts w:ascii="Arial" w:hAnsi="Arial" w:cs="Arial"/>
-              </w:rPr>
-            </w:pPr>
-            <w:r>
-              <w:rPr>
-                <w:rFonts w:ascii="Arial" w:hAnsi="Arial" w:cs="Arial"/>
-              </w:rPr>
-              <w:t>Email: jack#mail.com</w:t>
-            </w:r>
-          </w:p>
-          <w:p>
-            <w:pPr>
-              <w:rPr>
-                <w:rFonts w:ascii="Arial" w:hAnsi="Arial" w:cs="Arial"/>
-                <w:b/>
-                <w:bCs/>
-              </w:rPr>
-            </w:pPr>
-            <w:r>
-              <w:rPr>
-                <w:rFonts w:ascii="Arial" w:hAnsi="Arial" w:cs="Arial"/>
-              </w:rPr>
-              <w:t>Message: Hi there!</w:t>
-            </w:r>
-          </w:p>
-        </w:tc>
-        <w:tc>
-          <w:tcPr>
-            <w:tcW w:w="2151" w:type="dxa"/>
-            <w:tcBorders>
-              <w:top w:val="single" w:sz="4" w:space="0" w:color="auto"/>
-              <w:left w:val="single" w:sz="4" w:space="0" w:color="auto"/>
-              <w:bottom w:val="single" w:sz="4" w:space="0" w:color="auto"/>
-              <w:right w:val="single" w:sz="4" w:space="0" w:color="auto"/>
-            </w:tcBorders>
-          </w:tcPr>
-          <w:p>
-            <w:pPr>
-              <w:rPr>
-                <w:rFonts w:ascii="Arial" w:hAnsi="Arial" w:cs="Arial"/>
-                <w:b/>
-                <w:bCs/>
-              </w:rPr>
-            </w:pPr>
-            <w:r>
-              <w:rPr>
-                <w:rFonts w:ascii="Arial" w:hAnsi="Arial" w:cs="Arial"/>
-              </w:rPr>
-              <w:t>Message showing invalid email format should appear.</w:t>
-            </w:r>
-          </w:p>
-        </w:tc>
-      </w:tr>
-    </w:tbl>
-    <w:p>
-      <w:pPr>
-        <w:spacing w:after="0"/>
-        <w:rPr>
-          <w:rFonts w:ascii="Arial" w:hAnsi="Arial" w:cs="Arial"/>
-        </w:rPr>
-      </w:pPr>
-    </w:p>
-    <w:p>
-      <w:pPr>
-        <w:spacing w:after="0"/>
-        <w:rPr>
-          <w:rFonts w:ascii="Arial" w:hAnsi="Arial" w:cs="Arial"/>
-        </w:rPr>
-      </w:pPr>
-      <w:r>
-        <w:rPr>
-          <w:noProof/>
-        </w:rPr>
-        <w:drawing>
-          <wp:inline distT="0" distB="0" distL="0" distR="0" wp14:anchorId="70F5663E" wp14:editId="3EE0F449">
-            <wp:extent cx="5731510" cy="1904365"/>
-            <wp:effectExtent l="0" t="0" r="2540" b="635"/>
-            <wp:docPr id="6" name="Picture 6"/>
-            <wp:cNvGraphicFramePr>
-              <a:graphicFrameLocks xmlns:a="http://schemas.openxmlformats.org/drawingml/2006/main" noChangeAspect="1"/>
-            </wp:cNvGraphicFramePr>
-            <a:graphic xmlns:a="http://schemas.openxmlformats.org/drawingml/2006/main">
-              <a:graphicData uri="http://schemas.openxmlformats.org/drawingml/2006/picture">
-                <pic:pic xmlns:pic="http://schemas.openxmlformats.org/drawingml/2006/picture">
-                  <pic:nvPicPr>
-                    <pic:cNvPr id="1" name=""/>
-                    <pic:cNvPicPr/>
-                  </pic:nvPicPr>
-                  <pic:blipFill>
-                    <a:blip r:embed="rId12"/>
-                    <a:stretch>
-                      <a:fillRect/>
-                    </a:stretch>
-                  </pic:blipFill>
-                  <pic:spPr>
-                    <a:xfrm>
-                      <a:off x="0" y="0"/>
-                      <a:ext cx="5731510" cy="1904365"/>
-                    </a:xfrm>
-                    <a:prstGeom prst="rect">
-                      <a:avLst/>
-                    </a:prstGeom>
-                  </pic:spPr>
-                </pic:pic>
-              </a:graphicData>
-            </a:graphic>
-          </wp:inline>
-        </w:drawing>
-      </w:r>
-    </w:p>
-    <w:p>
-      <w:pPr>
-        <w:spacing w:after="0"/>
-        <w:rPr>
-          <w:rFonts w:ascii="Arial" w:hAnsi="Arial" w:cs="Arial"/>
-        </w:rPr>
-      </w:pPr>
-    </w:p>
-    <w:p>
-      <w:pPr>
-        <w:rPr>
-          <w:rFonts w:ascii="Arial" w:hAnsi="Arial" w:cs="Arial"/>
-        </w:rPr>
-      </w:pPr>
-      <w:r>
-        <w:rPr>
-          <w:rFonts w:ascii="Arial" w:hAnsi="Arial" w:cs="Arial"/>
-        </w:rPr>
-        <w:t>Submit button element not clickable</w:t>
-      </w:r>
-    </w:p>
-    <w:p>
-      <w:pPr>
-        <w:rPr>
-          <w:rFonts w:ascii="Arial" w:hAnsi="Arial" w:cs="Arial"/>
-        </w:rPr>
-      </w:pPr>
-      <w:r>
-        <w:rPr>
-          <w:rFonts w:ascii="Arial" w:hAnsi="Arial" w:cs="Arial"/>
-        </w:rPr>
-        <w:br w:type="page"/>
-      </w:r>
-    </w:p>
-    <w:tbl>
-      <w:tblPr>
-        <w:tblStyle w:val="TableGrid"/>
-        <w:tblW w:w="0" w:type="auto"/>
-        <w:tblInd w:w="0" w:type="dxa"/>
-        <w:tblLook w:val="04A0" w:firstRow="1" w:lastRow="0" w:firstColumn="1" w:lastColumn="0" w:noHBand="0" w:noVBand="1"/>
-      </w:tblPr>
-      <w:tblGrid>
-        <w:gridCol w:w="1146"/>
-        <w:gridCol w:w="3319"/>
-        <w:gridCol w:w="2400"/>
-        <w:gridCol w:w="2151"/>
-      </w:tblGrid>
-      <w:tr>
-        <w:tc>
-          <w:tcPr>
-            <w:tcW w:w="1146" w:type="dxa"/>
-            <w:tcBorders>
-              <w:top w:val="single" w:sz="4" w:space="0" w:color="auto"/>
-              <w:left w:val="single" w:sz="4" w:space="0" w:color="auto"/>
-              <w:bottom w:val="single" w:sz="4" w:space="0" w:color="auto"/>
-              <w:right w:val="single" w:sz="4" w:space="0" w:color="auto"/>
-            </w:tcBorders>
-          </w:tcPr>
-          <w:p>
-            <w:pPr>
-              <w:rPr>
-                <w:rFonts w:ascii="Arial" w:hAnsi="Arial" w:cs="Arial"/>
-              </w:rPr>
-            </w:pPr>
-            <w:r>
-              <w:rPr>
-                <w:rFonts w:ascii="Arial" w:hAnsi="Arial" w:cs="Arial"/>
-                <w:b/>
-                <w:bCs/>
-              </w:rPr>
-              <w:lastRenderedPageBreak/>
-              <w:t>Test Scenario</w:t>
-            </w:r>
-          </w:p>
-        </w:tc>
-        <w:tc>
-          <w:tcPr>
-            <w:tcW w:w="3319" w:type="dxa"/>
-            <w:tcBorders>
-              <w:top w:val="single" w:sz="4" w:space="0" w:color="auto"/>
-              <w:left w:val="single" w:sz="4" w:space="0" w:color="auto"/>
-              <w:bottom w:val="single" w:sz="4" w:space="0" w:color="auto"/>
-              <w:right w:val="single" w:sz="4" w:space="0" w:color="auto"/>
-            </w:tcBorders>
-          </w:tcPr>
-          <w:p>
-            <w:pPr>
-              <w:rPr>
-                <w:rFonts w:ascii="Arial" w:hAnsi="Arial" w:cs="Arial"/>
-                <w:b/>
-                <w:bCs/>
-              </w:rPr>
-            </w:pPr>
-            <w:r>
-              <w:rPr>
-                <w:rFonts w:ascii="Arial" w:hAnsi="Arial" w:cs="Arial"/>
-                <w:b/>
-                <w:bCs/>
-              </w:rPr>
-              <w:t>Test Description</w:t>
-            </w:r>
-          </w:p>
-        </w:tc>
-        <w:tc>
-          <w:tcPr>
-            <w:tcW w:w="2400" w:type="dxa"/>
-            <w:tcBorders>
-              <w:top w:val="single" w:sz="4" w:space="0" w:color="auto"/>
-              <w:left w:val="single" w:sz="4" w:space="0" w:color="auto"/>
-              <w:bottom w:val="single" w:sz="4" w:space="0" w:color="auto"/>
-              <w:right w:val="single" w:sz="4" w:space="0" w:color="auto"/>
-            </w:tcBorders>
-          </w:tcPr>
-          <w:p>
-            <w:pPr>
-              <w:rPr>
-                <w:rFonts w:ascii="Arial" w:hAnsi="Arial" w:cs="Arial"/>
-                <w:b/>
-                <w:bCs/>
-              </w:rPr>
-            </w:pPr>
-            <w:r>
-              <w:rPr>
-                <w:rFonts w:ascii="Arial" w:hAnsi="Arial" w:cs="Arial"/>
-                <w:b/>
-                <w:bCs/>
-              </w:rPr>
-              <w:t>Test Values</w:t>
-            </w:r>
-          </w:p>
-        </w:tc>
-        <w:tc>
-          <w:tcPr>
-            <w:tcW w:w="2151" w:type="dxa"/>
-            <w:tcBorders>
-              <w:top w:val="single" w:sz="4" w:space="0" w:color="auto"/>
-              <w:left w:val="single" w:sz="4" w:space="0" w:color="auto"/>
-              <w:bottom w:val="single" w:sz="4" w:space="0" w:color="auto"/>
-              <w:right w:val="single" w:sz="4" w:space="0" w:color="auto"/>
-            </w:tcBorders>
-          </w:tcPr>
-          <w:p>
-            <w:pPr>
-              <w:rPr>
-                <w:rFonts w:ascii="Arial" w:hAnsi="Arial" w:cs="Arial"/>
-                <w:b/>
-                <w:bCs/>
-              </w:rPr>
-            </w:pPr>
-            <w:r>
-              <w:rPr>
-                <w:rFonts w:ascii="Arial" w:hAnsi="Arial" w:cs="Arial"/>
-                <w:b/>
-                <w:bCs/>
-              </w:rPr>
-              <w:t>Expected Outcome</w:t>
-            </w:r>
-          </w:p>
-        </w:tc>
-      </w:tr>
-      <w:tr>
-        <w:tc>
-          <w:tcPr>
-            <w:tcW w:w="1146" w:type="dxa"/>
-            <w:tcBorders>
-              <w:top w:val="single" w:sz="4" w:space="0" w:color="auto"/>
-              <w:left w:val="single" w:sz="4" w:space="0" w:color="auto"/>
-              <w:bottom w:val="single" w:sz="4" w:space="0" w:color="auto"/>
-              <w:right w:val="single" w:sz="4" w:space="0" w:color="auto"/>
-            </w:tcBorders>
-          </w:tcPr>
-          <w:p>
-            <w:pPr>
-              <w:rPr>
-                <w:rFonts w:ascii="Arial" w:hAnsi="Arial" w:cs="Arial"/>
-              </w:rPr>
-            </w:pPr>
-            <w:r>
-              <w:rPr>
-                <w:rFonts w:ascii="Arial" w:hAnsi="Arial" w:cs="Arial"/>
-              </w:rPr>
-              <w:t>2.3</w:t>
-            </w:r>
-          </w:p>
-        </w:tc>
-        <w:tc>
-          <w:tcPr>
-            <w:tcW w:w="3319" w:type="dxa"/>
-            <w:tcBorders>
-              <w:top w:val="single" w:sz="4" w:space="0" w:color="auto"/>
-              <w:left w:val="single" w:sz="4" w:space="0" w:color="auto"/>
-              <w:bottom w:val="single" w:sz="4" w:space="0" w:color="auto"/>
-              <w:right w:val="single" w:sz="4" w:space="0" w:color="auto"/>
-            </w:tcBorders>
-          </w:tcPr>
-          <w:p>
-            <w:pPr>
-              <w:rPr>
-                <w:rFonts w:ascii="Arial" w:hAnsi="Arial" w:cs="Arial"/>
-                <w:b/>
-                <w:bCs/>
-              </w:rPr>
-            </w:pPr>
-            <w:r>
-              <w:rPr>
-                <w:rFonts w:ascii="Arial" w:hAnsi="Arial" w:cs="Arial"/>
-              </w:rPr>
-              <w:t>This is to test the contact form when input is provided to all fields and that a valid email is supplied for the email field.</w:t>
-            </w:r>
-          </w:p>
-        </w:tc>
-        <w:tc>
-          <w:tcPr>
-            <w:tcW w:w="2400" w:type="dxa"/>
-            <w:tcBorders>
-              <w:top w:val="single" w:sz="4" w:space="0" w:color="auto"/>
-              <w:left w:val="single" w:sz="4" w:space="0" w:color="auto"/>
-              <w:bottom w:val="single" w:sz="4" w:space="0" w:color="auto"/>
-              <w:right w:val="single" w:sz="4" w:space="0" w:color="auto"/>
-            </w:tcBorders>
-          </w:tcPr>
-          <w:p>
-            <w:pPr>
-              <w:rPr>
-                <w:rFonts w:ascii="Arial" w:hAnsi="Arial" w:cs="Arial"/>
-              </w:rPr>
-            </w:pPr>
-            <w:r>
-              <w:rPr>
-                <w:rFonts w:ascii="Arial" w:hAnsi="Arial" w:cs="Arial"/>
-              </w:rPr>
-              <w:t>Name: Ray</w:t>
-            </w:r>
-          </w:p>
-          <w:p>
-            <w:pPr>
-              <w:rPr>
-                <w:rFonts w:ascii="Arial" w:hAnsi="Arial" w:cs="Arial"/>
-              </w:rPr>
-            </w:pPr>
-            <w:r>
-              <w:rPr>
-                <w:rFonts w:ascii="Arial" w:hAnsi="Arial" w:cs="Arial"/>
-              </w:rPr>
-              <w:t xml:space="preserve">Email: </w:t>
-            </w:r>
-            <w:hyperlink r:id="rId13" w:history="1">
-              <w:r>
-                <w:rPr>
-                  <w:rStyle w:val="Hyperlink"/>
-                  <w:rFonts w:ascii="Arial" w:hAnsi="Arial" w:cs="Arial"/>
-                </w:rPr>
-                <w:t>ray@mail.com</w:t>
-              </w:r>
-            </w:hyperlink>
-          </w:p>
-          <w:p>
-            <w:pPr>
-              <w:rPr>
-                <w:rFonts w:ascii="Arial" w:hAnsi="Arial" w:cs="Arial"/>
-              </w:rPr>
-            </w:pPr>
-            <w:r>
-              <w:rPr>
-                <w:rFonts w:ascii="Arial" w:hAnsi="Arial" w:cs="Arial"/>
-              </w:rPr>
-              <w:t>Message: “Hi! Would like to meet up?”</w:t>
-            </w:r>
-          </w:p>
-          <w:p>
-            <w:pPr>
-              <w:rPr>
-                <w:rFonts w:ascii="Arial" w:hAnsi="Arial" w:cs="Arial"/>
-                <w:b/>
-                <w:bCs/>
-              </w:rPr>
-            </w:pPr>
-          </w:p>
-        </w:tc>
-        <w:tc>
-          <w:tcPr>
-            <w:tcW w:w="2151" w:type="dxa"/>
-            <w:tcBorders>
-              <w:top w:val="single" w:sz="4" w:space="0" w:color="auto"/>
-              <w:left w:val="single" w:sz="4" w:space="0" w:color="auto"/>
-              <w:bottom w:val="single" w:sz="4" w:space="0" w:color="auto"/>
-              <w:right w:val="single" w:sz="4" w:space="0" w:color="auto"/>
-            </w:tcBorders>
-          </w:tcPr>
-          <w:p>
-            <w:pPr>
-              <w:rPr>
-                <w:rFonts w:ascii="Arial" w:hAnsi="Arial" w:cs="Arial"/>
-                <w:b/>
-                <w:bCs/>
-              </w:rPr>
-            </w:pPr>
-            <w:r>
-              <w:rPr>
-                <w:rFonts w:ascii="Arial" w:hAnsi="Arial" w:cs="Arial"/>
-              </w:rPr>
-              <w:t>An alert showing that contact message was sent should appear.</w:t>
-            </w:r>
-          </w:p>
-        </w:tc>
-      </w:tr>
-    </w:tbl>
-    <w:p>
-      <w:pPr>
-        <w:spacing w:after="0"/>
-        <w:rPr>
-          <w:rFonts w:ascii="Arial" w:hAnsi="Arial" w:cs="Arial"/>
-          <w:b/>
-          <w:bCs/>
-        </w:rPr>
-      </w:pPr>
-    </w:p>
-    <w:p>
-      <w:pPr>
-        <w:rPr>
-          <w:rFonts w:ascii="Arial" w:hAnsi="Arial" w:cs="Arial"/>
-          <w:b/>
-          <w:bCs/>
-        </w:rPr>
-      </w:pPr>
-      <w:r>
-        <w:rPr>
-          <w:noProof/>
-        </w:rPr>
-        <w:drawing>
-          <wp:inline distT="0" distB="0" distL="0" distR="0" wp14:anchorId="4B27DFCE" wp14:editId="513A7996">
-            <wp:extent cx="5731510" cy="1623695"/>
-            <wp:effectExtent l="0" t="0" r="2540" b="0"/>
-            <wp:docPr id="10" name="Picture 10"/>
-            <wp:cNvGraphicFramePr>
-              <a:graphicFrameLocks xmlns:a="http://schemas.openxmlformats.org/drawingml/2006/main" noChangeAspect="1"/>
-            </wp:cNvGraphicFramePr>
-            <a:graphic xmlns:a="http://schemas.openxmlformats.org/drawingml/2006/main">
-              <a:graphicData uri="http://schemas.openxmlformats.org/drawingml/2006/picture">
-                <pic:pic xmlns:pic="http://schemas.openxmlformats.org/drawingml/2006/picture">
-                  <pic:nvPicPr>
-                    <pic:cNvPr id="1" name=""/>
-                    <pic:cNvPicPr/>
-                  </pic:nvPicPr>
-                  <pic:blipFill>
-                    <a:blip r:embed="rId14"/>
-                    <a:stretch>
-                      <a:fillRect/>
-                    </a:stretch>
-                  </pic:blipFill>
-                  <pic:spPr>
-                    <a:xfrm>
-                      <a:off x="0" y="0"/>
-                      <a:ext cx="5731510" cy="1623695"/>
-                    </a:xfrm>
-                    <a:prstGeom prst="rect">
-                      <a:avLst/>
-                    </a:prstGeom>
-                  </pic:spPr>
-                </pic:pic>
-              </a:graphicData>
-            </a:graphic>
-          </wp:inline>
-        </w:drawing>
-      </w:r>
-    </w:p>
-    <w:p>
-      <w:pPr>
-        <w:rPr>
-          <w:rFonts w:ascii="Arial" w:hAnsi="Arial" w:cs="Arial"/>
-        </w:rPr>
-      </w:pPr>
-      <w:r>
-        <w:rPr>
-          <w:rFonts w:ascii="Arial" w:hAnsi="Arial" w:cs="Arial"/>
-        </w:rPr>
-        <w:t>Submit button not clickable</w:t>
-      </w:r>
-    </w:p>
-    <w:p>
-      <w:pPr>
-        <w:rPr>
-          <w:rFonts w:ascii="Arial" w:hAnsi="Arial" w:cs="Arial"/>
-        </w:rPr>
-      </w:pPr>
-      <w:r>
-        <w:rPr>
-          <w:rFonts w:ascii="Arial" w:hAnsi="Arial" w:cs="Arial"/>
-        </w:rPr>
-        <w:t>Issue with pytest-django configuration where the database I accessed does not have all the records</w:t>
-      </w:r>
-    </w:p>
-    <w:p>
-      <w:pPr>
-        <w:rPr>
-          <w:rFonts w:ascii="Arial" w:hAnsi="Arial" w:cs="Arial"/>
-        </w:rPr>
-      </w:pPr>
-      <w:r>
-        <w:rPr>
-          <w:rFonts w:ascii="Arial" w:hAnsi="Arial" w:cs="Arial"/>
-        </w:rPr>
-        <w:br w:type="page"/>
-      </w:r>
-    </w:p>
-    <w:tbl>
-      <w:tblPr>
-        <w:tblStyle w:val="TableGrid"/>
-        <w:tblW w:w="0" w:type="auto"/>
-        <w:tblInd w:w="0" w:type="dxa"/>
-        <w:tblLook w:val="04A0" w:firstRow="1" w:lastRow="0" w:firstColumn="1" w:lastColumn="0" w:noHBand="0" w:noVBand="1"/>
-      </w:tblPr>
-      <w:tblGrid>
-        <w:gridCol w:w="1146"/>
-        <w:gridCol w:w="3319"/>
-        <w:gridCol w:w="2400"/>
-        <w:gridCol w:w="2151"/>
-      </w:tblGrid>
-      <w:tr>
-        <w:tc>
-          <w:tcPr>
-            <w:tcW w:w="1146" w:type="dxa"/>
-            <w:tcBorders>
-              <w:top w:val="single" w:sz="4" w:space="0" w:color="auto"/>
-              <w:left w:val="single" w:sz="4" w:space="0" w:color="auto"/>
-              <w:bottom w:val="single" w:sz="4" w:space="0" w:color="auto"/>
-              <w:right w:val="single" w:sz="4" w:space="0" w:color="auto"/>
-            </w:tcBorders>
-          </w:tcPr>
-          <w:p>
-            <w:pPr>
-              <w:rPr>
-                <w:rFonts w:ascii="Arial" w:hAnsi="Arial" w:cs="Arial"/>
-              </w:rPr>
-            </w:pPr>
-            <w:r>
-              <w:rPr>
-                <w:rFonts w:ascii="Arial" w:hAnsi="Arial" w:cs="Arial"/>
-                <w:b/>
-                <w:bCs/>
-              </w:rPr>
-              <w:lastRenderedPageBreak/>
-              <w:t>Test Scenario</w:t>
-            </w:r>
-          </w:p>
-        </w:tc>
-        <w:tc>
-          <w:tcPr>
-            <w:tcW w:w="3319" w:type="dxa"/>
-            <w:tcBorders>
-              <w:top w:val="single" w:sz="4" w:space="0" w:color="auto"/>
-              <w:left w:val="single" w:sz="4" w:space="0" w:color="auto"/>
-              <w:bottom w:val="single" w:sz="4" w:space="0" w:color="auto"/>
-              <w:right w:val="single" w:sz="4" w:space="0" w:color="auto"/>
-            </w:tcBorders>
-          </w:tcPr>
-          <w:p>
-            <w:pPr>
-              <w:rPr>
-                <w:rFonts w:ascii="Arial" w:hAnsi="Arial" w:cs="Arial"/>
-                <w:b/>
-                <w:bCs/>
-              </w:rPr>
-            </w:pPr>
-            <w:r>
-              <w:rPr>
-                <w:rFonts w:ascii="Arial" w:hAnsi="Arial" w:cs="Arial"/>
-                <w:b/>
-                <w:bCs/>
-              </w:rPr>
-              <w:t>Test Description</w:t>
-            </w:r>
-          </w:p>
-        </w:tc>
-        <w:tc>
-          <w:tcPr>
-            <w:tcW w:w="2400" w:type="dxa"/>
-            <w:tcBorders>
-              <w:top w:val="single" w:sz="4" w:space="0" w:color="auto"/>
-              <w:left w:val="single" w:sz="4" w:space="0" w:color="auto"/>
-              <w:bottom w:val="single" w:sz="4" w:space="0" w:color="auto"/>
-              <w:right w:val="single" w:sz="4" w:space="0" w:color="auto"/>
-            </w:tcBorders>
-          </w:tcPr>
-          <w:p>
-            <w:pPr>
-              <w:rPr>
-                <w:rFonts w:ascii="Arial" w:hAnsi="Arial" w:cs="Arial"/>
-                <w:b/>
-                <w:bCs/>
-              </w:rPr>
-            </w:pPr>
-            <w:r>
-              <w:rPr>
-                <w:rFonts w:ascii="Arial" w:hAnsi="Arial" w:cs="Arial"/>
-                <w:b/>
-                <w:bCs/>
-              </w:rPr>
-              <w:t>Test Values</w:t>
-            </w:r>
-          </w:p>
-        </w:tc>
-        <w:tc>
-          <w:tcPr>
-            <w:tcW w:w="2151" w:type="dxa"/>
-            <w:tcBorders>
-              <w:top w:val="single" w:sz="4" w:space="0" w:color="auto"/>
-              <w:left w:val="single" w:sz="4" w:space="0" w:color="auto"/>
-              <w:bottom w:val="single" w:sz="4" w:space="0" w:color="auto"/>
-              <w:right w:val="single" w:sz="4" w:space="0" w:color="auto"/>
-            </w:tcBorders>
-          </w:tcPr>
-          <w:p>
-            <w:pPr>
-              <w:rPr>
-                <w:rFonts w:ascii="Arial" w:hAnsi="Arial" w:cs="Arial"/>
-                <w:b/>
-                <w:bCs/>
-              </w:rPr>
-            </w:pPr>
-            <w:r>
-              <w:rPr>
-                <w:rFonts w:ascii="Arial" w:hAnsi="Arial" w:cs="Arial"/>
-                <w:b/>
-                <w:bCs/>
-              </w:rPr>
-              <w:t>Expected Outcome</w:t>
-            </w:r>
-          </w:p>
-        </w:tc>
-      </w:tr>
-      <w:tr>
-        <w:tc>
-          <w:tcPr>
-            <w:tcW w:w="1146" w:type="dxa"/>
-            <w:tcBorders>
-              <w:top w:val="single" w:sz="4" w:space="0" w:color="auto"/>
-              <w:left w:val="single" w:sz="4" w:space="0" w:color="auto"/>
-              <w:bottom w:val="single" w:sz="4" w:space="0" w:color="auto"/>
-              <w:right w:val="single" w:sz="4" w:space="0" w:color="auto"/>
-            </w:tcBorders>
-          </w:tcPr>
-          <w:p>
-            <w:pPr>
-              <w:rPr>
-                <w:rFonts w:ascii="Arial" w:hAnsi="Arial" w:cs="Arial"/>
-              </w:rPr>
-            </w:pPr>
-            <w:r>
-              <w:rPr>
-                <w:rFonts w:ascii="Arial" w:hAnsi="Arial" w:cs="Arial"/>
-              </w:rPr>
-              <w:t>8</w:t>
-            </w:r>
-            <w:r>
-              <w:rPr>
-                <w:rFonts w:ascii="Arial" w:hAnsi="Arial" w:cs="Arial"/>
-              </w:rPr>
-              <w:t>.4</w:t>
-            </w:r>
-          </w:p>
-        </w:tc>
-        <w:tc>
-          <w:tcPr>
-            <w:tcW w:w="3319" w:type="dxa"/>
-            <w:tcBorders>
-              <w:top w:val="single" w:sz="4" w:space="0" w:color="auto"/>
-              <w:left w:val="single" w:sz="4" w:space="0" w:color="auto"/>
-              <w:bottom w:val="single" w:sz="4" w:space="0" w:color="auto"/>
-              <w:right w:val="single" w:sz="4" w:space="0" w:color="auto"/>
-            </w:tcBorders>
-          </w:tcPr>
-          <w:p>
-            <w:pPr>
-              <w:rPr>
-                <w:rFonts w:ascii="Arial" w:hAnsi="Arial" w:cs="Arial"/>
-                <w:b/>
-                <w:bCs/>
-              </w:rPr>
-            </w:pPr>
-            <w:r>
-              <w:rPr>
-                <w:rFonts w:ascii="Arial" w:hAnsi="Arial" w:cs="Arial"/>
-              </w:rPr>
-              <w:t xml:space="preserve">This is to test the comments feature of the blog details page when the user who is logged in posts a </w:t>
-            </w:r>
-            <w:r>
-              <w:rPr>
-                <w:rFonts w:ascii="Arial" w:hAnsi="Arial" w:cs="Arial"/>
-              </w:rPr>
-              <w:t>comment that has more than 0 characters and less than 2000 characters</w:t>
-            </w:r>
-          </w:p>
-        </w:tc>
-        <w:tc>
-          <w:tcPr>
-            <w:tcW w:w="2400" w:type="dxa"/>
-            <w:tcBorders>
-              <w:top w:val="single" w:sz="4" w:space="0" w:color="auto"/>
-              <w:left w:val="single" w:sz="4" w:space="0" w:color="auto"/>
-              <w:bottom w:val="single" w:sz="4" w:space="0" w:color="auto"/>
-              <w:right w:val="single" w:sz="4" w:space="0" w:color="auto"/>
-            </w:tcBorders>
-          </w:tcPr>
-          <w:p>
-            <w:pPr>
-              <w:rPr>
-                <w:rFonts w:ascii="Arial" w:hAnsi="Arial" w:cs="Arial"/>
-                <w:b/>
-                <w:bCs/>
-              </w:rPr>
-            </w:pPr>
-            <w:r>
-              <w:rPr>
-                <w:rFonts w:ascii="Arial" w:hAnsi="Arial" w:cs="Arial"/>
-              </w:rPr>
-              <w:t>Comment: This project looks good.</w:t>
-            </w:r>
-          </w:p>
-        </w:tc>
-        <w:tc>
-          <w:tcPr>
-            <w:tcW w:w="2151" w:type="dxa"/>
-            <w:tcBorders>
-              <w:top w:val="single" w:sz="4" w:space="0" w:color="auto"/>
-              <w:left w:val="single" w:sz="4" w:space="0" w:color="auto"/>
-              <w:bottom w:val="single" w:sz="4" w:space="0" w:color="auto"/>
-              <w:right w:val="single" w:sz="4" w:space="0" w:color="auto"/>
-            </w:tcBorders>
-          </w:tcPr>
-          <w:p>
-            <w:pPr>
-              <w:rPr>
-                <w:rFonts w:ascii="Arial" w:hAnsi="Arial" w:cs="Arial"/>
-                <w:b/>
-                <w:bCs/>
-              </w:rPr>
-            </w:pPr>
-            <w:r>
-              <w:rPr>
-                <w:rFonts w:ascii="Arial" w:hAnsi="Arial" w:cs="Arial"/>
-              </w:rPr>
-              <w:t>Comment is posted and is shown as the latest comment in the list of comments for the blog post.</w:t>
-            </w:r>
-          </w:p>
-        </w:tc>
-      </w:tr>
-    </w:tbl>
-    <w:p>
-      <w:pPr>
-        <w:rPr>
-          <w:rFonts w:ascii="Arial" w:hAnsi="Arial" w:cs="Arial"/>
-        </w:rPr>
-      </w:pPr>
-    </w:p>
-    <w:p>
-      <w:pPr>
-        <w:rPr>
-          <w:rFonts w:ascii="Arial" w:hAnsi="Arial" w:cs="Arial"/>
-        </w:rPr>
-      </w:pPr>
-      <w:r>
-        <w:rPr>
-          <w:noProof/>
-        </w:rPr>
-        <w:drawing>
-          <wp:inline distT="0" distB="0" distL="0" distR="0" wp14:anchorId="2CE7767A" wp14:editId="34C91101">
-            <wp:extent cx="5731510" cy="3048000"/>
-            <wp:effectExtent l="0" t="0" r="2540" b="0"/>
-            <wp:docPr id="7" name="Picture 7"/>
-            <wp:cNvGraphicFramePr>
-              <a:graphicFrameLocks xmlns:a="http://schemas.openxmlformats.org/drawingml/2006/main" noChangeAspect="1"/>
-            </wp:cNvGraphicFramePr>
-            <a:graphic xmlns:a="http://schemas.openxmlformats.org/drawingml/2006/main">
-              <a:graphicData uri="http://schemas.openxmlformats.org/drawingml/2006/picture">
-                <pic:pic xmlns:pic="http://schemas.openxmlformats.org/drawingml/2006/picture">
-                  <pic:nvPicPr>
-                    <pic:cNvPr id="1" name=""/>
-                    <pic:cNvPicPr/>
-                  </pic:nvPicPr>
-                  <pic:blipFill rotWithShape="1">
-                    <a:blip r:embed="rId15"/>
-                    <a:srcRect b="5456"/>
-                    <a:stretch/>
-                  </pic:blipFill>
-                  <pic:spPr bwMode="auto">
-                    <a:xfrm>
-                      <a:off x="0" y="0"/>
-                      <a:ext cx="5731510" cy="3048000"/>
-                    </a:xfrm>
-                    <a:prstGeom prst="rect">
-                      <a:avLst/>
-                    </a:prstGeom>
-                    <a:ln>
-                      <a:noFill/>
-                    </a:ln>
-                    <a:extLst>
-                      <a:ext uri="{53640926-AAD7-44D8-BBD7-CCE9431645EC}">
-                        <a14:shadowObscured xmlns:a14="http://schemas.microsoft.com/office/drawing/2010/main"/>
-                      </a:ext>
-                    </a:extLst>
-                  </pic:spPr>
-                </pic:pic>
-              </a:graphicData>
-            </a:graphic>
-          </wp:inline>
-        </w:drawing>
-      </w:r>
-    </w:p>
-    <w:p>
-      <w:pPr>
-        <w:rPr>
-          <w:rFonts w:ascii="Arial" w:hAnsi="Arial" w:cs="Arial"/>
-        </w:rPr>
-      </w:pPr>
-      <w:r>
-        <w:rPr>
-          <w:rFonts w:ascii="Arial" w:hAnsi="Arial" w:cs="Arial"/>
-        </w:rPr>
-        <w:t>Issue with pytest-django configuration where the database I accessed does not have all the records</w:t>
-      </w:r>
-    </w:p>
-    <w:p>
-      <w:pPr>
-        <w:rPr>
-          <w:rFonts w:ascii="Arial" w:hAnsi="Arial" w:cs="Arial"/>
-        </w:rPr>
-      </w:pPr>
-    </w:p>
-    <w:p>
-      <w:pPr>
-        <w:rPr>
-          <w:rFonts w:ascii="Arial" w:eastAsiaTheme="majorEastAsia" w:hAnsi="Arial" w:cs="Arial"/>
-          <w:b/>
-          <w:bCs/>
-          <w:sz w:val="32"/>
-          <w:szCs w:val="32"/>
-        </w:rPr>
-      </w:pPr>
-      <w:r>
-        <w:rPr>
-          <w:rFonts w:ascii="Arial" w:hAnsi="Arial" w:cs="Arial"/>
-          <w:b/>
-          <w:bCs/>
-        </w:rPr>
-        <w:br w:type="page"/>
-      </w:r>
-    </w:p>
-    <w:p>
-      <w:pPr>
-        <w:pStyle w:val="Heading1"/>
-        <w:spacing w:line="360" w:lineRule="auto"/>
+        <w:pStyle w:val="Heading2"/>
         <w:rPr>
           <w:rFonts w:ascii="Arial" w:hAnsi="Arial" w:cs="Arial"/>
           <w:b/>
           <w:bCs/>
           <w:color w:val="auto"/>
+          <w:sz w:val="28"/>
+          <w:szCs w:val="28"/>
         </w:rPr>
       </w:pPr>
-      <w:bookmarkStart w:id="13" w:name="_Toc25344650"/>
       <w:r>
         <w:rPr>
           <w:rFonts w:ascii="Arial" w:hAnsi="Arial" w:cs="Arial"/>
           <w:b/>
           <w:bCs/>
           <w:color w:val="auto"/>
-        </w:rPr>
-        <w:lastRenderedPageBreak/>
-        <w:t>Coverage Results</w:t>
+          <w:sz w:val="28"/>
+          <w:szCs w:val="28"/>
+        </w:rPr>
+        <w:t>Justification</w:t>
       </w:r>
+      <w:bookmarkStart w:id="13" w:name="_GoBack"/>
       <w:bookmarkEnd w:id="13"/>
     </w:p>
     <w:p>
@@ -9384,21 +8269,11 @@
         <w:rPr>
           <w:rFonts w:ascii="Arial" w:hAnsi="Arial" w:cs="Arial"/>
         </w:rPr>
-        <w:t>Cannot access coverage as backend is not used.</w:t>
+        <w:t>Explain why the views.py were not covered</w:t>
       </w:r>
-      <w:bookmarkStart w:id="14" w:name="_GoBack"/>
-      <w:bookmarkEnd w:id="14"/>
-    </w:p>
-    <w:p>
-      <w:pPr>
-        <w:spacing w:after="0"/>
-        <w:rPr>
-          <w:rFonts w:ascii="Arial" w:hAnsi="Arial" w:cs="Arial"/>
-        </w:rPr>
-      </w:pPr>
     </w:p>
     <w:sectPr>
-      <w:footerReference w:type="default" r:id="rId16"/>
+      <w:footerReference w:type="default" r:id="rId14"/>
       <w:pgSz w:w="11906" w:h="16838"/>
       <w:pgMar w:top="1440" w:right="1440" w:bottom="1440" w:left="1440" w:header="708" w:footer="708" w:gutter="0"/>
       <w:cols w:space="708"/>
@@ -10188,6 +9063,18 @@
       <w:szCs w:val="24"/>
     </w:rPr>
   </w:style>
+  <w:style w:type="character" w:styleId="FollowedHyperlink">
+    <w:name w:val="FollowedHyperlink"/>
+    <w:basedOn w:val="DefaultParagraphFont"/>
+    <w:uiPriority w:val="99"/>
+    <w:semiHidden/>
+    <w:unhideWhenUsed/>
+    <w:rsid w:val="00D83EAD"/>
+    <w:rPr>
+      <w:color w:val="954F72" w:themeColor="followedHyperlink"/>
+      <w:u w:val="single"/>
+    </w:rPr>
+  </w:style>
 </w:styles>
 </file>
 
@@ -10491,7 +9378,7 @@
 </file>
 
 <file path=customXml/itemProps1.xml><?xml version="1.0" encoding="utf-8"?>
-<ds:datastoreItem xmlns:ds="http://schemas.openxmlformats.org/officeDocument/2006/customXml" ds:itemID="{DF5F3201-14AB-45A8-B6B5-69665DC98A91}">
+<ds:datastoreItem xmlns:ds="http://schemas.openxmlformats.org/officeDocument/2006/customXml" ds:itemID="{C61B9D40-DA4D-4651-9DA2-5E283D018732}">
   <ds:schemaRefs>
     <ds:schemaRef ds:uri="http://schemas.openxmlformats.org/officeDocument/2006/bibliography"/>
   </ds:schemaRefs>

</xml_diff>